<commit_message>
HU y attr entidades
</commit_message>
<xml_diff>
--- a/6- Ingenieria de producto/6.1 - Análisis/03- Historias de Usuario/Historias de Usuarios/HU-MID-ENT-001-Registrar Entidades 1.docx
+++ b/6- Ingenieria de producto/6.1 - Análisis/03- Historias de Usuario/Historias de Usuarios/HU-MID-ENT-001-Registrar Entidades 1.docx
@@ -1,6 +1,6 @@
 
 <file path=word/document.xml><?xml version="1.0" encoding="utf-8"?>
-<w:document xmlns:wpc="http://schemas.microsoft.com/office/word/2010/wordprocessingCanvas" xmlns:mc="http://schemas.openxmlformats.org/markup-compatibility/2006" xmlns:o="urn:schemas-microsoft-com:office:office" xmlns:r="http://schemas.openxmlformats.org/officeDocument/2006/relationships" xmlns:m="http://schemas.openxmlformats.org/officeDocument/2006/math" xmlns:v="urn:schemas-microsoft-com:vml" xmlns:wp14="http://schemas.microsoft.com/office/word/2010/wordprocessingDrawing" xmlns:wp="http://schemas.openxmlformats.org/drawingml/2006/wordprocessingDrawing" xmlns:w10="urn:schemas-microsoft-com:office:word" xmlns:w="http://schemas.openxmlformats.org/wordprocessingml/2006/main" xmlns:w14="http://schemas.microsoft.com/office/word/2010/wordml" xmlns:wpg="http://schemas.microsoft.com/office/word/2010/wordprocessingGroup" xmlns:wpi="http://schemas.microsoft.com/office/word/2010/wordprocessingInk" xmlns:wne="http://schemas.microsoft.com/office/word/2006/wordml" xmlns:wps="http://schemas.microsoft.com/office/word/2010/wordprocessingShape" mc:Ignorable="w14 wp14">
+<w:document xmlns:wpc="http://schemas.microsoft.com/office/word/2010/wordprocessingCanvas" xmlns:cx="http://schemas.microsoft.com/office/drawing/2014/chartex" xmlns:cx1="http://schemas.microsoft.com/office/drawing/2015/9/8/chartex" xmlns:cx2="http://schemas.microsoft.com/office/drawing/2015/10/21/chartex" xmlns:cx3="http://schemas.microsoft.com/office/drawing/2016/5/9/chartex" xmlns:cx4="http://schemas.microsoft.com/office/drawing/2016/5/10/chartex" xmlns:cx5="http://schemas.microsoft.com/office/drawing/2016/5/11/chartex" xmlns:cx6="http://schemas.microsoft.com/office/drawing/2016/5/12/chartex" xmlns:cx7="http://schemas.microsoft.com/office/drawing/2016/5/13/chartex" xmlns:cx8="http://schemas.microsoft.com/office/drawing/2016/5/14/chartex" xmlns:mc="http://schemas.openxmlformats.org/markup-compatibility/2006" xmlns:aink="http://schemas.microsoft.com/office/drawing/2016/ink" xmlns:am3d="http://schemas.microsoft.com/office/drawing/2017/model3d" xmlns:o="urn:schemas-microsoft-com:office:office" xmlns:oel="http://schemas.microsoft.com/office/2019/extlst" xmlns:r="http://schemas.openxmlformats.org/officeDocument/2006/relationships" xmlns:m="http://schemas.openxmlformats.org/officeDocument/2006/math" xmlns:v="urn:schemas-microsoft-com:vml" xmlns:wp14="http://schemas.microsoft.com/office/word/2010/wordprocessingDrawing" xmlns:wp="http://schemas.openxmlformats.org/drawingml/2006/wordprocessingDrawing" xmlns:w10="urn:schemas-microsoft-com:office:word" xmlns:w="http://schemas.openxmlformats.org/wordprocessingml/2006/main" xmlns:w14="http://schemas.microsoft.com/office/word/2010/wordml" xmlns:w15="http://schemas.microsoft.com/office/word/2012/wordml" xmlns:w16cex="http://schemas.microsoft.com/office/word/2018/wordml/cex" xmlns:w16cid="http://schemas.microsoft.com/office/word/2016/wordml/cid" xmlns:w16="http://schemas.microsoft.com/office/word/2018/wordml" xmlns:w16sdtdh="http://schemas.microsoft.com/office/word/2020/wordml/sdtdatahash" xmlns:w16se="http://schemas.microsoft.com/office/word/2015/wordml/symex" xmlns:wpg="http://schemas.microsoft.com/office/word/2010/wordprocessingGroup" xmlns:wpi="http://schemas.microsoft.com/office/word/2010/wordprocessingInk" xmlns:wne="http://schemas.microsoft.com/office/word/2006/wordml" xmlns:wps="http://schemas.microsoft.com/office/word/2010/wordprocessingShape" mc:Ignorable="w14 w15 w16se w16cid w16 w16cex w16sdtdh wp14">
   <w:body>
     <w:p>
       <w:pPr>
@@ -859,20 +859,7 @@
           <w:rFonts w:cs="Arial"/>
         </w:rPr>
         <w:tab/>
-      </w:r>
-      <w:proofErr w:type="gramStart"/>
-      <w:r>
-        <w:rPr>
-          <w:rFonts w:cs="Arial"/>
-        </w:rPr>
-        <w:t>fecha</w:t>
-      </w:r>
-      <w:proofErr w:type="gramEnd"/>
-      <w:r>
-        <w:rPr>
-          <w:rFonts w:cs="Arial"/>
-        </w:rPr>
-        <w:t xml:space="preserve"> inicio de mandato*.</w:t>
+        <w:t>fecha inicio de mandato*.</w:t>
       </w:r>
     </w:p>
     <w:p>
@@ -894,20 +881,7 @@
           <w:rFonts w:cs="Arial"/>
         </w:rPr>
         <w:tab/>
-      </w:r>
-      <w:proofErr w:type="gramStart"/>
-      <w:r>
-        <w:rPr>
-          <w:rFonts w:cs="Arial"/>
-        </w:rPr>
-        <w:t>fecha</w:t>
-      </w:r>
-      <w:proofErr w:type="gramEnd"/>
-      <w:r>
-        <w:rPr>
-          <w:rFonts w:cs="Arial"/>
-        </w:rPr>
-        <w:t xml:space="preserve"> fin de mandato*.</w:t>
+        <w:t>fecha fin de mandato*.</w:t>
       </w:r>
     </w:p>
     <w:p>
@@ -1308,21 +1282,7 @@
           <w:rFonts w:cs="Arial"/>
         </w:rPr>
         <w:tab/>
-        <w:t>N</w:t>
-      </w:r>
-      <w:proofErr w:type="gramStart"/>
-      <w:r>
-        <w:rPr>
-          <w:rFonts w:cs="Arial"/>
-        </w:rPr>
-        <w:t>.º</w:t>
-      </w:r>
-      <w:proofErr w:type="gramEnd"/>
-      <w:r>
-        <w:rPr>
-          <w:rFonts w:cs="Arial"/>
-        </w:rPr>
-        <w:t xml:space="preserve"> cuenta corriente*</w:t>
+        <w:t>N.º cuenta corriente*</w:t>
       </w:r>
     </w:p>
     <w:p>
@@ -1377,6 +1337,32 @@
       <w:r>
         <w:rPr>
           <w:rFonts w:cs="Arial"/>
+          <w:u w:val="single"/>
+        </w:rPr>
+        <w:t>Registrar Migración</w:t>
+      </w:r>
+      <w:r>
+        <w:rPr>
+          <w:rFonts w:cs="Arial"/>
+        </w:rPr>
+        <w:t xml:space="preserve">: </w:t>
+      </w:r>
+    </w:p>
+    <w:p>
+      <w:pPr>
+        <w:pStyle w:val="Prrafodelista"/>
+        <w:numPr>
+          <w:ilvl w:val="0"/>
+          <w:numId w:val="5"/>
+        </w:numPr>
+        <w:spacing w:line="360" w:lineRule="auto"/>
+        <w:rPr>
+          <w:rFonts w:cs="Arial"/>
+        </w:rPr>
+      </w:pPr>
+      <w:r>
+        <w:rPr>
+          <w:rFonts w:cs="Arial"/>
         </w:rPr>
         <w:t xml:space="preserve">Si la entidad </w:t>
       </w:r>
@@ -1392,25 +1378,44 @@
         <w:rPr>
           <w:rFonts w:cs="Arial"/>
         </w:rPr>
-        <w:t xml:space="preserve">, el usuario con perfil autorizado </w:t>
-      </w:r>
-      <w:r>
-        <w:rPr>
-          <w:rFonts w:cs="Arial"/>
-        </w:rPr>
-        <w:t xml:space="preserve">selecciona el tipo de entidad y a continuación puede seleccionar la lupa e ingresar el “código anterior de la entidad” o buscar y seleccionar de la </w:t>
-      </w:r>
-      <w:r>
-        <w:rPr>
-          <w:rFonts w:cs="Arial"/>
-        </w:rPr>
-        <w:t>lista desplegable el código de la entidad</w:t>
-      </w:r>
-      <w:r>
-        <w:rPr>
-          <w:rFonts w:cs="Arial"/>
-        </w:rPr>
-        <w:t xml:space="preserve"> correspondiente.</w:t>
+        <w:t>, el usuario con perfil autorizado selecciona el tipo de entidad y a continuación debe ingresar el “código anterior de la entidad”</w:t>
+      </w:r>
+      <w:r>
+        <w:rPr>
+          <w:rFonts w:cs="Arial"/>
+        </w:rPr>
+        <w:t>.</w:t>
+      </w:r>
+    </w:p>
+    <w:p>
+      <w:pPr>
+        <w:pStyle w:val="Prrafodelista"/>
+        <w:numPr>
+          <w:ilvl w:val="0"/>
+          <w:numId w:val="5"/>
+        </w:numPr>
+        <w:spacing w:line="360" w:lineRule="auto"/>
+        <w:rPr>
+          <w:rFonts w:cs="Arial"/>
+        </w:rPr>
+      </w:pPr>
+      <w:r>
+        <w:rPr>
+          <w:rFonts w:cs="Arial"/>
+        </w:rPr>
+        <w:t xml:space="preserve">En el campo de datos “Estado” </w:t>
+      </w:r>
+      <w:r>
+        <w:rPr>
+          <w:rFonts w:cs="Arial"/>
+        </w:rPr>
+        <w:t>por defecto se visualizará el estado “habilitado”</w:t>
+      </w:r>
+      <w:r>
+        <w:rPr>
+          <w:rFonts w:cs="Arial"/>
+        </w:rPr>
+        <w:t>.</w:t>
       </w:r>
     </w:p>
     <w:p>
@@ -1423,13 +1428,155 @@
         <w:spacing w:line="360" w:lineRule="auto"/>
         <w:rPr>
           <w:rFonts w:cs="Arial"/>
-        </w:rPr>
-      </w:pPr>
-      <w:r>
-        <w:rPr>
-          <w:rFonts w:cs="Arial"/>
-        </w:rPr>
-        <w:t>En el campo de datos “Estado” se tomará el estado que se ya se encuentra registrado en el sistema anterior independientemente de cuál sea su estado.</w:t>
+          <w:u w:val="single"/>
+        </w:rPr>
+      </w:pPr>
+      <w:r>
+        <w:rPr>
+          <w:rFonts w:cs="Arial"/>
+          <w:u w:val="single"/>
+        </w:rPr>
+        <w:t>Registrar alta propiamente dicha (PRD):</w:t>
+      </w:r>
+    </w:p>
+    <w:p>
+      <w:pPr>
+        <w:pStyle w:val="Prrafodelista"/>
+        <w:numPr>
+          <w:ilvl w:val="0"/>
+          <w:numId w:val="6"/>
+        </w:numPr>
+        <w:spacing w:line="360" w:lineRule="auto"/>
+        <w:ind w:left="1985"/>
+        <w:rPr>
+          <w:rFonts w:cs="Arial"/>
+        </w:rPr>
+      </w:pPr>
+      <w:r>
+        <w:rPr>
+          <w:rFonts w:cs="Arial"/>
+        </w:rPr>
+        <w:t xml:space="preserve">Si la entidad </w:t>
+      </w:r>
+      <w:r>
+        <w:rPr>
+          <w:rFonts w:cs="Arial"/>
+          <w:b/>
+          <w:bCs/>
+        </w:rPr>
+        <w:t>existe</w:t>
+      </w:r>
+      <w:r>
+        <w:rPr>
+          <w:rFonts w:cs="Arial"/>
+        </w:rPr>
+        <w:t xml:space="preserve"> no se podrá dar de alta y se visualizará el mensaje correspondiente.</w:t>
+      </w:r>
+    </w:p>
+    <w:p>
+      <w:pPr>
+        <w:pStyle w:val="Prrafodelista"/>
+        <w:numPr>
+          <w:ilvl w:val="0"/>
+          <w:numId w:val="6"/>
+        </w:numPr>
+        <w:spacing w:line="360" w:lineRule="auto"/>
+        <w:ind w:left="1985"/>
+        <w:rPr>
+          <w:rFonts w:cs="Arial"/>
+        </w:rPr>
+      </w:pPr>
+      <w:r>
+        <w:rPr>
+          <w:rFonts w:cs="Arial"/>
+        </w:rPr>
+        <w:t>Si la entidad no existe se realizarán las validaciones respectivas y se registrará en el sistema</w:t>
+      </w:r>
+      <w:r>
+        <w:rPr>
+          <w:rFonts w:cs="Arial"/>
+        </w:rPr>
+        <w:t>.</w:t>
+      </w:r>
+    </w:p>
+    <w:p>
+      <w:pPr>
+        <w:spacing w:line="360" w:lineRule="auto"/>
+        <w:ind w:firstLine="0"/>
+        <w:rPr>
+          <w:rFonts w:cs="Arial"/>
+        </w:rPr>
+      </w:pPr>
+      <w:r>
+        <w:rPr>
+          <w:rFonts w:cs="Arial"/>
+        </w:rPr>
+        <w:t>Al momento que el usuario con perfil autorizado selecciona la opción de “Guardar” se generará en forma automática y correlativa el nuevo código de la entidad en el módulo MID.</w:t>
+      </w:r>
+    </w:p>
+    <w:p>
+      <w:pPr>
+        <w:spacing w:line="360" w:lineRule="auto"/>
+        <w:ind w:firstLine="0"/>
+        <w:rPr>
+          <w:rFonts w:cs="Arial"/>
+        </w:rPr>
+      </w:pPr>
+      <w:r>
+        <w:rPr>
+          <w:rFonts w:cs="Arial"/>
+        </w:rPr>
+        <w:lastRenderedPageBreak/>
+        <w:t>El registro se guarda con la fecha actual del sistema como fecha y hora de alta.</w:t>
+      </w:r>
+    </w:p>
+    <w:p>
+      <w:pPr>
+        <w:spacing w:line="360" w:lineRule="auto"/>
+        <w:rPr>
+          <w:rFonts w:cs="Arial"/>
+        </w:rPr>
+      </w:pPr>
+    </w:p>
+    <w:p>
+      <w:pPr>
+        <w:spacing w:line="360" w:lineRule="auto"/>
+        <w:ind w:firstLine="0"/>
+        <w:rPr>
+          <w:rFonts w:cs="Arial"/>
+        </w:rPr>
+      </w:pPr>
+    </w:p>
+    <w:p>
+      <w:pPr>
+        <w:spacing w:line="360" w:lineRule="auto"/>
+        <w:ind w:firstLine="0"/>
+        <w:rPr>
+          <w:rFonts w:cs="Arial"/>
+          <w:u w:val="single"/>
+        </w:rPr>
+      </w:pPr>
+      <w:r>
+        <w:rPr>
+          <w:rFonts w:cs="Arial"/>
+          <w:u w:val="single"/>
+        </w:rPr>
+        <w:t>Anexo:</w:t>
+      </w:r>
+    </w:p>
+    <w:p>
+      <w:pPr>
+        <w:spacing w:line="360" w:lineRule="auto"/>
+        <w:ind w:firstLine="0"/>
+        <w:rPr>
+          <w:rFonts w:cs="Arial"/>
+        </w:rPr>
+      </w:pPr>
+      <w:r>
+        <w:rPr>
+          <w:rFonts w:cs="Arial"/>
+        </w:rPr>
+        <w:t>Para las próximas versiones que no exista la entidad, se considerará lo siguiente:</w:t>
       </w:r>
     </w:p>
     <w:p>
@@ -1448,7 +1595,31 @@
         <w:rPr>
           <w:rFonts w:cs="Arial"/>
         </w:rPr>
-        <w:t>Al momento que el usuario con perfil autorizado selecciona la opción de “Guardar” se generará en forma automática y correlativa el nuevo código de la entidad en el módulo MID.</w:t>
+        <w:t xml:space="preserve">Si la entidad es nueva propiamente dicha, </w:t>
+      </w:r>
+      <w:r>
+        <w:rPr>
+          <w:rFonts w:cs="Arial"/>
+        </w:rPr>
+        <w:t xml:space="preserve">el sistema nuevo generará un código correlativo y también se </w:t>
+      </w:r>
+      <w:r>
+        <w:rPr>
+          <w:rFonts w:cs="Arial"/>
+        </w:rPr>
+        <w:t xml:space="preserve"> generará el </w:t>
+      </w:r>
+      <w:r>
+        <w:rPr>
+          <w:rFonts w:cs="Arial"/>
+        </w:rPr>
+        <w:t>sistema anterior?</w:t>
+      </w:r>
+      <w:r>
+        <w:rPr>
+          <w:rFonts w:cs="Arial"/>
+        </w:rPr>
+        <w:t xml:space="preserve"> </w:t>
       </w:r>
     </w:p>
     <w:p>
@@ -1467,76 +1638,7 @@
         <w:rPr>
           <w:rFonts w:cs="Arial"/>
         </w:rPr>
-        <w:t>El registro se guarda con la fecha actual del sistema como fecha y hora de alta.</w:t>
-      </w:r>
-    </w:p>
-    <w:p>
-      <w:pPr>
-        <w:spacing w:line="360" w:lineRule="auto"/>
-        <w:ind w:firstLine="0"/>
-        <w:rPr>
-          <w:rFonts w:cs="Arial"/>
-        </w:rPr>
-      </w:pPr>
-    </w:p>
-    <w:p>
-      <w:pPr>
-        <w:spacing w:line="360" w:lineRule="auto"/>
-        <w:ind w:firstLine="0"/>
-        <w:rPr>
-          <w:rFonts w:cs="Arial"/>
-        </w:rPr>
-      </w:pPr>
-    </w:p>
-    <w:p>
-      <w:pPr>
-        <w:spacing w:line="360" w:lineRule="auto"/>
-        <w:ind w:firstLine="0"/>
-        <w:rPr>
-          <w:rFonts w:cs="Arial"/>
-        </w:rPr>
-      </w:pPr>
-    </w:p>
-    <w:p>
-      <w:pPr>
-        <w:spacing w:line="360" w:lineRule="auto"/>
-        <w:ind w:firstLine="0"/>
-        <w:rPr>
-          <w:rFonts w:cs="Arial"/>
-        </w:rPr>
-      </w:pPr>
-    </w:p>
-    <w:p>
-      <w:pPr>
-        <w:spacing w:line="360" w:lineRule="auto"/>
-        <w:ind w:firstLine="0"/>
-        <w:rPr>
-          <w:rFonts w:cs="Arial"/>
-          <w:u w:val="single"/>
-        </w:rPr>
-      </w:pPr>
-      <w:r>
-        <w:rPr>
-          <w:rFonts w:cs="Arial"/>
-          <w:u w:val="single"/>
-        </w:rPr>
-        <w:lastRenderedPageBreak/>
-        <w:t>Anexo:</w:t>
-      </w:r>
-    </w:p>
-    <w:p>
-      <w:pPr>
-        <w:spacing w:line="360" w:lineRule="auto"/>
-        <w:ind w:firstLine="0"/>
-        <w:rPr>
-          <w:rFonts w:cs="Arial"/>
-        </w:rPr>
-      </w:pPr>
-      <w:r>
-        <w:rPr>
-          <w:rFonts w:cs="Arial"/>
-        </w:rPr>
-        <w:t>Para las próximas versiones que no exista la entidad, se considerará lo siguiente:</w:t>
+        <w:t>Definir nomenclatura del código nuevo de entidad.</w:t>
       </w:r>
     </w:p>
     <w:p>
@@ -1555,35 +1657,7 @@
         <w:rPr>
           <w:rFonts w:cs="Arial"/>
         </w:rPr>
-        <w:t xml:space="preserve">Si la entidad </w:t>
-      </w:r>
-      <w:r>
-        <w:rPr>
-          <w:rFonts w:cs="Arial"/>
-          <w:b/>
-          <w:bCs/>
-        </w:rPr>
-        <w:t>no existe</w:t>
-      </w:r>
-      <w:r>
-        <w:rPr>
-          <w:rFonts w:cs="Arial"/>
-        </w:rPr>
-        <w:t xml:space="preserve">, el usuario con perfil </w:t>
-      </w:r>
-      <w:proofErr w:type="gramStart"/>
-      <w:r>
-        <w:rPr>
-          <w:rFonts w:cs="Arial"/>
-        </w:rPr>
-        <w:t>autorizado …</w:t>
-      </w:r>
-      <w:proofErr w:type="gramEnd"/>
-      <w:r>
-        <w:rPr>
-          <w:rFonts w:cs="Arial"/>
-        </w:rPr>
-        <w:t xml:space="preserve"> de la caja o de la entidad?</w:t>
+        <w:t>Tener en cuenta fecha de vencimiento de contrato/convenio con la entidad para su validación por sistema.</w:t>
       </w:r>
     </w:p>
     <w:p>
@@ -1602,7 +1676,7 @@
         <w:rPr>
           <w:rFonts w:cs="Arial"/>
         </w:rPr>
-        <w:t>Tener en cuenta fecha de vencimiento de contrato/convenio con la entidad para su validación por sistema.</w:t>
+        <w:t>Definir el procedimiento de validación de datos desde CIDI.</w:t>
       </w:r>
     </w:p>
     <w:p>
@@ -1621,7 +1695,7 @@
         <w:rPr>
           <w:rFonts w:cs="Arial"/>
         </w:rPr>
-        <w:t>Definir el procedimiento de validación de datos desde CIDI.</w:t>
+        <w:t>¿Definir si se va a continuar con el código agrupador liquidador existentes o se generaran nuevos?</w:t>
       </w:r>
     </w:p>
     <w:p>
@@ -1640,7 +1714,7 @@
         <w:rPr>
           <w:rFonts w:cs="Arial"/>
         </w:rPr>
-        <w:t>¿Definir si se va a continuar con el código agrupador liquidador existentes o se generaran nuevos?</w:t>
+        <w:t>Definir si se ingresaran expediente digitalizados y no digitalizados (¿es el mismo?)</w:t>
       </w:r>
     </w:p>
     <w:p>
@@ -1659,7 +1733,7 @@
         <w:rPr>
           <w:rFonts w:cs="Arial"/>
         </w:rPr>
-        <w:t>Definir si se ingresaran expediente digitalizados y no digitalizados (¿es el mismo?)</w:t>
+        <w:t>Consultar estado de vigencia o estado de situación, es lo mismo? Recordar alerta.</w:t>
       </w:r>
     </w:p>
     <w:p>
@@ -1678,21 +1752,7 @@
         <w:rPr>
           <w:rFonts w:cs="Arial"/>
         </w:rPr>
-        <w:t>Consultar estado de vigencia o estado de situación, es lo mismo</w:t>
-      </w:r>
-      <w:proofErr w:type="gramStart"/>
-      <w:r>
-        <w:rPr>
-          <w:rFonts w:cs="Arial"/>
-        </w:rPr>
-        <w:t>?</w:t>
-      </w:r>
-      <w:proofErr w:type="gramEnd"/>
-      <w:r>
-        <w:rPr>
-          <w:rFonts w:cs="Arial"/>
-        </w:rPr>
-        <w:t xml:space="preserve"> Recordar alerta.</w:t>
+        <w:t>Cual es la utilidad de la agenda?</w:t>
       </w:r>
     </w:p>
     <w:p>
@@ -1711,16 +1771,8 @@
         <w:rPr>
           <w:rFonts w:cs="Arial"/>
         </w:rPr>
-        <w:t>Cual es la utilidad de la agenda</w:t>
-      </w:r>
-      <w:proofErr w:type="gramStart"/>
-      <w:r>
-        <w:rPr>
-          <w:rFonts w:cs="Arial"/>
-        </w:rPr>
-        <w:t>?</w:t>
-      </w:r>
-      <w:proofErr w:type="gramEnd"/>
+        <w:t>Info bancaria, a que se refiere con niveles? Gustavo Revenga?</w:t>
+      </w:r>
     </w:p>
     <w:p>
       <w:pPr>
@@ -1734,44 +1786,12 @@
           <w:rFonts w:cs="Arial"/>
         </w:rPr>
       </w:pPr>
-      <w:proofErr w:type="spellStart"/>
-      <w:r>
-        <w:rPr>
-          <w:rFonts w:cs="Arial"/>
-        </w:rPr>
-        <w:t>Info</w:t>
-      </w:r>
-      <w:proofErr w:type="spellEnd"/>
-      <w:r>
-        <w:rPr>
-          <w:rFonts w:cs="Arial"/>
-        </w:rPr>
-        <w:t xml:space="preserve"> bancaria, a que se refiere con niveles</w:t>
-      </w:r>
-      <w:proofErr w:type="gramStart"/>
-      <w:r>
-        <w:rPr>
-          <w:rFonts w:cs="Arial"/>
-        </w:rPr>
-        <w:t>?</w:t>
-      </w:r>
-      <w:proofErr w:type="gramEnd"/>
-      <w:r>
-        <w:rPr>
-          <w:rFonts w:cs="Arial"/>
-        </w:rPr>
-        <w:t xml:space="preserve"> Gustavo Revenga</w:t>
-      </w:r>
-      <w:proofErr w:type="gramStart"/>
-      <w:r>
-        <w:rPr>
-          <w:rFonts w:cs="Arial"/>
-        </w:rPr>
-        <w:t>?</w:t>
-      </w:r>
-      <w:bookmarkStart w:id="0" w:name="_GoBack"/>
-      <w:bookmarkEnd w:id="0"/>
-      <w:proofErr w:type="gramEnd"/>
+      <w:r>
+        <w:rPr>
+          <w:rFonts w:cs="Arial"/>
+        </w:rPr>
+        <w:t>Fecha de ultimo balance: Alerta?</w:t>
+      </w:r>
     </w:p>
     <w:p>
       <w:pPr>
@@ -1789,16 +1809,8 @@
         <w:rPr>
           <w:rFonts w:cs="Arial"/>
         </w:rPr>
-        <w:t>Fecha de ultimo balance: Alerta</w:t>
-      </w:r>
-      <w:proofErr w:type="gramStart"/>
-      <w:r>
-        <w:rPr>
-          <w:rFonts w:cs="Arial"/>
-        </w:rPr>
-        <w:t>?</w:t>
-      </w:r>
-      <w:proofErr w:type="gramEnd"/>
+        <w:t>Definir cómo será la validación de CBU con cuenta corriente.</w:t>
+      </w:r>
     </w:p>
     <w:p>
       <w:pPr>
@@ -1816,7 +1828,7 @@
         <w:rPr>
           <w:rFonts w:cs="Arial"/>
         </w:rPr>
-        <w:t>Definir cómo será la validación de CBU con cuenta corriente.</w:t>
+        <w:t>Consultar mail punto 10.</w:t>
       </w:r>
     </w:p>
     <w:p>
@@ -1835,7 +1847,7 @@
         <w:rPr>
           <w:rFonts w:cs="Arial"/>
         </w:rPr>
-        <w:t>Consultar mail punto 10.</w:t>
+        <w:t>¿Definir nuevo código de entidad- Numérico de 6 dígitos y año?</w:t>
       </w:r>
     </w:p>
     <w:p>
@@ -1854,35 +1866,8 @@
         <w:rPr>
           <w:rFonts w:cs="Arial"/>
         </w:rPr>
-        <w:t>¿Definir nuevo código de entidad- Numérico de 6 dígitos y año?</w:t>
-      </w:r>
-    </w:p>
-    <w:p>
-      <w:pPr>
-        <w:pStyle w:val="Prrafodelista"/>
-        <w:numPr>
-          <w:ilvl w:val="0"/>
-          <w:numId w:val="3"/>
-        </w:numPr>
-        <w:spacing w:line="360" w:lineRule="auto"/>
-        <w:rPr>
-          <w:rFonts w:cs="Arial"/>
-        </w:rPr>
-      </w:pPr>
-      <w:r>
-        <w:rPr>
-          <w:rFonts w:cs="Arial"/>
-        </w:rPr>
-        <w:t>Se deberá identificar las altas correspondientes a la migración con las altas propiamente dicha</w:t>
-      </w:r>
-      <w:proofErr w:type="gramStart"/>
-      <w:r>
-        <w:rPr>
-          <w:rFonts w:cs="Arial"/>
-        </w:rPr>
-        <w:t>?</w:t>
-      </w:r>
-      <w:proofErr w:type="gramEnd"/>
+        <w:t>Se deberá identificar las altas correspondientes a la migración con las altas propiamente dicha?</w:t>
+      </w:r>
     </w:p>
     <w:p/>
     <w:p/>
@@ -2130,21 +2115,7 @@
               <w:rPr>
                 <w:rFonts w:cs="Arial"/>
               </w:rPr>
-              <w:t xml:space="preserve">El </w:t>
-            </w:r>
-            <w:proofErr w:type="gramStart"/>
-            <w:r>
-              <w:rPr>
-                <w:rFonts w:cs="Arial"/>
-              </w:rPr>
-              <w:t xml:space="preserve">sistema valida que el CUIT ingresado exista y sea el mismo que está registrado </w:t>
-            </w:r>
-            <w:proofErr w:type="gramEnd"/>
-            <w:r>
-              <w:rPr>
-                <w:rFonts w:cs="Arial"/>
-              </w:rPr>
-              <w:t xml:space="preserve"> en el sistema anterior. Si no existe muestra mensaje de validación, que el código CUIT ingresado no existe.</w:t>
+              <w:t>El sistema valida que el CUIT ingresado exista y sea el mismo que está registrado  en el sistema anterior. Si no existe muestra mensaje de validación, que el código CUIT ingresado no existe.</w:t>
             </w:r>
           </w:p>
         </w:tc>
@@ -2188,16 +2159,8 @@
               <w:rPr>
                 <w:rFonts w:cs="Arial"/>
               </w:rPr>
-              <w:t xml:space="preserve">debe ser igual al generado </w:t>
+              <w:t>debe ser igual al generado CPLcod</w:t>
             </w:r>
-            <w:proofErr w:type="spellStart"/>
-            <w:r>
-              <w:rPr>
-                <w:rFonts w:cs="Arial"/>
-              </w:rPr>
-              <w:t>CPLcod</w:t>
-            </w:r>
-            <w:proofErr w:type="spellEnd"/>
             <w:r>
               <w:rPr>
                 <w:rFonts w:cs="Arial"/>
@@ -2378,17 +2341,8 @@
                 <w:rFonts w:cs="Arial"/>
                 <w:highlight w:val="yellow"/>
               </w:rPr>
-              <w:t>Alerta</w:t>
+              <w:t>Alerta?</w:t>
             </w:r>
-            <w:proofErr w:type="gramStart"/>
-            <w:r>
-              <w:rPr>
-                <w:rFonts w:cs="Arial"/>
-                <w:highlight w:val="yellow"/>
-              </w:rPr>
-              <w:t>?</w:t>
-            </w:r>
-            <w:proofErr w:type="gramEnd"/>
           </w:p>
         </w:tc>
       </w:tr>
@@ -2754,9 +2708,9 @@
           <w:u w:val="single"/>
         </w:rPr>
       </w:pPr>
-      <w:bookmarkStart w:id="1" w:name="_Toc321571133"/>
-    </w:p>
-    <w:bookmarkEnd w:id="1"/>
+      <w:bookmarkStart w:id="0" w:name="_Toc321571133"/>
+    </w:p>
+    <w:bookmarkEnd w:id="0"/>
     <w:p>
       <w:pPr>
         <w:spacing w:line="360" w:lineRule="auto"/>
@@ -2956,7 +2910,7 @@
                     </pic:cNvPicPr>
                   </pic:nvPicPr>
                   <pic:blipFill>
-                    <a:blip r:embed="rId8">
+                    <a:blip r:embed="rId7">
                       <a:extLst>
                         <a:ext uri="{28A0092B-C50C-407E-A947-70E740481C1C}">
                           <a14:useLocalDpi xmlns:a14="http://schemas.microsoft.com/office/drawing/2010/main" val="0"/>
@@ -3114,7 +3068,6 @@
           <w:u w:val="single"/>
           <w:lang w:val="es-AR" w:eastAsia="es-AR"/>
         </w:rPr>
-        <w:lastRenderedPageBreak/>
         <w:t>Alta de Entidad:</w:t>
       </w:r>
     </w:p>
@@ -3151,7 +3104,7 @@
                     </pic:cNvPicPr>
                   </pic:nvPicPr>
                   <pic:blipFill>
-                    <a:blip r:embed="rId9">
+                    <a:blip r:embed="rId8">
                       <a:extLst>
                         <a:ext uri="{28A0092B-C50C-407E-A947-70E740481C1C}">
                           <a14:useLocalDpi xmlns:a14="http://schemas.microsoft.com/office/drawing/2010/main" val="0"/>
@@ -3362,7 +3315,6 @@
           <w:lang w:val="es-AR" w:eastAsia="es-AR"/>
           <w14:ligatures w14:val="standardContextual"/>
         </w:rPr>
-        <w:lastRenderedPageBreak/>
         <w:drawing>
           <wp:inline distT="0" distB="0" distL="0" distR="0" wp14:anchorId="005D1AD2" wp14:editId="0EDAA3E0">
             <wp:extent cx="6033770" cy="3408045"/>
@@ -3381,7 +3333,7 @@
                     </pic:cNvPicPr>
                   </pic:nvPicPr>
                   <pic:blipFill>
-                    <a:blip r:embed="rId10">
+                    <a:blip r:embed="rId9">
                       <a:extLst>
                         <a:ext uri="{28A0092B-C50C-407E-A947-70E740481C1C}">
                           <a14:useLocalDpi xmlns:a14="http://schemas.microsoft.com/office/drawing/2010/main" val="0"/>
@@ -3460,7 +3412,7 @@
                     </pic:cNvPicPr>
                   </pic:nvPicPr>
                   <pic:blipFill>
-                    <a:blip r:embed="rId11">
+                    <a:blip r:embed="rId10">
                       <a:extLst>
                         <a:ext uri="{28A0092B-C50C-407E-A947-70E740481C1C}">
                           <a14:useLocalDpi xmlns:a14="http://schemas.microsoft.com/office/drawing/2010/main" val="0"/>
@@ -3601,7 +3553,6 @@
           <w:lang w:val="es-AR" w:eastAsia="es-AR"/>
           <w14:ligatures w14:val="standardContextual"/>
         </w:rPr>
-        <w:lastRenderedPageBreak/>
         <w:drawing>
           <wp:inline distT="0" distB="0" distL="0" distR="0" wp14:anchorId="4017D009" wp14:editId="6C94CA13">
             <wp:extent cx="6026785" cy="2798445"/>
@@ -3620,7 +3571,7 @@
                     </pic:cNvPicPr>
                   </pic:nvPicPr>
                   <pic:blipFill>
-                    <a:blip r:embed="rId12">
+                    <a:blip r:embed="rId11">
                       <a:extLst>
                         <a:ext uri="{28A0092B-C50C-407E-A947-70E740481C1C}">
                           <a14:useLocalDpi xmlns:a14="http://schemas.microsoft.com/office/drawing/2010/main" val="0"/>
@@ -3699,7 +3650,7 @@
                     </pic:cNvPicPr>
                   </pic:nvPicPr>
                   <pic:blipFill>
-                    <a:blip r:embed="rId13">
+                    <a:blip r:embed="rId12">
                       <a:extLst>
                         <a:ext uri="{28A0092B-C50C-407E-A947-70E740481C1C}">
                           <a14:useLocalDpi xmlns:a14="http://schemas.microsoft.com/office/drawing/2010/main" val="0"/>
@@ -3832,7 +3783,6 @@
           <w:bCs/>
           <w:color w:val="auto"/>
         </w:rPr>
-        <w:lastRenderedPageBreak/>
         <w:t>Elementos del prototipo</w:t>
       </w:r>
     </w:p>
@@ -5138,7 +5088,7 @@
           <w:u w:val="single"/>
         </w:rPr>
       </w:pPr>
-      <w:bookmarkStart w:id="2" w:name="_Toc321571134"/>
+      <w:bookmarkStart w:id="1" w:name="_Toc321571134"/>
       <w:r>
         <w:rPr>
           <w:b/>
@@ -5149,7 +5099,7 @@
         </w:rPr>
         <w:t>DATOS</w:t>
       </w:r>
-      <w:bookmarkEnd w:id="2"/>
+      <w:bookmarkEnd w:id="1"/>
       <w:r>
         <w:rPr>
           <w:b/>
@@ -5214,27 +5164,7 @@
           <w:sz w:val="22"/>
           <w:lang w:val="es-AR"/>
         </w:rPr>
-        <w:t>(</w:t>
-      </w:r>
-      <w:proofErr w:type="gramStart"/>
-      <w:r>
-        <w:rPr>
-          <w:rFonts w:ascii="Arial" w:hAnsi="Arial" w:cs="Arial"/>
-          <w:bCs/>
-          <w:sz w:val="22"/>
-          <w:lang w:val="es-AR"/>
-        </w:rPr>
-        <w:t>registro</w:t>
-      </w:r>
-      <w:proofErr w:type="gramEnd"/>
-      <w:r>
-        <w:rPr>
-          <w:rFonts w:ascii="Arial" w:hAnsi="Arial" w:cs="Arial"/>
-          <w:bCs/>
-          <w:sz w:val="22"/>
-          <w:lang w:val="es-AR"/>
-        </w:rPr>
-        <w:t xml:space="preserve"> para el empleado seleccionado por el usuario autorizado)</w:t>
+        <w:t>(registro para el empleado seleccionado por el usuario autorizado)</w:t>
       </w:r>
     </w:p>
     <w:p>
@@ -5503,7 +5433,6 @@
           <w:lang w:val="es-AR"/>
         </w:rPr>
       </w:pPr>
-      <w:proofErr w:type="spellStart"/>
       <w:r>
         <w:rPr>
           <w:rFonts w:ascii="Arial" w:hAnsi="Arial" w:cs="Arial"/>
@@ -5511,10 +5440,8 @@
           <w:sz w:val="22"/>
           <w:lang w:val="es-AR"/>
         </w:rPr>
-        <w:lastRenderedPageBreak/>
         <w:t>Tabla_auditoría</w:t>
       </w:r>
-      <w:proofErr w:type="spellEnd"/>
     </w:p>
     <w:p>
       <w:pPr>
@@ -5778,7 +5705,7 @@
                     <pic:cNvPicPr/>
                   </pic:nvPicPr>
                   <pic:blipFill>
-                    <a:blip r:embed="rId14">
+                    <a:blip r:embed="rId13">
                       <a:extLst>
                         <a:ext uri="{28A0092B-C50C-407E-A947-70E740481C1C}">
                           <a14:useLocalDpi xmlns:a14="http://schemas.microsoft.com/office/drawing/2010/main" val="0"/>
@@ -5823,7 +5750,6 @@
           <w:docPart w:val="CCEEC506B1454AE699B1B0CECBE2B348"/>
         </w:placeholder>
       </w:sdtPr>
-      <w:sdtEndPr/>
       <w:sdtContent>
         <w:p>
           <w:pPr>
@@ -5890,7 +5816,6 @@
           <w:docPart w:val="DBA2AECC5E0B492A80FB24FB20CEC244"/>
         </w:placeholder>
       </w:sdtPr>
-      <w:sdtEndPr/>
       <w:sdtContent>
         <w:sdt>
           <w:sdtPr>
@@ -5903,7 +5828,6 @@
               <w:docPart w:val="9CE63D34D20F4B7D87611196C6DC36C0"/>
             </w:placeholder>
           </w:sdtPr>
-          <w:sdtEndPr/>
           <w:sdtContent>
             <w:p>
               <w:pPr>
@@ -6133,15 +6057,7 @@
               <w:jc w:val="left"/>
             </w:pPr>
             <w:r>
-              <w:t xml:space="preserve">Diana </w:t>
-            </w:r>
-            <w:proofErr w:type="spellStart"/>
-            <w:r>
-              <w:t>Sapuppo</w:t>
-            </w:r>
-            <w:proofErr w:type="spellEnd"/>
-            <w:r>
-              <w:t>.</w:t>
+              <w:t>Diana Sapuppo.</w:t>
             </w:r>
           </w:p>
           <w:p>
@@ -6151,15 +6067,7 @@
               <w:jc w:val="left"/>
             </w:pPr>
             <w:r>
-              <w:t xml:space="preserve">Santiago </w:t>
-            </w:r>
-            <w:proofErr w:type="spellStart"/>
-            <w:r>
-              <w:t>Ferreyra</w:t>
-            </w:r>
-            <w:proofErr w:type="spellEnd"/>
-            <w:r>
-              <w:t>.</w:t>
+              <w:t>Santiago Ferreyra.</w:t>
             </w:r>
           </w:p>
           <w:p>
@@ -6290,8 +6198,8 @@
     <w:p/>
     <w:p/>
     <w:sectPr>
-      <w:headerReference w:type="default" r:id="rId15"/>
-      <w:footerReference w:type="default" r:id="rId16"/>
+      <w:headerReference w:type="default" r:id="rId14"/>
+      <w:footerReference w:type="default" r:id="rId15"/>
       <w:pgSz w:w="11906" w:h="16838" w:code="9"/>
       <w:pgMar w:top="1701" w:right="1701" w:bottom="1418" w:left="1701" w:header="709" w:footer="709" w:gutter="0"/>
       <w:pgBorders w:offsetFrom="page">
@@ -6308,7 +6216,7 @@
 </file>
 
 <file path=word/endnotes.xml><?xml version="1.0" encoding="utf-8"?>
-<w:endnotes xmlns:wpc="http://schemas.microsoft.com/office/word/2010/wordprocessingCanvas" xmlns:mc="http://schemas.openxmlformats.org/markup-compatibility/2006" xmlns:o="urn:schemas-microsoft-com:office:office" xmlns:r="http://schemas.openxmlformats.org/officeDocument/2006/relationships" xmlns:m="http://schemas.openxmlformats.org/officeDocument/2006/math" xmlns:v="urn:schemas-microsoft-com:vml" xmlns:wp14="http://schemas.microsoft.com/office/word/2010/wordprocessingDrawing" xmlns:wp="http://schemas.openxmlformats.org/drawingml/2006/wordprocessingDrawing" xmlns:w10="urn:schemas-microsoft-com:office:word" xmlns:w="http://schemas.openxmlformats.org/wordprocessingml/2006/main" xmlns:w14="http://schemas.microsoft.com/office/word/2010/wordml" xmlns:wpg="http://schemas.microsoft.com/office/word/2010/wordprocessingGroup" xmlns:wpi="http://schemas.microsoft.com/office/word/2010/wordprocessingInk" xmlns:wne="http://schemas.microsoft.com/office/word/2006/wordml" xmlns:wps="http://schemas.microsoft.com/office/word/2010/wordprocessingShape" mc:Ignorable="w14 wp14">
+<w:endnotes xmlns:wpc="http://schemas.microsoft.com/office/word/2010/wordprocessingCanvas" xmlns:cx="http://schemas.microsoft.com/office/drawing/2014/chartex" xmlns:cx1="http://schemas.microsoft.com/office/drawing/2015/9/8/chartex" xmlns:cx2="http://schemas.microsoft.com/office/drawing/2015/10/21/chartex" xmlns:cx3="http://schemas.microsoft.com/office/drawing/2016/5/9/chartex" xmlns:cx4="http://schemas.microsoft.com/office/drawing/2016/5/10/chartex" xmlns:cx5="http://schemas.microsoft.com/office/drawing/2016/5/11/chartex" xmlns:cx6="http://schemas.microsoft.com/office/drawing/2016/5/12/chartex" xmlns:cx7="http://schemas.microsoft.com/office/drawing/2016/5/13/chartex" xmlns:cx8="http://schemas.microsoft.com/office/drawing/2016/5/14/chartex" xmlns:mc="http://schemas.openxmlformats.org/markup-compatibility/2006" xmlns:aink="http://schemas.microsoft.com/office/drawing/2016/ink" xmlns:am3d="http://schemas.microsoft.com/office/drawing/2017/model3d" xmlns:o="urn:schemas-microsoft-com:office:office" xmlns:oel="http://schemas.microsoft.com/office/2019/extlst" xmlns:r="http://schemas.openxmlformats.org/officeDocument/2006/relationships" xmlns:m="http://schemas.openxmlformats.org/officeDocument/2006/math" xmlns:v="urn:schemas-microsoft-com:vml" xmlns:wp14="http://schemas.microsoft.com/office/word/2010/wordprocessingDrawing" xmlns:wp="http://schemas.openxmlformats.org/drawingml/2006/wordprocessingDrawing" xmlns:w10="urn:schemas-microsoft-com:office:word" xmlns:w="http://schemas.openxmlformats.org/wordprocessingml/2006/main" xmlns:w14="http://schemas.microsoft.com/office/word/2010/wordml" xmlns:w15="http://schemas.microsoft.com/office/word/2012/wordml" xmlns:w16cex="http://schemas.microsoft.com/office/word/2018/wordml/cex" xmlns:w16cid="http://schemas.microsoft.com/office/word/2016/wordml/cid" xmlns:w16="http://schemas.microsoft.com/office/word/2018/wordml" xmlns:w16sdtdh="http://schemas.microsoft.com/office/word/2020/wordml/sdtdatahash" xmlns:w16se="http://schemas.microsoft.com/office/word/2015/wordml/symex" xmlns:wpg="http://schemas.microsoft.com/office/word/2010/wordprocessingGroup" xmlns:wpi="http://schemas.microsoft.com/office/word/2010/wordprocessingInk" xmlns:wne="http://schemas.microsoft.com/office/word/2006/wordml" xmlns:wps="http://schemas.microsoft.com/office/word/2010/wordprocessingShape" mc:Ignorable="w14 w15 w16se w16cid w16 w16cex w16sdtdh wp14">
   <w:endnote w:type="separator" w:id="-1">
     <w:p>
       <w:r>
@@ -6327,7 +6235,7 @@
 </file>
 
 <file path=word/footer1.xml><?xml version="1.0" encoding="utf-8"?>
-<w:ftr xmlns:wpc="http://schemas.microsoft.com/office/word/2010/wordprocessingCanvas" xmlns:mc="http://schemas.openxmlformats.org/markup-compatibility/2006" xmlns:o="urn:schemas-microsoft-com:office:office" xmlns:r="http://schemas.openxmlformats.org/officeDocument/2006/relationships" xmlns:m="http://schemas.openxmlformats.org/officeDocument/2006/math" xmlns:v="urn:schemas-microsoft-com:vml" xmlns:wp14="http://schemas.microsoft.com/office/word/2010/wordprocessingDrawing" xmlns:wp="http://schemas.openxmlformats.org/drawingml/2006/wordprocessingDrawing" xmlns:w10="urn:schemas-microsoft-com:office:word" xmlns:w="http://schemas.openxmlformats.org/wordprocessingml/2006/main" xmlns:w14="http://schemas.microsoft.com/office/word/2010/wordml" xmlns:wpg="http://schemas.microsoft.com/office/word/2010/wordprocessingGroup" xmlns:wpi="http://schemas.microsoft.com/office/word/2010/wordprocessingInk" xmlns:wne="http://schemas.microsoft.com/office/word/2006/wordml" xmlns:wps="http://schemas.microsoft.com/office/word/2010/wordprocessingShape" mc:Ignorable="w14 wp14">
+<w:ftr xmlns:wpc="http://schemas.microsoft.com/office/word/2010/wordprocessingCanvas" xmlns:cx="http://schemas.microsoft.com/office/drawing/2014/chartex" xmlns:cx1="http://schemas.microsoft.com/office/drawing/2015/9/8/chartex" xmlns:cx2="http://schemas.microsoft.com/office/drawing/2015/10/21/chartex" xmlns:cx3="http://schemas.microsoft.com/office/drawing/2016/5/9/chartex" xmlns:cx4="http://schemas.microsoft.com/office/drawing/2016/5/10/chartex" xmlns:cx5="http://schemas.microsoft.com/office/drawing/2016/5/11/chartex" xmlns:cx6="http://schemas.microsoft.com/office/drawing/2016/5/12/chartex" xmlns:cx7="http://schemas.microsoft.com/office/drawing/2016/5/13/chartex" xmlns:cx8="http://schemas.microsoft.com/office/drawing/2016/5/14/chartex" xmlns:mc="http://schemas.openxmlformats.org/markup-compatibility/2006" xmlns:aink="http://schemas.microsoft.com/office/drawing/2016/ink" xmlns:am3d="http://schemas.microsoft.com/office/drawing/2017/model3d" xmlns:o="urn:schemas-microsoft-com:office:office" xmlns:oel="http://schemas.microsoft.com/office/2019/extlst" xmlns:r="http://schemas.openxmlformats.org/officeDocument/2006/relationships" xmlns:m="http://schemas.openxmlformats.org/officeDocument/2006/math" xmlns:v="urn:schemas-microsoft-com:vml" xmlns:wp14="http://schemas.microsoft.com/office/word/2010/wordprocessingDrawing" xmlns:wp="http://schemas.openxmlformats.org/drawingml/2006/wordprocessingDrawing" xmlns:w10="urn:schemas-microsoft-com:office:word" xmlns:w="http://schemas.openxmlformats.org/wordprocessingml/2006/main" xmlns:w14="http://schemas.microsoft.com/office/word/2010/wordml" xmlns:w15="http://schemas.microsoft.com/office/word/2012/wordml" xmlns:w16cex="http://schemas.microsoft.com/office/word/2018/wordml/cex" xmlns:w16cid="http://schemas.microsoft.com/office/word/2016/wordml/cid" xmlns:w16="http://schemas.microsoft.com/office/word/2018/wordml" xmlns:w16sdtdh="http://schemas.microsoft.com/office/word/2020/wordml/sdtdatahash" xmlns:w16se="http://schemas.microsoft.com/office/word/2015/wordml/symex" xmlns:wpg="http://schemas.microsoft.com/office/word/2010/wordprocessingGroup" xmlns:wpi="http://schemas.microsoft.com/office/word/2010/wordprocessingInk" xmlns:wne="http://schemas.microsoft.com/office/word/2006/wordml" xmlns:wps="http://schemas.microsoft.com/office/word/2010/wordprocessingShape" mc:Ignorable="w14 w15 w16se w16cid w16 w16cex w16sdtdh wp14">
   <w:p>
     <w:pPr>
       <w:pStyle w:val="Piedepgina"/>
@@ -6451,7 +6359,7 @@
 </file>
 
 <file path=word/footnotes.xml><?xml version="1.0" encoding="utf-8"?>
-<w:footnotes xmlns:wpc="http://schemas.microsoft.com/office/word/2010/wordprocessingCanvas" xmlns:mc="http://schemas.openxmlformats.org/markup-compatibility/2006" xmlns:o="urn:schemas-microsoft-com:office:office" xmlns:r="http://schemas.openxmlformats.org/officeDocument/2006/relationships" xmlns:m="http://schemas.openxmlformats.org/officeDocument/2006/math" xmlns:v="urn:schemas-microsoft-com:vml" xmlns:wp14="http://schemas.microsoft.com/office/word/2010/wordprocessingDrawing" xmlns:wp="http://schemas.openxmlformats.org/drawingml/2006/wordprocessingDrawing" xmlns:w10="urn:schemas-microsoft-com:office:word" xmlns:w="http://schemas.openxmlformats.org/wordprocessingml/2006/main" xmlns:w14="http://schemas.microsoft.com/office/word/2010/wordml" xmlns:wpg="http://schemas.microsoft.com/office/word/2010/wordprocessingGroup" xmlns:wpi="http://schemas.microsoft.com/office/word/2010/wordprocessingInk" xmlns:wne="http://schemas.microsoft.com/office/word/2006/wordml" xmlns:wps="http://schemas.microsoft.com/office/word/2010/wordprocessingShape" mc:Ignorable="w14 wp14">
+<w:footnotes xmlns:wpc="http://schemas.microsoft.com/office/word/2010/wordprocessingCanvas" xmlns:cx="http://schemas.microsoft.com/office/drawing/2014/chartex" xmlns:cx1="http://schemas.microsoft.com/office/drawing/2015/9/8/chartex" xmlns:cx2="http://schemas.microsoft.com/office/drawing/2015/10/21/chartex" xmlns:cx3="http://schemas.microsoft.com/office/drawing/2016/5/9/chartex" xmlns:cx4="http://schemas.microsoft.com/office/drawing/2016/5/10/chartex" xmlns:cx5="http://schemas.microsoft.com/office/drawing/2016/5/11/chartex" xmlns:cx6="http://schemas.microsoft.com/office/drawing/2016/5/12/chartex" xmlns:cx7="http://schemas.microsoft.com/office/drawing/2016/5/13/chartex" xmlns:cx8="http://schemas.microsoft.com/office/drawing/2016/5/14/chartex" xmlns:mc="http://schemas.openxmlformats.org/markup-compatibility/2006" xmlns:aink="http://schemas.microsoft.com/office/drawing/2016/ink" xmlns:am3d="http://schemas.microsoft.com/office/drawing/2017/model3d" xmlns:o="urn:schemas-microsoft-com:office:office" xmlns:oel="http://schemas.microsoft.com/office/2019/extlst" xmlns:r="http://schemas.openxmlformats.org/officeDocument/2006/relationships" xmlns:m="http://schemas.openxmlformats.org/officeDocument/2006/math" xmlns:v="urn:schemas-microsoft-com:vml" xmlns:wp14="http://schemas.microsoft.com/office/word/2010/wordprocessingDrawing" xmlns:wp="http://schemas.openxmlformats.org/drawingml/2006/wordprocessingDrawing" xmlns:w10="urn:schemas-microsoft-com:office:word" xmlns:w="http://schemas.openxmlformats.org/wordprocessingml/2006/main" xmlns:w14="http://schemas.microsoft.com/office/word/2010/wordml" xmlns:w15="http://schemas.microsoft.com/office/word/2012/wordml" xmlns:w16cex="http://schemas.microsoft.com/office/word/2018/wordml/cex" xmlns:w16cid="http://schemas.microsoft.com/office/word/2016/wordml/cid" xmlns:w16="http://schemas.microsoft.com/office/word/2018/wordml" xmlns:w16sdtdh="http://schemas.microsoft.com/office/word/2020/wordml/sdtdatahash" xmlns:w16se="http://schemas.microsoft.com/office/word/2015/wordml/symex" xmlns:wpg="http://schemas.microsoft.com/office/word/2010/wordprocessingGroup" xmlns:wpi="http://schemas.microsoft.com/office/word/2010/wordprocessingInk" xmlns:wne="http://schemas.microsoft.com/office/word/2006/wordml" xmlns:wps="http://schemas.microsoft.com/office/word/2010/wordprocessingShape" mc:Ignorable="w14 w15 w16se w16cid w16 w16cex w16sdtdh wp14">
   <w:footnote w:type="separator" w:id="-1">
     <w:p>
       <w:r>
@@ -6470,7 +6378,7 @@
 </file>
 
 <file path=word/header1.xml><?xml version="1.0" encoding="utf-8"?>
-<w:hdr xmlns:wpc="http://schemas.microsoft.com/office/word/2010/wordprocessingCanvas" xmlns:mc="http://schemas.openxmlformats.org/markup-compatibility/2006" xmlns:o="urn:schemas-microsoft-com:office:office" xmlns:r="http://schemas.openxmlformats.org/officeDocument/2006/relationships" xmlns:m="http://schemas.openxmlformats.org/officeDocument/2006/math" xmlns:v="urn:schemas-microsoft-com:vml" xmlns:wp14="http://schemas.microsoft.com/office/word/2010/wordprocessingDrawing" xmlns:wp="http://schemas.openxmlformats.org/drawingml/2006/wordprocessingDrawing" xmlns:w10="urn:schemas-microsoft-com:office:word" xmlns:w="http://schemas.openxmlformats.org/wordprocessingml/2006/main" xmlns:w14="http://schemas.microsoft.com/office/word/2010/wordml" xmlns:wpg="http://schemas.microsoft.com/office/word/2010/wordprocessingGroup" xmlns:wpi="http://schemas.microsoft.com/office/word/2010/wordprocessingInk" xmlns:wne="http://schemas.microsoft.com/office/word/2006/wordml" xmlns:wps="http://schemas.microsoft.com/office/word/2010/wordprocessingShape" mc:Ignorable="w14 wp14">
+<w:hdr xmlns:wpc="http://schemas.microsoft.com/office/word/2010/wordprocessingCanvas" xmlns:cx="http://schemas.microsoft.com/office/drawing/2014/chartex" xmlns:cx1="http://schemas.microsoft.com/office/drawing/2015/9/8/chartex" xmlns:cx2="http://schemas.microsoft.com/office/drawing/2015/10/21/chartex" xmlns:cx3="http://schemas.microsoft.com/office/drawing/2016/5/9/chartex" xmlns:cx4="http://schemas.microsoft.com/office/drawing/2016/5/10/chartex" xmlns:cx5="http://schemas.microsoft.com/office/drawing/2016/5/11/chartex" xmlns:cx6="http://schemas.microsoft.com/office/drawing/2016/5/12/chartex" xmlns:cx7="http://schemas.microsoft.com/office/drawing/2016/5/13/chartex" xmlns:cx8="http://schemas.microsoft.com/office/drawing/2016/5/14/chartex" xmlns:mc="http://schemas.openxmlformats.org/markup-compatibility/2006" xmlns:aink="http://schemas.microsoft.com/office/drawing/2016/ink" xmlns:am3d="http://schemas.microsoft.com/office/drawing/2017/model3d" xmlns:o="urn:schemas-microsoft-com:office:office" xmlns:oel="http://schemas.microsoft.com/office/2019/extlst" xmlns:r="http://schemas.openxmlformats.org/officeDocument/2006/relationships" xmlns:m="http://schemas.openxmlformats.org/officeDocument/2006/math" xmlns:v="urn:schemas-microsoft-com:vml" xmlns:wp14="http://schemas.microsoft.com/office/word/2010/wordprocessingDrawing" xmlns:wp="http://schemas.openxmlformats.org/drawingml/2006/wordprocessingDrawing" xmlns:w10="urn:schemas-microsoft-com:office:word" xmlns:w="http://schemas.openxmlformats.org/wordprocessingml/2006/main" xmlns:w14="http://schemas.microsoft.com/office/word/2010/wordml" xmlns:w15="http://schemas.microsoft.com/office/word/2012/wordml" xmlns:w16cex="http://schemas.microsoft.com/office/word/2018/wordml/cex" xmlns:w16cid="http://schemas.microsoft.com/office/word/2016/wordml/cid" xmlns:w16="http://schemas.microsoft.com/office/word/2018/wordml" xmlns:w16sdtdh="http://schemas.microsoft.com/office/word/2020/wordml/sdtdatahash" xmlns:w16se="http://schemas.microsoft.com/office/word/2015/wordml/symex" xmlns:wpg="http://schemas.microsoft.com/office/word/2010/wordprocessingGroup" xmlns:wpi="http://schemas.microsoft.com/office/word/2010/wordprocessingInk" xmlns:wne="http://schemas.microsoft.com/office/word/2006/wordml" xmlns:wps="http://schemas.microsoft.com/office/word/2010/wordprocessingShape" mc:Ignorable="w14 w15 w16se w16cid w16 w16cex w16sdtdh wp14">
   <w:p>
     <w:pPr>
       <w:pStyle w:val="Encabezado"/>
@@ -6536,7 +6444,7 @@
         </mc:Choice>
         <mc:Fallback>
           <w:pict>
-            <v:line id="2 Conector recto" o:spid="_x0000_s1026" style="position:absolute;z-index:251663360;visibility:visible;mso-wrap-style:square;mso-wrap-distance-left:9pt;mso-wrap-distance-top:0;mso-wrap-distance-right:9pt;mso-wrap-distance-bottom:0;mso-position-horizontal:absolute;mso-position-horizontal-relative:text;mso-position-vertical:absolute;mso-position-vertical-relative:text" from="-.6pt,44.85pt" to="459.75pt,44.85pt" o:gfxdata="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" strokecolor="#4579b8 [3044]"/>
+            <v:line w14:anchorId="4C341188" id="2 Conector recto" o:spid="_x0000_s1026" style="position:absolute;z-index:251663360;visibility:visible;mso-wrap-style:square;mso-wrap-distance-left:9pt;mso-wrap-distance-top:0;mso-wrap-distance-right:9pt;mso-wrap-distance-bottom:0;mso-position-horizontal:absolute;mso-position-horizontal-relative:text;mso-position-vertical:absolute;mso-position-vertical-relative:text" from="-.6pt,44.85pt" to="459.75pt,44.85pt" o:gfxdata="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" strokecolor="#4579b8 [3044]"/>
           </w:pict>
         </mc:Fallback>
       </mc:AlternateContent>
@@ -6729,8 +6637,121 @@
 </file>
 
 <file path=word/numbering.xml><?xml version="1.0" encoding="utf-8"?>
-<w:numbering xmlns:wpc="http://schemas.microsoft.com/office/word/2010/wordprocessingCanvas" xmlns:mc="http://schemas.openxmlformats.org/markup-compatibility/2006" xmlns:o="urn:schemas-microsoft-com:office:office" xmlns:r="http://schemas.openxmlformats.org/officeDocument/2006/relationships" xmlns:m="http://schemas.openxmlformats.org/officeDocument/2006/math" xmlns:v="urn:schemas-microsoft-com:vml" xmlns:wp14="http://schemas.microsoft.com/office/word/2010/wordprocessingDrawing" xmlns:wp="http://schemas.openxmlformats.org/drawingml/2006/wordprocessingDrawing" xmlns:w10="urn:schemas-microsoft-com:office:word" xmlns:w="http://schemas.openxmlformats.org/wordprocessingml/2006/main" xmlns:w14="http://schemas.microsoft.com/office/word/2010/wordml" xmlns:wpg="http://schemas.microsoft.com/office/word/2010/wordprocessingGroup" xmlns:wpi="http://schemas.microsoft.com/office/word/2010/wordprocessingInk" xmlns:wne="http://schemas.microsoft.com/office/word/2006/wordml" xmlns:wps="http://schemas.microsoft.com/office/word/2010/wordprocessingShape" mc:Ignorable="w14 wp14">
-  <w:abstractNum w:abstractNumId="0">
+<w:numbering xmlns:wpc="http://schemas.microsoft.com/office/word/2010/wordprocessingCanvas" xmlns:cx="http://schemas.microsoft.com/office/drawing/2014/chartex" xmlns:cx1="http://schemas.microsoft.com/office/drawing/2015/9/8/chartex" xmlns:cx2="http://schemas.microsoft.com/office/drawing/2015/10/21/chartex" xmlns:cx3="http://schemas.microsoft.com/office/drawing/2016/5/9/chartex" xmlns:cx4="http://schemas.microsoft.com/office/drawing/2016/5/10/chartex" xmlns:cx5="http://schemas.microsoft.com/office/drawing/2016/5/11/chartex" xmlns:cx6="http://schemas.microsoft.com/office/drawing/2016/5/12/chartex" xmlns:cx7="http://schemas.microsoft.com/office/drawing/2016/5/13/chartex" xmlns:cx8="http://schemas.microsoft.com/office/drawing/2016/5/14/chartex" xmlns:mc="http://schemas.openxmlformats.org/markup-compatibility/2006" xmlns:aink="http://schemas.microsoft.com/office/drawing/2016/ink" xmlns:am3d="http://schemas.microsoft.com/office/drawing/2017/model3d" xmlns:o="urn:schemas-microsoft-com:office:office" xmlns:oel="http://schemas.microsoft.com/office/2019/extlst" xmlns:r="http://schemas.openxmlformats.org/officeDocument/2006/relationships" xmlns:m="http://schemas.openxmlformats.org/officeDocument/2006/math" xmlns:v="urn:schemas-microsoft-com:vml" xmlns:wp14="http://schemas.microsoft.com/office/word/2010/wordprocessingDrawing" xmlns:wp="http://schemas.openxmlformats.org/drawingml/2006/wordprocessingDrawing" xmlns:w10="urn:schemas-microsoft-com:office:word" xmlns:w="http://schemas.openxmlformats.org/wordprocessingml/2006/main" xmlns:w14="http://schemas.microsoft.com/office/word/2010/wordml" xmlns:w15="http://schemas.microsoft.com/office/word/2012/wordml" xmlns:w16cex="http://schemas.microsoft.com/office/word/2018/wordml/cex" xmlns:w16cid="http://schemas.microsoft.com/office/word/2016/wordml/cid" xmlns:w16="http://schemas.microsoft.com/office/word/2018/wordml" xmlns:w16sdtdh="http://schemas.microsoft.com/office/word/2020/wordml/sdtdatahash" xmlns:w16se="http://schemas.microsoft.com/office/word/2015/wordml/symex" xmlns:wpg="http://schemas.microsoft.com/office/word/2010/wordprocessingGroup" xmlns:wpi="http://schemas.microsoft.com/office/word/2010/wordprocessingInk" xmlns:wne="http://schemas.microsoft.com/office/word/2006/wordml" xmlns:wps="http://schemas.microsoft.com/office/word/2010/wordprocessingShape" mc:Ignorable="w14 w15 w16se w16cid w16 w16cex w16sdtdh wp14">
+  <w:abstractNum w:abstractNumId="0" w15:restartNumberingAfterBreak="0">
+    <w:nsid w:val="0A2979B2"/>
+    <w:multiLevelType w:val="hybridMultilevel"/>
+    <w:tmpl w:val="41864706"/>
+    <w:lvl w:ilvl="0" w:tplc="0C0A0001">
+      <w:start w:val="1"/>
+      <w:numFmt w:val="bullet"/>
+      <w:lvlText w:val=""/>
+      <w:lvlJc w:val="left"/>
+      <w:pPr>
+        <w:ind w:left="2401" w:hanging="360"/>
+      </w:pPr>
+      <w:rPr>
+        <w:rFonts w:ascii="Symbol" w:hAnsi="Symbol" w:hint="default"/>
+      </w:rPr>
+    </w:lvl>
+    <w:lvl w:ilvl="1" w:tplc="0C0A0003" w:tentative="1">
+      <w:start w:val="1"/>
+      <w:numFmt w:val="bullet"/>
+      <w:lvlText w:val="o"/>
+      <w:lvlJc w:val="left"/>
+      <w:pPr>
+        <w:ind w:left="3121" w:hanging="360"/>
+      </w:pPr>
+      <w:rPr>
+        <w:rFonts w:ascii="Courier New" w:hAnsi="Courier New" w:cs="Courier New" w:hint="default"/>
+      </w:rPr>
+    </w:lvl>
+    <w:lvl w:ilvl="2" w:tplc="0C0A0005" w:tentative="1">
+      <w:start w:val="1"/>
+      <w:numFmt w:val="bullet"/>
+      <w:lvlText w:val=""/>
+      <w:lvlJc w:val="left"/>
+      <w:pPr>
+        <w:ind w:left="3841" w:hanging="360"/>
+      </w:pPr>
+      <w:rPr>
+        <w:rFonts w:ascii="Wingdings" w:hAnsi="Wingdings" w:hint="default"/>
+      </w:rPr>
+    </w:lvl>
+    <w:lvl w:ilvl="3" w:tplc="0C0A0001" w:tentative="1">
+      <w:start w:val="1"/>
+      <w:numFmt w:val="bullet"/>
+      <w:lvlText w:val=""/>
+      <w:lvlJc w:val="left"/>
+      <w:pPr>
+        <w:ind w:left="4561" w:hanging="360"/>
+      </w:pPr>
+      <w:rPr>
+        <w:rFonts w:ascii="Symbol" w:hAnsi="Symbol" w:hint="default"/>
+      </w:rPr>
+    </w:lvl>
+    <w:lvl w:ilvl="4" w:tplc="0C0A0003" w:tentative="1">
+      <w:start w:val="1"/>
+      <w:numFmt w:val="bullet"/>
+      <w:lvlText w:val="o"/>
+      <w:lvlJc w:val="left"/>
+      <w:pPr>
+        <w:ind w:left="5281" w:hanging="360"/>
+      </w:pPr>
+      <w:rPr>
+        <w:rFonts w:ascii="Courier New" w:hAnsi="Courier New" w:cs="Courier New" w:hint="default"/>
+      </w:rPr>
+    </w:lvl>
+    <w:lvl w:ilvl="5" w:tplc="0C0A0005" w:tentative="1">
+      <w:start w:val="1"/>
+      <w:numFmt w:val="bullet"/>
+      <w:lvlText w:val=""/>
+      <w:lvlJc w:val="left"/>
+      <w:pPr>
+        <w:ind w:left="6001" w:hanging="360"/>
+      </w:pPr>
+      <w:rPr>
+        <w:rFonts w:ascii="Wingdings" w:hAnsi="Wingdings" w:hint="default"/>
+      </w:rPr>
+    </w:lvl>
+    <w:lvl w:ilvl="6" w:tplc="0C0A0001" w:tentative="1">
+      <w:start w:val="1"/>
+      <w:numFmt w:val="bullet"/>
+      <w:lvlText w:val=""/>
+      <w:lvlJc w:val="left"/>
+      <w:pPr>
+        <w:ind w:left="6721" w:hanging="360"/>
+      </w:pPr>
+      <w:rPr>
+        <w:rFonts w:ascii="Symbol" w:hAnsi="Symbol" w:hint="default"/>
+      </w:rPr>
+    </w:lvl>
+    <w:lvl w:ilvl="7" w:tplc="0C0A0003" w:tentative="1">
+      <w:start w:val="1"/>
+      <w:numFmt w:val="bullet"/>
+      <w:lvlText w:val="o"/>
+      <w:lvlJc w:val="left"/>
+      <w:pPr>
+        <w:ind w:left="7441" w:hanging="360"/>
+      </w:pPr>
+      <w:rPr>
+        <w:rFonts w:ascii="Courier New" w:hAnsi="Courier New" w:cs="Courier New" w:hint="default"/>
+      </w:rPr>
+    </w:lvl>
+    <w:lvl w:ilvl="8" w:tplc="0C0A0005" w:tentative="1">
+      <w:start w:val="1"/>
+      <w:numFmt w:val="bullet"/>
+      <w:lvlText w:val=""/>
+      <w:lvlJc w:val="left"/>
+      <w:pPr>
+        <w:ind w:left="8161" w:hanging="360"/>
+      </w:pPr>
+      <w:rPr>
+        <w:rFonts w:ascii="Wingdings" w:hAnsi="Wingdings" w:hint="default"/>
+      </w:rPr>
+    </w:lvl>
+  </w:abstractNum>
+  <w:abstractNum w:abstractNumId="1" w15:restartNumberingAfterBreak="0">
     <w:nsid w:val="158011F8"/>
     <w:multiLevelType w:val="hybridMultilevel"/>
     <w:tmpl w:val="11CC0DCA"/>
@@ -6842,7 +6863,7 @@
       </w:rPr>
     </w:lvl>
   </w:abstractNum>
-  <w:abstractNum w:abstractNumId="1">
+  <w:abstractNum w:abstractNumId="2" w15:restartNumberingAfterBreak="0">
     <w:nsid w:val="2E984503"/>
     <w:multiLevelType w:val="hybridMultilevel"/>
     <w:tmpl w:val="6B1218F2"/>
@@ -6931,10 +6952,10 @@
       </w:pPr>
     </w:lvl>
   </w:abstractNum>
-  <w:abstractNum w:abstractNumId="2">
+  <w:abstractNum w:abstractNumId="3" w15:restartNumberingAfterBreak="0">
     <w:nsid w:val="374D49A8"/>
     <w:multiLevelType w:val="hybridMultilevel"/>
-    <w:tmpl w:val="41CA6CCC"/>
+    <w:tmpl w:val="035ADF3C"/>
     <w:lvl w:ilvl="0" w:tplc="D414951E">
       <w:start w:val="2"/>
       <w:numFmt w:val="bullet"/>
@@ -7044,7 +7065,7 @@
       </w:rPr>
     </w:lvl>
   </w:abstractNum>
-  <w:abstractNum w:abstractNumId="3">
+  <w:abstractNum w:abstractNumId="4" w15:restartNumberingAfterBreak="0">
     <w:nsid w:val="410E07CE"/>
     <w:multiLevelType w:val="hybridMultilevel"/>
     <w:tmpl w:val="FBA0C290"/>
@@ -7156,23 +7177,142 @@
       </w:rPr>
     </w:lvl>
   </w:abstractNum>
-  <w:num w:numId="1">
+  <w:abstractNum w:abstractNumId="5" w15:restartNumberingAfterBreak="0">
+    <w:nsid w:val="7B4E35CC"/>
+    <w:multiLevelType w:val="hybridMultilevel"/>
+    <w:tmpl w:val="734A4932"/>
+    <w:lvl w:ilvl="0" w:tplc="0C0A0001">
+      <w:start w:val="1"/>
+      <w:numFmt w:val="bullet"/>
+      <w:lvlText w:val=""/>
+      <w:lvlJc w:val="left"/>
+      <w:pPr>
+        <w:ind w:left="1996" w:hanging="360"/>
+      </w:pPr>
+      <w:rPr>
+        <w:rFonts w:ascii="Symbol" w:hAnsi="Symbol" w:hint="default"/>
+      </w:rPr>
+    </w:lvl>
+    <w:lvl w:ilvl="1" w:tplc="0C0A0003" w:tentative="1">
+      <w:start w:val="1"/>
+      <w:numFmt w:val="bullet"/>
+      <w:lvlText w:val="o"/>
+      <w:lvlJc w:val="left"/>
+      <w:pPr>
+        <w:ind w:left="2716" w:hanging="360"/>
+      </w:pPr>
+      <w:rPr>
+        <w:rFonts w:ascii="Courier New" w:hAnsi="Courier New" w:cs="Courier New" w:hint="default"/>
+      </w:rPr>
+    </w:lvl>
+    <w:lvl w:ilvl="2" w:tplc="0C0A0005" w:tentative="1">
+      <w:start w:val="1"/>
+      <w:numFmt w:val="bullet"/>
+      <w:lvlText w:val=""/>
+      <w:lvlJc w:val="left"/>
+      <w:pPr>
+        <w:ind w:left="3436" w:hanging="360"/>
+      </w:pPr>
+      <w:rPr>
+        <w:rFonts w:ascii="Wingdings" w:hAnsi="Wingdings" w:hint="default"/>
+      </w:rPr>
+    </w:lvl>
+    <w:lvl w:ilvl="3" w:tplc="0C0A0001" w:tentative="1">
+      <w:start w:val="1"/>
+      <w:numFmt w:val="bullet"/>
+      <w:lvlText w:val=""/>
+      <w:lvlJc w:val="left"/>
+      <w:pPr>
+        <w:ind w:left="4156" w:hanging="360"/>
+      </w:pPr>
+      <w:rPr>
+        <w:rFonts w:ascii="Symbol" w:hAnsi="Symbol" w:hint="default"/>
+      </w:rPr>
+    </w:lvl>
+    <w:lvl w:ilvl="4" w:tplc="0C0A0003" w:tentative="1">
+      <w:start w:val="1"/>
+      <w:numFmt w:val="bullet"/>
+      <w:lvlText w:val="o"/>
+      <w:lvlJc w:val="left"/>
+      <w:pPr>
+        <w:ind w:left="4876" w:hanging="360"/>
+      </w:pPr>
+      <w:rPr>
+        <w:rFonts w:ascii="Courier New" w:hAnsi="Courier New" w:cs="Courier New" w:hint="default"/>
+      </w:rPr>
+    </w:lvl>
+    <w:lvl w:ilvl="5" w:tplc="0C0A0005" w:tentative="1">
+      <w:start w:val="1"/>
+      <w:numFmt w:val="bullet"/>
+      <w:lvlText w:val=""/>
+      <w:lvlJc w:val="left"/>
+      <w:pPr>
+        <w:ind w:left="5596" w:hanging="360"/>
+      </w:pPr>
+      <w:rPr>
+        <w:rFonts w:ascii="Wingdings" w:hAnsi="Wingdings" w:hint="default"/>
+      </w:rPr>
+    </w:lvl>
+    <w:lvl w:ilvl="6" w:tplc="0C0A0001" w:tentative="1">
+      <w:start w:val="1"/>
+      <w:numFmt w:val="bullet"/>
+      <w:lvlText w:val=""/>
+      <w:lvlJc w:val="left"/>
+      <w:pPr>
+        <w:ind w:left="6316" w:hanging="360"/>
+      </w:pPr>
+      <w:rPr>
+        <w:rFonts w:ascii="Symbol" w:hAnsi="Symbol" w:hint="default"/>
+      </w:rPr>
+    </w:lvl>
+    <w:lvl w:ilvl="7" w:tplc="0C0A0003" w:tentative="1">
+      <w:start w:val="1"/>
+      <w:numFmt w:val="bullet"/>
+      <w:lvlText w:val="o"/>
+      <w:lvlJc w:val="left"/>
+      <w:pPr>
+        <w:ind w:left="7036" w:hanging="360"/>
+      </w:pPr>
+      <w:rPr>
+        <w:rFonts w:ascii="Courier New" w:hAnsi="Courier New" w:cs="Courier New" w:hint="default"/>
+      </w:rPr>
+    </w:lvl>
+    <w:lvl w:ilvl="8" w:tplc="0C0A0005" w:tentative="1">
+      <w:start w:val="1"/>
+      <w:numFmt w:val="bullet"/>
+      <w:lvlText w:val=""/>
+      <w:lvlJc w:val="left"/>
+      <w:pPr>
+        <w:ind w:left="7756" w:hanging="360"/>
+      </w:pPr>
+      <w:rPr>
+        <w:rFonts w:ascii="Wingdings" w:hAnsi="Wingdings" w:hint="default"/>
+      </w:rPr>
+    </w:lvl>
+  </w:abstractNum>
+  <w:num w:numId="1" w16cid:durableId="220605694">
+    <w:abstractNumId w:val="4"/>
+  </w:num>
+  <w:num w:numId="2" w16cid:durableId="1895119000">
+    <w:abstractNumId w:val="1"/>
+  </w:num>
+  <w:num w:numId="3" w16cid:durableId="1251156504">
     <w:abstractNumId w:val="3"/>
   </w:num>
-  <w:num w:numId="2">
-    <w:abstractNumId w:val="0"/>
-  </w:num>
-  <w:num w:numId="3">
+  <w:num w:numId="4" w16cid:durableId="1389576331">
     <w:abstractNumId w:val="2"/>
   </w:num>
-  <w:num w:numId="4">
-    <w:abstractNumId w:val="1"/>
+  <w:num w:numId="5" w16cid:durableId="1757901404">
+    <w:abstractNumId w:val="5"/>
+  </w:num>
+  <w:num w:numId="6" w16cid:durableId="1398210953">
+    <w:abstractNumId w:val="0"/>
   </w:num>
 </w:numbering>
 </file>
 
 <file path=word/styles.xml><?xml version="1.0" encoding="utf-8"?>
-<w:styles xmlns:mc="http://schemas.openxmlformats.org/markup-compatibility/2006" xmlns:r="http://schemas.openxmlformats.org/officeDocument/2006/relationships" xmlns:w="http://schemas.openxmlformats.org/wordprocessingml/2006/main" xmlns:w14="http://schemas.microsoft.com/office/word/2010/wordml" mc:Ignorable="w14">
+<w:styles xmlns:mc="http://schemas.openxmlformats.org/markup-compatibility/2006" xmlns:r="http://schemas.openxmlformats.org/officeDocument/2006/relationships" xmlns:w="http://schemas.openxmlformats.org/wordprocessingml/2006/main" xmlns:w14="http://schemas.microsoft.com/office/word/2010/wordml" xmlns:w15="http://schemas.microsoft.com/office/word/2012/wordml" xmlns:w16cex="http://schemas.microsoft.com/office/word/2018/wordml/cex" xmlns:w16cid="http://schemas.microsoft.com/office/word/2016/wordml/cid" xmlns:w16="http://schemas.microsoft.com/office/word/2018/wordml" xmlns:w16sdtdh="http://schemas.microsoft.com/office/word/2020/wordml/sdtdatahash" xmlns:w16se="http://schemas.microsoft.com/office/word/2015/wordml/symex" mc:Ignorable="w14 w15 w16se w16cid w16 w16cex w16sdtdh">
   <w:docDefaults>
     <w:rPrDefault>
       <w:rPr>
@@ -7188,144 +7328,383 @@
       </w:pPr>
     </w:pPrDefault>
   </w:docDefaults>
-  <w:latentStyles w:defLockedState="0" w:defUIPriority="99" w:defSemiHidden="1" w:defUnhideWhenUsed="1" w:defQFormat="0" w:count="267">
-    <w:lsdException w:name="Normal" w:semiHidden="0" w:uiPriority="0" w:unhideWhenUsed="0" w:qFormat="1"/>
-    <w:lsdException w:name="heading 1" w:semiHidden="0" w:uiPriority="9" w:unhideWhenUsed="0" w:qFormat="1"/>
-    <w:lsdException w:name="heading 2" w:uiPriority="9" w:qFormat="1"/>
-    <w:lsdException w:name="heading 3" w:uiPriority="9" w:qFormat="1"/>
-    <w:lsdException w:name="heading 4" w:uiPriority="9" w:qFormat="1"/>
-    <w:lsdException w:name="heading 5" w:uiPriority="9" w:qFormat="1"/>
-    <w:lsdException w:name="heading 6" w:uiPriority="9" w:qFormat="1"/>
-    <w:lsdException w:name="heading 7" w:uiPriority="9" w:qFormat="1"/>
-    <w:lsdException w:name="heading 8" w:uiPriority="9" w:qFormat="1"/>
-    <w:lsdException w:name="heading 9" w:uiPriority="9" w:qFormat="1"/>
-    <w:lsdException w:name="toc 1" w:uiPriority="39"/>
-    <w:lsdException w:name="toc 2" w:uiPriority="39"/>
-    <w:lsdException w:name="toc 3" w:uiPriority="39"/>
-    <w:lsdException w:name="toc 4" w:uiPriority="39"/>
-    <w:lsdException w:name="toc 5" w:uiPriority="39"/>
-    <w:lsdException w:name="toc 6" w:uiPriority="39"/>
-    <w:lsdException w:name="toc 7" w:uiPriority="39"/>
-    <w:lsdException w:name="toc 8" w:uiPriority="39"/>
-    <w:lsdException w:name="toc 9" w:uiPriority="39"/>
-    <w:lsdException w:name="caption" w:uiPriority="35" w:qFormat="1"/>
-    <w:lsdException w:name="Title" w:semiHidden="0" w:uiPriority="10" w:unhideWhenUsed="0" w:qFormat="1"/>
-    <w:lsdException w:name="Default Paragraph Font" w:uiPriority="1"/>
-    <w:lsdException w:name="Subtitle" w:semiHidden="0" w:uiPriority="11" w:unhideWhenUsed="0" w:qFormat="1"/>
-    <w:lsdException w:name="Strong" w:semiHidden="0" w:uiPriority="22" w:unhideWhenUsed="0" w:qFormat="1"/>
-    <w:lsdException w:name="Emphasis" w:semiHidden="0" w:uiPriority="20" w:unhideWhenUsed="0" w:qFormat="1"/>
-    <w:lsdException w:name="Table Grid" w:semiHidden="0" w:uiPriority="0" w:unhideWhenUsed="0"/>
-    <w:lsdException w:name="Placeholder Text" w:unhideWhenUsed="0"/>
-    <w:lsdException w:name="No Spacing" w:semiHidden="0" w:uiPriority="1" w:unhideWhenUsed="0" w:qFormat="1"/>
-    <w:lsdException w:name="Light Shading" w:semiHidden="0" w:uiPriority="60" w:unhideWhenUsed="0"/>
-    <w:lsdException w:name="Light List" w:semiHidden="0" w:uiPriority="61" w:unhideWhenUsed="0"/>
-    <w:lsdException w:name="Light Grid" w:semiHidden="0" w:uiPriority="62" w:unhideWhenUsed="0"/>
-    <w:lsdException w:name="Medium Shading 1" w:semiHidden="0" w:uiPriority="63" w:unhideWhenUsed="0"/>
-    <w:lsdException w:name="Medium Shading 2" w:semiHidden="0" w:uiPriority="64" w:unhideWhenUsed="0"/>
-    <w:lsdException w:name="Medium List 1" w:semiHidden="0" w:uiPriority="65" w:unhideWhenUsed="0"/>
-    <w:lsdException w:name="Medium List 2" w:semiHidden="0" w:uiPriority="66" w:unhideWhenUsed="0"/>
-    <w:lsdException w:name="Medium Grid 1" w:semiHidden="0" w:uiPriority="67" w:unhideWhenUsed="0"/>
-    <w:lsdException w:name="Medium Grid 2" w:semiHidden="0" w:uiPriority="68" w:unhideWhenUsed="0"/>
-    <w:lsdException w:name="Medium Grid 3" w:semiHidden="0" w:uiPriority="69" w:unhideWhenUsed="0"/>
-    <w:lsdException w:name="Dark List" w:semiHidden="0" w:uiPriority="70" w:unhideWhenUsed="0"/>
-    <w:lsdException w:name="Colorful Shading" w:semiHidden="0" w:uiPriority="71" w:unhideWhenUsed="0"/>
-    <w:lsdException w:name="Colorful List" w:semiHidden="0" w:uiPriority="72" w:unhideWhenUsed="0"/>
-    <w:lsdException w:name="Colorful Grid" w:semiHidden="0" w:uiPriority="73" w:unhideWhenUsed="0"/>
-    <w:lsdException w:name="Light Shading Accent 1" w:semiHidden="0" w:uiPriority="60" w:unhideWhenUsed="0"/>
-    <w:lsdException w:name="Light List Accent 1" w:semiHidden="0" w:uiPriority="61" w:unhideWhenUsed="0"/>
-    <w:lsdException w:name="Light Grid Accent 1" w:semiHidden="0" w:uiPriority="62" w:unhideWhenUsed="0"/>
-    <w:lsdException w:name="Medium Shading 1 Accent 1" w:semiHidden="0" w:uiPriority="63" w:unhideWhenUsed="0"/>
-    <w:lsdException w:name="Medium Shading 2 Accent 1" w:semiHidden="0" w:uiPriority="64" w:unhideWhenUsed="0"/>
-    <w:lsdException w:name="Medium List 1 Accent 1" w:semiHidden="0" w:uiPriority="65" w:unhideWhenUsed="0"/>
-    <w:lsdException w:name="Revision" w:unhideWhenUsed="0"/>
-    <w:lsdException w:name="List Paragraph" w:semiHidden="0" w:uiPriority="34" w:unhideWhenUsed="0" w:qFormat="1"/>
-    <w:lsdException w:name="Quote" w:semiHidden="0" w:uiPriority="29" w:unhideWhenUsed="0" w:qFormat="1"/>
-    <w:lsdException w:name="Intense Quote" w:semiHidden="0" w:uiPriority="30" w:unhideWhenUsed="0" w:qFormat="1"/>
-    <w:lsdException w:name="Medium List 2 Accent 1" w:semiHidden="0" w:uiPriority="66" w:unhideWhenUsed="0"/>
-    <w:lsdException w:name="Medium Grid 1 Accent 1" w:semiHidden="0" w:uiPriority="67" w:unhideWhenUsed="0"/>
-    <w:lsdException w:name="Medium Grid 2 Accent 1" w:semiHidden="0" w:uiPriority="68" w:unhideWhenUsed="0"/>
-    <w:lsdException w:name="Medium Grid 3 Accent 1" w:semiHidden="0" w:uiPriority="69" w:unhideWhenUsed="0"/>
-    <w:lsdException w:name="Dark List Accent 1" w:semiHidden="0" w:uiPriority="70" w:unhideWhenUsed="0"/>
-    <w:lsdException w:name="Colorful Shading Accent 1" w:semiHidden="0" w:uiPriority="71" w:unhideWhenUsed="0"/>
-    <w:lsdException w:name="Colorful List Accent 1" w:semiHidden="0" w:uiPriority="72" w:unhideWhenUsed="0"/>
-    <w:lsdException w:name="Colorful Grid Accent 1" w:semiHidden="0" w:uiPriority="73" w:unhideWhenUsed="0"/>
-    <w:lsdException w:name="Light Shading Accent 2" w:semiHidden="0" w:uiPriority="60" w:unhideWhenUsed="0"/>
-    <w:lsdException w:name="Light List Accent 2" w:semiHidden="0" w:uiPriority="61" w:unhideWhenUsed="0"/>
-    <w:lsdException w:name="Light Grid Accent 2" w:semiHidden="0" w:uiPriority="62" w:unhideWhenUsed="0"/>
-    <w:lsdException w:name="Medium Shading 1 Accent 2" w:semiHidden="0" w:uiPriority="63" w:unhideWhenUsed="0"/>
-    <w:lsdException w:name="Medium Shading 2 Accent 2" w:semiHidden="0" w:uiPriority="64" w:unhideWhenUsed="0"/>
-    <w:lsdException w:name="Medium List 1 Accent 2" w:semiHidden="0" w:uiPriority="65" w:unhideWhenUsed="0"/>
-    <w:lsdException w:name="Medium List 2 Accent 2" w:semiHidden="0" w:uiPriority="66" w:unhideWhenUsed="0"/>
-    <w:lsdException w:name="Medium Grid 1 Accent 2" w:semiHidden="0" w:uiPriority="67" w:unhideWhenUsed="0"/>
-    <w:lsdException w:name="Medium Grid 2 Accent 2" w:semiHidden="0" w:uiPriority="68" w:unhideWhenUsed="0"/>
-    <w:lsdException w:name="Medium Grid 3 Accent 2" w:semiHidden="0" w:uiPriority="69" w:unhideWhenUsed="0"/>
-    <w:lsdException w:name="Dark List Accent 2" w:semiHidden="0" w:uiPriority="70" w:unhideWhenUsed="0"/>
-    <w:lsdException w:name="Colorful Shading Accent 2" w:semiHidden="0" w:uiPriority="71" w:unhideWhenUsed="0"/>
-    <w:lsdException w:name="Colorful List Accent 2" w:semiHidden="0" w:uiPriority="72" w:unhideWhenUsed="0"/>
-    <w:lsdException w:name="Colorful Grid Accent 2" w:semiHidden="0" w:uiPriority="73" w:unhideWhenUsed="0"/>
-    <w:lsdException w:name="Light Shading Accent 3" w:semiHidden="0" w:uiPriority="60" w:unhideWhenUsed="0"/>
-    <w:lsdException w:name="Light List Accent 3" w:semiHidden="0" w:uiPriority="61" w:unhideWhenUsed="0"/>
-    <w:lsdException w:name="Light Grid Accent 3" w:semiHidden="0" w:uiPriority="62" w:unhideWhenUsed="0"/>
-    <w:lsdException w:name="Medium Shading 1 Accent 3" w:semiHidden="0" w:uiPriority="63" w:unhideWhenUsed="0"/>
-    <w:lsdException w:name="Medium Shading 2 Accent 3" w:semiHidden="0" w:uiPriority="64" w:unhideWhenUsed="0"/>
-    <w:lsdException w:name="Medium List 1 Accent 3" w:semiHidden="0" w:uiPriority="65" w:unhideWhenUsed="0"/>
-    <w:lsdException w:name="Medium List 2 Accent 3" w:semiHidden="0" w:uiPriority="66" w:unhideWhenUsed="0"/>
-    <w:lsdException w:name="Medium Grid 1 Accent 3" w:semiHidden="0" w:uiPriority="67" w:unhideWhenUsed="0"/>
-    <w:lsdException w:name="Medium Grid 2 Accent 3" w:semiHidden="0" w:uiPriority="68" w:unhideWhenUsed="0"/>
-    <w:lsdException w:name="Medium Grid 3 Accent 3" w:semiHidden="0" w:uiPriority="69" w:unhideWhenUsed="0"/>
-    <w:lsdException w:name="Dark List Accent 3" w:semiHidden="0" w:uiPriority="70" w:unhideWhenUsed="0"/>
-    <w:lsdException w:name="Colorful Shading Accent 3" w:semiHidden="0" w:uiPriority="71" w:unhideWhenUsed="0"/>
-    <w:lsdException w:name="Colorful List Accent 3" w:semiHidden="0" w:uiPriority="72" w:unhideWhenUsed="0"/>
-    <w:lsdException w:name="Colorful Grid Accent 3" w:semiHidden="0" w:uiPriority="73" w:unhideWhenUsed="0"/>
-    <w:lsdException w:name="Light Shading Accent 4" w:semiHidden="0" w:uiPriority="60" w:unhideWhenUsed="0"/>
-    <w:lsdException w:name="Light List Accent 4" w:semiHidden="0" w:uiPriority="61" w:unhideWhenUsed="0"/>
-    <w:lsdException w:name="Light Grid Accent 4" w:semiHidden="0" w:uiPriority="62" w:unhideWhenUsed="0"/>
-    <w:lsdException w:name="Medium Shading 1 Accent 4" w:semiHidden="0" w:uiPriority="63" w:unhideWhenUsed="0"/>
-    <w:lsdException w:name="Medium Shading 2 Accent 4" w:semiHidden="0" w:uiPriority="64" w:unhideWhenUsed="0"/>
-    <w:lsdException w:name="Medium List 1 Accent 4" w:semiHidden="0" w:uiPriority="65" w:unhideWhenUsed="0"/>
-    <w:lsdException w:name="Medium List 2 Accent 4" w:semiHidden="0" w:uiPriority="66" w:unhideWhenUsed="0"/>
-    <w:lsdException w:name="Medium Grid 1 Accent 4" w:semiHidden="0" w:uiPriority="67" w:unhideWhenUsed="0"/>
-    <w:lsdException w:name="Medium Grid 2 Accent 4" w:semiHidden="0" w:uiPriority="68" w:unhideWhenUsed="0"/>
-    <w:lsdException w:name="Medium Grid 3 Accent 4" w:semiHidden="0" w:uiPriority="69" w:unhideWhenUsed="0"/>
-    <w:lsdException w:name="Dark List Accent 4" w:semiHidden="0" w:uiPriority="70" w:unhideWhenUsed="0"/>
-    <w:lsdException w:name="Colorful Shading Accent 4" w:semiHidden="0" w:uiPriority="71" w:unhideWhenUsed="0"/>
-    <w:lsdException w:name="Colorful List Accent 4" w:semiHidden="0" w:uiPriority="72" w:unhideWhenUsed="0"/>
-    <w:lsdException w:name="Colorful Grid Accent 4" w:semiHidden="0" w:uiPriority="73" w:unhideWhenUsed="0"/>
-    <w:lsdException w:name="Light Shading Accent 5" w:semiHidden="0" w:uiPriority="60" w:unhideWhenUsed="0"/>
-    <w:lsdException w:name="Light List Accent 5" w:semiHidden="0" w:uiPriority="61" w:unhideWhenUsed="0"/>
-    <w:lsdException w:name="Light Grid Accent 5" w:semiHidden="0" w:uiPriority="62" w:unhideWhenUsed="0"/>
-    <w:lsdException w:name="Medium Shading 1 Accent 5" w:semiHidden="0" w:uiPriority="63" w:unhideWhenUsed="0"/>
-    <w:lsdException w:name="Medium Shading 2 Accent 5" w:semiHidden="0" w:uiPriority="64" w:unhideWhenUsed="0"/>
-    <w:lsdException w:name="Medium List 1 Accent 5" w:semiHidden="0" w:uiPriority="65" w:unhideWhenUsed="0"/>
-    <w:lsdException w:name="Medium List 2 Accent 5" w:semiHidden="0" w:uiPriority="66" w:unhideWhenUsed="0"/>
-    <w:lsdException w:name="Medium Grid 1 Accent 5" w:semiHidden="0" w:uiPriority="67" w:unhideWhenUsed="0"/>
-    <w:lsdException w:name="Medium Grid 2 Accent 5" w:semiHidden="0" w:uiPriority="68" w:unhideWhenUsed="0"/>
-    <w:lsdException w:name="Medium Grid 3 Accent 5" w:semiHidden="0" w:uiPriority="69" w:unhideWhenUsed="0"/>
-    <w:lsdException w:name="Dark List Accent 5" w:semiHidden="0" w:uiPriority="70" w:unhideWhenUsed="0"/>
-    <w:lsdException w:name="Colorful Shading Accent 5" w:semiHidden="0" w:uiPriority="71" w:unhideWhenUsed="0"/>
-    <w:lsdException w:name="Colorful List Accent 5" w:semiHidden="0" w:uiPriority="72" w:unhideWhenUsed="0"/>
-    <w:lsdException w:name="Colorful Grid Accent 5" w:semiHidden="0" w:uiPriority="73" w:unhideWhenUsed="0"/>
-    <w:lsdException w:name="Light Shading Accent 6" w:semiHidden="0" w:uiPriority="60" w:unhideWhenUsed="0"/>
-    <w:lsdException w:name="Light List Accent 6" w:semiHidden="0" w:uiPriority="61" w:unhideWhenUsed="0"/>
-    <w:lsdException w:name="Light Grid Accent 6" w:semiHidden="0" w:uiPriority="62" w:unhideWhenUsed="0"/>
-    <w:lsdException w:name="Medium Shading 1 Accent 6" w:semiHidden="0" w:uiPriority="63" w:unhideWhenUsed="0"/>
-    <w:lsdException w:name="Medium Shading 2 Accent 6" w:semiHidden="0" w:uiPriority="64" w:unhideWhenUsed="0"/>
-    <w:lsdException w:name="Medium List 1 Accent 6" w:semiHidden="0" w:uiPriority="65" w:unhideWhenUsed="0"/>
-    <w:lsdException w:name="Medium List 2 Accent 6" w:semiHidden="0" w:uiPriority="66" w:unhideWhenUsed="0"/>
-    <w:lsdException w:name="Medium Grid 1 Accent 6" w:semiHidden="0" w:uiPriority="67" w:unhideWhenUsed="0"/>
-    <w:lsdException w:name="Medium Grid 2 Accent 6" w:semiHidden="0" w:uiPriority="68" w:unhideWhenUsed="0"/>
-    <w:lsdException w:name="Medium Grid 3 Accent 6" w:semiHidden="0" w:uiPriority="69" w:unhideWhenUsed="0"/>
-    <w:lsdException w:name="Dark List Accent 6" w:semiHidden="0" w:uiPriority="70" w:unhideWhenUsed="0"/>
-    <w:lsdException w:name="Colorful Shading Accent 6" w:semiHidden="0" w:uiPriority="71" w:unhideWhenUsed="0"/>
-    <w:lsdException w:name="Colorful List Accent 6" w:semiHidden="0" w:uiPriority="72" w:unhideWhenUsed="0"/>
-    <w:lsdException w:name="Colorful Grid Accent 6" w:semiHidden="0" w:uiPriority="73" w:unhideWhenUsed="0"/>
-    <w:lsdException w:name="Subtle Emphasis" w:semiHidden="0" w:uiPriority="19" w:unhideWhenUsed="0" w:qFormat="1"/>
-    <w:lsdException w:name="Intense Emphasis" w:semiHidden="0" w:uiPriority="21" w:unhideWhenUsed="0" w:qFormat="1"/>
-    <w:lsdException w:name="Subtle Reference" w:semiHidden="0" w:uiPriority="31" w:unhideWhenUsed="0" w:qFormat="1"/>
-    <w:lsdException w:name="Intense Reference" w:semiHidden="0" w:uiPriority="32" w:unhideWhenUsed="0" w:qFormat="1"/>
-    <w:lsdException w:name="Book Title" w:semiHidden="0" w:uiPriority="33" w:unhideWhenUsed="0" w:qFormat="1"/>
-    <w:lsdException w:name="Bibliography" w:uiPriority="37"/>
-    <w:lsdException w:name="TOC Heading" w:uiPriority="39" w:qFormat="1"/>
+  <w:latentStyles w:defLockedState="0" w:defUIPriority="99" w:defSemiHidden="0" w:defUnhideWhenUsed="0" w:defQFormat="0" w:count="376">
+    <w:lsdException w:name="Normal" w:uiPriority="0" w:qFormat="1"/>
+    <w:lsdException w:name="heading 1" w:uiPriority="9" w:qFormat="1"/>
+    <w:lsdException w:name="heading 2" w:semiHidden="1" w:uiPriority="9" w:unhideWhenUsed="1" w:qFormat="1"/>
+    <w:lsdException w:name="heading 3" w:semiHidden="1" w:uiPriority="9" w:unhideWhenUsed="1" w:qFormat="1"/>
+    <w:lsdException w:name="heading 4" w:semiHidden="1" w:uiPriority="9" w:unhideWhenUsed="1" w:qFormat="1"/>
+    <w:lsdException w:name="heading 5" w:semiHidden="1" w:uiPriority="9" w:unhideWhenUsed="1" w:qFormat="1"/>
+    <w:lsdException w:name="heading 6" w:semiHidden="1" w:uiPriority="9" w:unhideWhenUsed="1" w:qFormat="1"/>
+    <w:lsdException w:name="heading 7" w:semiHidden="1" w:uiPriority="9" w:unhideWhenUsed="1" w:qFormat="1"/>
+    <w:lsdException w:name="heading 8" w:semiHidden="1" w:uiPriority="9" w:unhideWhenUsed="1" w:qFormat="1"/>
+    <w:lsdException w:name="heading 9" w:semiHidden="1" w:uiPriority="9" w:unhideWhenUsed="1" w:qFormat="1"/>
+    <w:lsdException w:name="index 1" w:semiHidden="1" w:unhideWhenUsed="1"/>
+    <w:lsdException w:name="index 2" w:semiHidden="1" w:unhideWhenUsed="1"/>
+    <w:lsdException w:name="index 3" w:semiHidden="1" w:unhideWhenUsed="1"/>
+    <w:lsdException w:name="index 4" w:semiHidden="1" w:unhideWhenUsed="1"/>
+    <w:lsdException w:name="index 5" w:semiHidden="1" w:unhideWhenUsed="1"/>
+    <w:lsdException w:name="index 6" w:semiHidden="1" w:unhideWhenUsed="1"/>
+    <w:lsdException w:name="index 7" w:semiHidden="1" w:unhideWhenUsed="1"/>
+    <w:lsdException w:name="index 8" w:semiHidden="1" w:unhideWhenUsed="1"/>
+    <w:lsdException w:name="index 9" w:semiHidden="1" w:unhideWhenUsed="1"/>
+    <w:lsdException w:name="toc 1" w:semiHidden="1" w:uiPriority="39" w:unhideWhenUsed="1"/>
+    <w:lsdException w:name="toc 2" w:semiHidden="1" w:uiPriority="39" w:unhideWhenUsed="1"/>
+    <w:lsdException w:name="toc 3" w:semiHidden="1" w:uiPriority="39" w:unhideWhenUsed="1"/>
+    <w:lsdException w:name="toc 4" w:semiHidden="1" w:uiPriority="39" w:unhideWhenUsed="1"/>
+    <w:lsdException w:name="toc 5" w:semiHidden="1" w:uiPriority="39" w:unhideWhenUsed="1"/>
+    <w:lsdException w:name="toc 6" w:semiHidden="1" w:uiPriority="39" w:unhideWhenUsed="1"/>
+    <w:lsdException w:name="toc 7" w:semiHidden="1" w:uiPriority="39" w:unhideWhenUsed="1"/>
+    <w:lsdException w:name="toc 8" w:semiHidden="1" w:uiPriority="39" w:unhideWhenUsed="1"/>
+    <w:lsdException w:name="toc 9" w:semiHidden="1" w:uiPriority="39" w:unhideWhenUsed="1"/>
+    <w:lsdException w:name="Normal Indent" w:semiHidden="1" w:unhideWhenUsed="1"/>
+    <w:lsdException w:name="footnote text" w:semiHidden="1" w:unhideWhenUsed="1"/>
+    <w:lsdException w:name="annotation text" w:semiHidden="1" w:unhideWhenUsed="1"/>
+    <w:lsdException w:name="header" w:semiHidden="1" w:unhideWhenUsed="1"/>
+    <w:lsdException w:name="footer" w:semiHidden="1" w:unhideWhenUsed="1"/>
+    <w:lsdException w:name="index heading" w:semiHidden="1" w:unhideWhenUsed="1"/>
+    <w:lsdException w:name="caption" w:semiHidden="1" w:uiPriority="35" w:unhideWhenUsed="1" w:qFormat="1"/>
+    <w:lsdException w:name="table of figures" w:semiHidden="1" w:unhideWhenUsed="1"/>
+    <w:lsdException w:name="envelope address" w:semiHidden="1" w:unhideWhenUsed="1"/>
+    <w:lsdException w:name="envelope return" w:semiHidden="1" w:unhideWhenUsed="1"/>
+    <w:lsdException w:name="footnote reference" w:semiHidden="1" w:unhideWhenUsed="1"/>
+    <w:lsdException w:name="annotation reference" w:semiHidden="1" w:unhideWhenUsed="1"/>
+    <w:lsdException w:name="line number" w:semiHidden="1" w:unhideWhenUsed="1"/>
+    <w:lsdException w:name="page number" w:semiHidden="1" w:unhideWhenUsed="1"/>
+    <w:lsdException w:name="endnote reference" w:semiHidden="1" w:unhideWhenUsed="1"/>
+    <w:lsdException w:name="endnote text" w:semiHidden="1" w:unhideWhenUsed="1"/>
+    <w:lsdException w:name="table of authorities" w:semiHidden="1" w:unhideWhenUsed="1"/>
+    <w:lsdException w:name="macro" w:semiHidden="1" w:unhideWhenUsed="1"/>
+    <w:lsdException w:name="toa heading" w:semiHidden="1" w:unhideWhenUsed="1"/>
+    <w:lsdException w:name="List" w:semiHidden="1" w:unhideWhenUsed="1"/>
+    <w:lsdException w:name="List Bullet" w:semiHidden="1" w:unhideWhenUsed="1"/>
+    <w:lsdException w:name="List Number" w:semiHidden="1" w:unhideWhenUsed="1"/>
+    <w:lsdException w:name="List 2" w:semiHidden="1" w:unhideWhenUsed="1"/>
+    <w:lsdException w:name="List 3" w:semiHidden="1" w:unhideWhenUsed="1"/>
+    <w:lsdException w:name="List 4" w:semiHidden="1" w:unhideWhenUsed="1"/>
+    <w:lsdException w:name="List 5" w:semiHidden="1" w:unhideWhenUsed="1"/>
+    <w:lsdException w:name="List Bullet 2" w:semiHidden="1" w:unhideWhenUsed="1"/>
+    <w:lsdException w:name="List Bullet 3" w:semiHidden="1" w:unhideWhenUsed="1"/>
+    <w:lsdException w:name="List Bullet 4" w:semiHidden="1" w:unhideWhenUsed="1"/>
+    <w:lsdException w:name="List Bullet 5" w:semiHidden="1" w:unhideWhenUsed="1"/>
+    <w:lsdException w:name="List Number 2" w:semiHidden="1" w:unhideWhenUsed="1"/>
+    <w:lsdException w:name="List Number 3" w:semiHidden="1" w:unhideWhenUsed="1"/>
+    <w:lsdException w:name="List Number 4" w:semiHidden="1" w:unhideWhenUsed="1"/>
+    <w:lsdException w:name="List Number 5" w:semiHidden="1" w:unhideWhenUsed="1"/>
+    <w:lsdException w:name="Title" w:uiPriority="10" w:qFormat="1"/>
+    <w:lsdException w:name="Closing" w:semiHidden="1" w:unhideWhenUsed="1"/>
+    <w:lsdException w:name="Signature" w:semiHidden="1" w:unhideWhenUsed="1"/>
+    <w:lsdException w:name="Default Paragraph Font" w:semiHidden="1" w:uiPriority="1" w:unhideWhenUsed="1"/>
+    <w:lsdException w:name="Body Text" w:semiHidden="1" w:unhideWhenUsed="1"/>
+    <w:lsdException w:name="Body Text Indent" w:semiHidden="1" w:unhideWhenUsed="1"/>
+    <w:lsdException w:name="List Continue" w:semiHidden="1" w:unhideWhenUsed="1"/>
+    <w:lsdException w:name="List Continue 2" w:semiHidden="1" w:unhideWhenUsed="1"/>
+    <w:lsdException w:name="List Continue 3" w:semiHidden="1" w:unhideWhenUsed="1"/>
+    <w:lsdException w:name="List Continue 4" w:semiHidden="1" w:unhideWhenUsed="1"/>
+    <w:lsdException w:name="List Continue 5" w:semiHidden="1" w:unhideWhenUsed="1"/>
+    <w:lsdException w:name="Message Header" w:semiHidden="1" w:unhideWhenUsed="1"/>
+    <w:lsdException w:name="Subtitle" w:uiPriority="11" w:qFormat="1"/>
+    <w:lsdException w:name="Salutation" w:semiHidden="1" w:unhideWhenUsed="1"/>
+    <w:lsdException w:name="Date" w:semiHidden="1" w:unhideWhenUsed="1"/>
+    <w:lsdException w:name="Body Text First Indent" w:semiHidden="1" w:unhideWhenUsed="1"/>
+    <w:lsdException w:name="Body Text First Indent 2" w:semiHidden="1" w:unhideWhenUsed="1"/>
+    <w:lsdException w:name="Note Heading" w:semiHidden="1" w:unhideWhenUsed="1"/>
+    <w:lsdException w:name="Body Text 2" w:semiHidden="1" w:unhideWhenUsed="1"/>
+    <w:lsdException w:name="Body Text 3" w:semiHidden="1" w:unhideWhenUsed="1"/>
+    <w:lsdException w:name="Body Text Indent 2" w:semiHidden="1" w:unhideWhenUsed="1"/>
+    <w:lsdException w:name="Body Text Indent 3" w:semiHidden="1" w:unhideWhenUsed="1"/>
+    <w:lsdException w:name="Block Text" w:semiHidden="1" w:unhideWhenUsed="1"/>
+    <w:lsdException w:name="Hyperlink" w:semiHidden="1" w:unhideWhenUsed="1"/>
+    <w:lsdException w:name="FollowedHyperlink" w:semiHidden="1" w:unhideWhenUsed="1"/>
+    <w:lsdException w:name="Strong" w:uiPriority="22" w:qFormat="1"/>
+    <w:lsdException w:name="Emphasis" w:uiPriority="20" w:qFormat="1"/>
+    <w:lsdException w:name="Document Map" w:semiHidden="1" w:unhideWhenUsed="1"/>
+    <w:lsdException w:name="Plain Text" w:semiHidden="1" w:unhideWhenUsed="1"/>
+    <w:lsdException w:name="E-mail Signature" w:semiHidden="1" w:unhideWhenUsed="1"/>
+    <w:lsdException w:name="HTML Top of Form" w:semiHidden="1" w:unhideWhenUsed="1"/>
+    <w:lsdException w:name="HTML Bottom of Form" w:semiHidden="1" w:unhideWhenUsed="1"/>
+    <w:lsdException w:name="Normal (Web)" w:semiHidden="1" w:unhideWhenUsed="1"/>
+    <w:lsdException w:name="HTML Acronym" w:semiHidden="1" w:unhideWhenUsed="1"/>
+    <w:lsdException w:name="HTML Address" w:semiHidden="1" w:unhideWhenUsed="1"/>
+    <w:lsdException w:name="HTML Cite" w:semiHidden="1" w:unhideWhenUsed="1"/>
+    <w:lsdException w:name="HTML Code" w:semiHidden="1" w:unhideWhenUsed="1"/>
+    <w:lsdException w:name="HTML Definition" w:semiHidden="1" w:unhideWhenUsed="1"/>
+    <w:lsdException w:name="HTML Keyboard" w:semiHidden="1" w:unhideWhenUsed="1"/>
+    <w:lsdException w:name="HTML Preformatted" w:semiHidden="1" w:unhideWhenUsed="1"/>
+    <w:lsdException w:name="HTML Sample" w:semiHidden="1" w:unhideWhenUsed="1"/>
+    <w:lsdException w:name="HTML Typewriter" w:semiHidden="1" w:unhideWhenUsed="1"/>
+    <w:lsdException w:name="HTML Variable" w:semiHidden="1" w:unhideWhenUsed="1"/>
+    <w:lsdException w:name="Normal Table" w:semiHidden="1" w:unhideWhenUsed="1"/>
+    <w:lsdException w:name="annotation subject" w:semiHidden="1" w:unhideWhenUsed="1"/>
+    <w:lsdException w:name="No List" w:semiHidden="1" w:unhideWhenUsed="1"/>
+    <w:lsdException w:name="Outline List 1" w:semiHidden="1" w:unhideWhenUsed="1"/>
+    <w:lsdException w:name="Outline List 2" w:semiHidden="1" w:unhideWhenUsed="1"/>
+    <w:lsdException w:name="Outline List 3" w:semiHidden="1" w:unhideWhenUsed="1"/>
+    <w:lsdException w:name="Table Simple 1" w:semiHidden="1" w:unhideWhenUsed="1"/>
+    <w:lsdException w:name="Table Simple 2" w:semiHidden="1" w:unhideWhenUsed="1"/>
+    <w:lsdException w:name="Table Simple 3" w:semiHidden="1" w:unhideWhenUsed="1"/>
+    <w:lsdException w:name="Table Classic 1" w:semiHidden="1" w:unhideWhenUsed="1"/>
+    <w:lsdException w:name="Table Classic 2" w:semiHidden="1" w:unhideWhenUsed="1"/>
+    <w:lsdException w:name="Table Classic 3" w:semiHidden="1" w:unhideWhenUsed="1"/>
+    <w:lsdException w:name="Table Classic 4" w:semiHidden="1" w:unhideWhenUsed="1"/>
+    <w:lsdException w:name="Table Colorful 1" w:semiHidden="1" w:unhideWhenUsed="1"/>
+    <w:lsdException w:name="Table Colorful 2" w:semiHidden="1" w:unhideWhenUsed="1"/>
+    <w:lsdException w:name="Table Colorful 3" w:semiHidden="1" w:unhideWhenUsed="1"/>
+    <w:lsdException w:name="Table Columns 1" w:semiHidden="1" w:unhideWhenUsed="1"/>
+    <w:lsdException w:name="Table Columns 2" w:semiHidden="1" w:unhideWhenUsed="1"/>
+    <w:lsdException w:name="Table Columns 3" w:semiHidden="1" w:unhideWhenUsed="1"/>
+    <w:lsdException w:name="Table Columns 4" w:semiHidden="1" w:unhideWhenUsed="1"/>
+    <w:lsdException w:name="Table Columns 5" w:semiHidden="1" w:unhideWhenUsed="1"/>
+    <w:lsdException w:name="Table Grid 1" w:semiHidden="1" w:unhideWhenUsed="1"/>
+    <w:lsdException w:name="Table Grid 2" w:semiHidden="1" w:unhideWhenUsed="1"/>
+    <w:lsdException w:name="Table Grid 3" w:semiHidden="1" w:unhideWhenUsed="1"/>
+    <w:lsdException w:name="Table Grid 4" w:semiHidden="1" w:unhideWhenUsed="1"/>
+    <w:lsdException w:name="Table Grid 5" w:semiHidden="1" w:unhideWhenUsed="1"/>
+    <w:lsdException w:name="Table Grid 6" w:semiHidden="1" w:unhideWhenUsed="1"/>
+    <w:lsdException w:name="Table Grid 7" w:semiHidden="1" w:unhideWhenUsed="1"/>
+    <w:lsdException w:name="Table Grid 8" w:semiHidden="1" w:unhideWhenUsed="1"/>
+    <w:lsdException w:name="Table List 1" w:semiHidden="1" w:unhideWhenUsed="1"/>
+    <w:lsdException w:name="Table List 2" w:semiHidden="1" w:unhideWhenUsed="1"/>
+    <w:lsdException w:name="Table List 3" w:semiHidden="1" w:unhideWhenUsed="1"/>
+    <w:lsdException w:name="Table List 4" w:semiHidden="1" w:unhideWhenUsed="1"/>
+    <w:lsdException w:name="Table List 5" w:semiHidden="1" w:unhideWhenUsed="1"/>
+    <w:lsdException w:name="Table List 6" w:semiHidden="1" w:unhideWhenUsed="1"/>
+    <w:lsdException w:name="Table List 7" w:semiHidden="1" w:unhideWhenUsed="1"/>
+    <w:lsdException w:name="Table List 8" w:semiHidden="1" w:unhideWhenUsed="1"/>
+    <w:lsdException w:name="Table 3D effects 1" w:semiHidden="1" w:unhideWhenUsed="1"/>
+    <w:lsdException w:name="Table 3D effects 2" w:semiHidden="1" w:unhideWhenUsed="1"/>
+    <w:lsdException w:name="Table 3D effects 3" w:semiHidden="1" w:unhideWhenUsed="1"/>
+    <w:lsdException w:name="Table Contemporary" w:semiHidden="1" w:unhideWhenUsed="1"/>
+    <w:lsdException w:name="Table Elegant" w:semiHidden="1" w:unhideWhenUsed="1"/>
+    <w:lsdException w:name="Table Professional" w:semiHidden="1" w:unhideWhenUsed="1"/>
+    <w:lsdException w:name="Table Subtle 1" w:semiHidden="1" w:unhideWhenUsed="1"/>
+    <w:lsdException w:name="Table Subtle 2" w:semiHidden="1" w:unhideWhenUsed="1"/>
+    <w:lsdException w:name="Table Web 1" w:semiHidden="1" w:unhideWhenUsed="1"/>
+    <w:lsdException w:name="Table Web 2" w:semiHidden="1" w:unhideWhenUsed="1"/>
+    <w:lsdException w:name="Table Web 3" w:semiHidden="1" w:unhideWhenUsed="1"/>
+    <w:lsdException w:name="Balloon Text" w:semiHidden="1" w:unhideWhenUsed="1"/>
+    <w:lsdException w:name="Table Grid" w:semiHidden="1" w:uiPriority="0" w:unhideWhenUsed="1"/>
+    <w:lsdException w:name="Table Theme" w:semiHidden="1" w:unhideWhenUsed="1"/>
+    <w:lsdException w:name="Placeholder Text" w:semiHidden="1"/>
+    <w:lsdException w:name="No Spacing" w:uiPriority="1" w:qFormat="1"/>
+    <w:lsdException w:name="Light Shading" w:uiPriority="60"/>
+    <w:lsdException w:name="Light List" w:uiPriority="61"/>
+    <w:lsdException w:name="Light Grid" w:uiPriority="62"/>
+    <w:lsdException w:name="Medium Shading 1" w:uiPriority="63"/>
+    <w:lsdException w:name="Medium Shading 2" w:uiPriority="64"/>
+    <w:lsdException w:name="Medium List 1" w:uiPriority="65"/>
+    <w:lsdException w:name="Medium List 2" w:uiPriority="66"/>
+    <w:lsdException w:name="Medium Grid 1" w:uiPriority="67"/>
+    <w:lsdException w:name="Medium Grid 2" w:uiPriority="68"/>
+    <w:lsdException w:name="Medium Grid 3" w:uiPriority="69"/>
+    <w:lsdException w:name="Dark List" w:uiPriority="70"/>
+    <w:lsdException w:name="Colorful Shading" w:uiPriority="71"/>
+    <w:lsdException w:name="Colorful List" w:uiPriority="72"/>
+    <w:lsdException w:name="Colorful Grid" w:uiPriority="73"/>
+    <w:lsdException w:name="Light Shading Accent 1" w:uiPriority="60"/>
+    <w:lsdException w:name="Light List Accent 1" w:uiPriority="61"/>
+    <w:lsdException w:name="Light Grid Accent 1" w:uiPriority="62"/>
+    <w:lsdException w:name="Medium Shading 1 Accent 1" w:uiPriority="63"/>
+    <w:lsdException w:name="Medium Shading 2 Accent 1" w:uiPriority="64"/>
+    <w:lsdException w:name="Medium List 1 Accent 1" w:uiPriority="65"/>
+    <w:lsdException w:name="Revision" w:semiHidden="1"/>
+    <w:lsdException w:name="List Paragraph" w:uiPriority="34" w:qFormat="1"/>
+    <w:lsdException w:name="Quote" w:uiPriority="29" w:qFormat="1"/>
+    <w:lsdException w:name="Intense Quote" w:uiPriority="30" w:qFormat="1"/>
+    <w:lsdException w:name="Medium List 2 Accent 1" w:uiPriority="66"/>
+    <w:lsdException w:name="Medium Grid 1 Accent 1" w:uiPriority="67"/>
+    <w:lsdException w:name="Medium Grid 2 Accent 1" w:uiPriority="68"/>
+    <w:lsdException w:name="Medium Grid 3 Accent 1" w:uiPriority="69"/>
+    <w:lsdException w:name="Dark List Accent 1" w:uiPriority="70"/>
+    <w:lsdException w:name="Colorful Shading Accent 1" w:uiPriority="71"/>
+    <w:lsdException w:name="Colorful List Accent 1" w:uiPriority="72"/>
+    <w:lsdException w:name="Colorful Grid Accent 1" w:uiPriority="73"/>
+    <w:lsdException w:name="Light Shading Accent 2" w:uiPriority="60"/>
+    <w:lsdException w:name="Light List Accent 2" w:uiPriority="61"/>
+    <w:lsdException w:name="Light Grid Accent 2" w:uiPriority="62"/>
+    <w:lsdException w:name="Medium Shading 1 Accent 2" w:uiPriority="63"/>
+    <w:lsdException w:name="Medium Shading 2 Accent 2" w:uiPriority="64"/>
+    <w:lsdException w:name="Medium List 1 Accent 2" w:uiPriority="65"/>
+    <w:lsdException w:name="Medium List 2 Accent 2" w:uiPriority="66"/>
+    <w:lsdException w:name="Medium Grid 1 Accent 2" w:uiPriority="67"/>
+    <w:lsdException w:name="Medium Grid 2 Accent 2" w:uiPriority="68"/>
+    <w:lsdException w:name="Medium Grid 3 Accent 2" w:uiPriority="69"/>
+    <w:lsdException w:name="Dark List Accent 2" w:uiPriority="70"/>
+    <w:lsdException w:name="Colorful Shading Accent 2" w:uiPriority="71"/>
+    <w:lsdException w:name="Colorful List Accent 2" w:uiPriority="72"/>
+    <w:lsdException w:name="Colorful Grid Accent 2" w:uiPriority="73"/>
+    <w:lsdException w:name="Light Shading Accent 3" w:uiPriority="60"/>
+    <w:lsdException w:name="Light List Accent 3" w:uiPriority="61"/>
+    <w:lsdException w:name="Light Grid Accent 3" w:uiPriority="62"/>
+    <w:lsdException w:name="Medium Shading 1 Accent 3" w:uiPriority="63"/>
+    <w:lsdException w:name="Medium Shading 2 Accent 3" w:uiPriority="64"/>
+    <w:lsdException w:name="Medium List 1 Accent 3" w:uiPriority="65"/>
+    <w:lsdException w:name="Medium List 2 Accent 3" w:uiPriority="66"/>
+    <w:lsdException w:name="Medium Grid 1 Accent 3" w:uiPriority="67"/>
+    <w:lsdException w:name="Medium Grid 2 Accent 3" w:uiPriority="68"/>
+    <w:lsdException w:name="Medium Grid 3 Accent 3" w:uiPriority="69"/>
+    <w:lsdException w:name="Dark List Accent 3" w:uiPriority="70"/>
+    <w:lsdException w:name="Colorful Shading Accent 3" w:uiPriority="71"/>
+    <w:lsdException w:name="Colorful List Accent 3" w:uiPriority="72"/>
+    <w:lsdException w:name="Colorful Grid Accent 3" w:uiPriority="73"/>
+    <w:lsdException w:name="Light Shading Accent 4" w:uiPriority="60"/>
+    <w:lsdException w:name="Light List Accent 4" w:uiPriority="61"/>
+    <w:lsdException w:name="Light Grid Accent 4" w:uiPriority="62"/>
+    <w:lsdException w:name="Medium Shading 1 Accent 4" w:uiPriority="63"/>
+    <w:lsdException w:name="Medium Shading 2 Accent 4" w:uiPriority="64"/>
+    <w:lsdException w:name="Medium List 1 Accent 4" w:uiPriority="65"/>
+    <w:lsdException w:name="Medium List 2 Accent 4" w:uiPriority="66"/>
+    <w:lsdException w:name="Medium Grid 1 Accent 4" w:uiPriority="67"/>
+    <w:lsdException w:name="Medium Grid 2 Accent 4" w:uiPriority="68"/>
+    <w:lsdException w:name="Medium Grid 3 Accent 4" w:uiPriority="69"/>
+    <w:lsdException w:name="Dark List Accent 4" w:uiPriority="70"/>
+    <w:lsdException w:name="Colorful Shading Accent 4" w:uiPriority="71"/>
+    <w:lsdException w:name="Colorful List Accent 4" w:uiPriority="72"/>
+    <w:lsdException w:name="Colorful Grid Accent 4" w:uiPriority="73"/>
+    <w:lsdException w:name="Light Shading Accent 5" w:uiPriority="60"/>
+    <w:lsdException w:name="Light List Accent 5" w:uiPriority="61"/>
+    <w:lsdException w:name="Light Grid Accent 5" w:uiPriority="62"/>
+    <w:lsdException w:name="Medium Shading 1 Accent 5" w:uiPriority="63"/>
+    <w:lsdException w:name="Medium Shading 2 Accent 5" w:uiPriority="64"/>
+    <w:lsdException w:name="Medium List 1 Accent 5" w:uiPriority="65"/>
+    <w:lsdException w:name="Medium List 2 Accent 5" w:uiPriority="66"/>
+    <w:lsdException w:name="Medium Grid 1 Accent 5" w:uiPriority="67"/>
+    <w:lsdException w:name="Medium Grid 2 Accent 5" w:uiPriority="68"/>
+    <w:lsdException w:name="Medium Grid 3 Accent 5" w:uiPriority="69"/>
+    <w:lsdException w:name="Dark List Accent 5" w:uiPriority="70"/>
+    <w:lsdException w:name="Colorful Shading Accent 5" w:uiPriority="71"/>
+    <w:lsdException w:name="Colorful List Accent 5" w:uiPriority="72"/>
+    <w:lsdException w:name="Colorful Grid Accent 5" w:uiPriority="73"/>
+    <w:lsdException w:name="Light Shading Accent 6" w:uiPriority="60"/>
+    <w:lsdException w:name="Light List Accent 6" w:uiPriority="61"/>
+    <w:lsdException w:name="Light Grid Accent 6" w:uiPriority="62"/>
+    <w:lsdException w:name="Medium Shading 1 Accent 6" w:uiPriority="63"/>
+    <w:lsdException w:name="Medium Shading 2 Accent 6" w:uiPriority="64"/>
+    <w:lsdException w:name="Medium List 1 Accent 6" w:uiPriority="65"/>
+    <w:lsdException w:name="Medium List 2 Accent 6" w:uiPriority="66"/>
+    <w:lsdException w:name="Medium Grid 1 Accent 6" w:uiPriority="67"/>
+    <w:lsdException w:name="Medium Grid 2 Accent 6" w:uiPriority="68"/>
+    <w:lsdException w:name="Medium Grid 3 Accent 6" w:uiPriority="69"/>
+    <w:lsdException w:name="Dark List Accent 6" w:uiPriority="70"/>
+    <w:lsdException w:name="Colorful Shading Accent 6" w:uiPriority="71"/>
+    <w:lsdException w:name="Colorful List Accent 6" w:uiPriority="72"/>
+    <w:lsdException w:name="Colorful Grid Accent 6" w:uiPriority="73"/>
+    <w:lsdException w:name="Subtle Emphasis" w:uiPriority="19" w:qFormat="1"/>
+    <w:lsdException w:name="Intense Emphasis" w:uiPriority="21" w:qFormat="1"/>
+    <w:lsdException w:name="Subtle Reference" w:uiPriority="31" w:qFormat="1"/>
+    <w:lsdException w:name="Intense Reference" w:uiPriority="32" w:qFormat="1"/>
+    <w:lsdException w:name="Book Title" w:uiPriority="33" w:qFormat="1"/>
+    <w:lsdException w:name="Bibliography" w:semiHidden="1" w:uiPriority="37" w:unhideWhenUsed="1"/>
+    <w:lsdException w:name="TOC Heading" w:semiHidden="1" w:uiPriority="39" w:unhideWhenUsed="1" w:qFormat="1"/>
+    <w:lsdException w:name="Plain Table 1" w:uiPriority="41"/>
+    <w:lsdException w:name="Plain Table 2" w:uiPriority="42"/>
+    <w:lsdException w:name="Plain Table 3" w:uiPriority="43"/>
+    <w:lsdException w:name="Plain Table 4" w:uiPriority="44"/>
+    <w:lsdException w:name="Plain Table 5" w:uiPriority="45"/>
+    <w:lsdException w:name="Grid Table Light" w:uiPriority="40"/>
+    <w:lsdException w:name="Grid Table 1 Light" w:uiPriority="46"/>
+    <w:lsdException w:name="Grid Table 2" w:uiPriority="47"/>
+    <w:lsdException w:name="Grid Table 3" w:uiPriority="48"/>
+    <w:lsdException w:name="Grid Table 4" w:uiPriority="49"/>
+    <w:lsdException w:name="Grid Table 5 Dark" w:uiPriority="50"/>
+    <w:lsdException w:name="Grid Table 6 Colorful" w:uiPriority="51"/>
+    <w:lsdException w:name="Grid Table 7 Colorful" w:uiPriority="52"/>
+    <w:lsdException w:name="Grid Table 1 Light Accent 1" w:uiPriority="46"/>
+    <w:lsdException w:name="Grid Table 2 Accent 1" w:uiPriority="47"/>
+    <w:lsdException w:name="Grid Table 3 Accent 1" w:uiPriority="48"/>
+    <w:lsdException w:name="Grid Table 4 Accent 1" w:uiPriority="49"/>
+    <w:lsdException w:name="Grid Table 5 Dark Accent 1" w:uiPriority="50"/>
+    <w:lsdException w:name="Grid Table 6 Colorful Accent 1" w:uiPriority="51"/>
+    <w:lsdException w:name="Grid Table 7 Colorful Accent 1" w:uiPriority="52"/>
+    <w:lsdException w:name="Grid Table 1 Light Accent 2" w:uiPriority="46"/>
+    <w:lsdException w:name="Grid Table 2 Accent 2" w:uiPriority="47"/>
+    <w:lsdException w:name="Grid Table 3 Accent 2" w:uiPriority="48"/>
+    <w:lsdException w:name="Grid Table 4 Accent 2" w:uiPriority="49"/>
+    <w:lsdException w:name="Grid Table 5 Dark Accent 2" w:uiPriority="50"/>
+    <w:lsdException w:name="Grid Table 6 Colorful Accent 2" w:uiPriority="51"/>
+    <w:lsdException w:name="Grid Table 7 Colorful Accent 2" w:uiPriority="52"/>
+    <w:lsdException w:name="Grid Table 1 Light Accent 3" w:uiPriority="46"/>
+    <w:lsdException w:name="Grid Table 2 Accent 3" w:uiPriority="47"/>
+    <w:lsdException w:name="Grid Table 3 Accent 3" w:uiPriority="48"/>
+    <w:lsdException w:name="Grid Table 4 Accent 3" w:uiPriority="49"/>
+    <w:lsdException w:name="Grid Table 5 Dark Accent 3" w:uiPriority="50"/>
+    <w:lsdException w:name="Grid Table 6 Colorful Accent 3" w:uiPriority="51"/>
+    <w:lsdException w:name="Grid Table 7 Colorful Accent 3" w:uiPriority="52"/>
+    <w:lsdException w:name="Grid Table 1 Light Accent 4" w:uiPriority="46"/>
+    <w:lsdException w:name="Grid Table 2 Accent 4" w:uiPriority="47"/>
+    <w:lsdException w:name="Grid Table 3 Accent 4" w:uiPriority="48"/>
+    <w:lsdException w:name="Grid Table 4 Accent 4" w:uiPriority="49"/>
+    <w:lsdException w:name="Grid Table 5 Dark Accent 4" w:uiPriority="50"/>
+    <w:lsdException w:name="Grid Table 6 Colorful Accent 4" w:uiPriority="51"/>
+    <w:lsdException w:name="Grid Table 7 Colorful Accent 4" w:uiPriority="52"/>
+    <w:lsdException w:name="Grid Table 1 Light Accent 5" w:uiPriority="46"/>
+    <w:lsdException w:name="Grid Table 2 Accent 5" w:uiPriority="47"/>
+    <w:lsdException w:name="Grid Table 3 Accent 5" w:uiPriority="48"/>
+    <w:lsdException w:name="Grid Table 4 Accent 5" w:uiPriority="49"/>
+    <w:lsdException w:name="Grid Table 5 Dark Accent 5" w:uiPriority="50"/>
+    <w:lsdException w:name="Grid Table 6 Colorful Accent 5" w:uiPriority="51"/>
+    <w:lsdException w:name="Grid Table 7 Colorful Accent 5" w:uiPriority="52"/>
+    <w:lsdException w:name="Grid Table 1 Light Accent 6" w:uiPriority="46"/>
+    <w:lsdException w:name="Grid Table 2 Accent 6" w:uiPriority="47"/>
+    <w:lsdException w:name="Grid Table 3 Accent 6" w:uiPriority="48"/>
+    <w:lsdException w:name="Grid Table 4 Accent 6" w:uiPriority="49"/>
+    <w:lsdException w:name="Grid Table 5 Dark Accent 6" w:uiPriority="50"/>
+    <w:lsdException w:name="Grid Table 6 Colorful Accent 6" w:uiPriority="51"/>
+    <w:lsdException w:name="Grid Table 7 Colorful Accent 6" w:uiPriority="52"/>
+    <w:lsdException w:name="List Table 1 Light" w:uiPriority="46"/>
+    <w:lsdException w:name="List Table 2" w:uiPriority="47"/>
+    <w:lsdException w:name="List Table 3" w:uiPriority="48"/>
+    <w:lsdException w:name="List Table 4" w:uiPriority="49"/>
+    <w:lsdException w:name="List Table 5 Dark" w:uiPriority="50"/>
+    <w:lsdException w:name="List Table 6 Colorful" w:uiPriority="51"/>
+    <w:lsdException w:name="List Table 7 Colorful" w:uiPriority="52"/>
+    <w:lsdException w:name="List Table 1 Light Accent 1" w:uiPriority="46"/>
+    <w:lsdException w:name="List Table 2 Accent 1" w:uiPriority="47"/>
+    <w:lsdException w:name="List Table 3 Accent 1" w:uiPriority="48"/>
+    <w:lsdException w:name="List Table 4 Accent 1" w:uiPriority="49"/>
+    <w:lsdException w:name="List Table 5 Dark Accent 1" w:uiPriority="50"/>
+    <w:lsdException w:name="List Table 6 Colorful Accent 1" w:uiPriority="51"/>
+    <w:lsdException w:name="List Table 7 Colorful Accent 1" w:uiPriority="52"/>
+    <w:lsdException w:name="List Table 1 Light Accent 2" w:uiPriority="46"/>
+    <w:lsdException w:name="List Table 2 Accent 2" w:uiPriority="47"/>
+    <w:lsdException w:name="List Table 3 Accent 2" w:uiPriority="48"/>
+    <w:lsdException w:name="List Table 4 Accent 2" w:uiPriority="49"/>
+    <w:lsdException w:name="List Table 5 Dark Accent 2" w:uiPriority="50"/>
+    <w:lsdException w:name="List Table 6 Colorful Accent 2" w:uiPriority="51"/>
+    <w:lsdException w:name="List Table 7 Colorful Accent 2" w:uiPriority="52"/>
+    <w:lsdException w:name="List Table 1 Light Accent 3" w:uiPriority="46"/>
+    <w:lsdException w:name="List Table 2 Accent 3" w:uiPriority="47"/>
+    <w:lsdException w:name="List Table 3 Accent 3" w:uiPriority="48"/>
+    <w:lsdException w:name="List Table 4 Accent 3" w:uiPriority="49"/>
+    <w:lsdException w:name="List Table 5 Dark Accent 3" w:uiPriority="50"/>
+    <w:lsdException w:name="List Table 6 Colorful Accent 3" w:uiPriority="51"/>
+    <w:lsdException w:name="List Table 7 Colorful Accent 3" w:uiPriority="52"/>
+    <w:lsdException w:name="List Table 1 Light Accent 4" w:uiPriority="46"/>
+    <w:lsdException w:name="List Table 2 Accent 4" w:uiPriority="47"/>
+    <w:lsdException w:name="List Table 3 Accent 4" w:uiPriority="48"/>
+    <w:lsdException w:name="List Table 4 Accent 4" w:uiPriority="49"/>
+    <w:lsdException w:name="List Table 5 Dark Accent 4" w:uiPriority="50"/>
+    <w:lsdException w:name="List Table 6 Colorful Accent 4" w:uiPriority="51"/>
+    <w:lsdException w:name="List Table 7 Colorful Accent 4" w:uiPriority="52"/>
+    <w:lsdException w:name="List Table 1 Light Accent 5" w:uiPriority="46"/>
+    <w:lsdException w:name="List Table 2 Accent 5" w:uiPriority="47"/>
+    <w:lsdException w:name="List Table 3 Accent 5" w:uiPriority="48"/>
+    <w:lsdException w:name="List Table 4 Accent 5" w:uiPriority="49"/>
+    <w:lsdException w:name="List Table 5 Dark Accent 5" w:uiPriority="50"/>
+    <w:lsdException w:name="List Table 6 Colorful Accent 5" w:uiPriority="51"/>
+    <w:lsdException w:name="List Table 7 Colorful Accent 5" w:uiPriority="52"/>
+    <w:lsdException w:name="List Table 1 Light Accent 6" w:uiPriority="46"/>
+    <w:lsdException w:name="List Table 2 Accent 6" w:uiPriority="47"/>
+    <w:lsdException w:name="List Table 3 Accent 6" w:uiPriority="48"/>
+    <w:lsdException w:name="List Table 4 Accent 6" w:uiPriority="49"/>
+    <w:lsdException w:name="List Table 5 Dark Accent 6" w:uiPriority="50"/>
+    <w:lsdException w:name="List Table 6 Colorful Accent 6" w:uiPriority="51"/>
+    <w:lsdException w:name="List Table 7 Colorful Accent 6" w:uiPriority="52"/>
+    <w:lsdException w:name="Mention" w:semiHidden="1" w:unhideWhenUsed="1"/>
+    <w:lsdException w:name="Smart Hyperlink" w:semiHidden="1" w:unhideWhenUsed="1"/>
+    <w:lsdException w:name="Hashtag" w:semiHidden="1" w:unhideWhenUsed="1"/>
+    <w:lsdException w:name="Unresolved Mention" w:semiHidden="1" w:unhideWhenUsed="1"/>
+    <w:lsdException w:name="Smart Link" w:semiHidden="1" w:unhideWhenUsed="1"/>
   </w:latentStyles>
   <w:style w:type="paragraph" w:default="1" w:styleId="Normal">
     <w:name w:val="Normal"/>
@@ -7528,7 +7907,6 @@
       <w:lang w:eastAsia="es-AR"/>
     </w:rPr>
     <w:tblPr>
-      <w:tblInd w:w="0" w:type="dxa"/>
       <w:tblBorders>
         <w:top w:val="single" w:sz="4" w:space="0" w:color="auto"/>
         <w:left w:val="single" w:sz="4" w:space="0" w:color="auto"/>
@@ -7537,471 +7915,6 @@
         <w:insideH w:val="single" w:sz="4" w:space="0" w:color="auto"/>
         <w:insideV w:val="single" w:sz="4" w:space="0" w:color="auto"/>
       </w:tblBorders>
-      <w:tblCellMar>
-        <w:top w:w="0" w:type="dxa"/>
-        <w:left w:w="108" w:type="dxa"/>
-        <w:bottom w:w="0" w:type="dxa"/>
-        <w:right w:w="108" w:type="dxa"/>
-      </w:tblCellMar>
-    </w:tblPr>
-  </w:style>
-  <w:style w:type="paragraph" w:styleId="Textodeglobo">
-    <w:name w:val="Balloon Text"/>
-    <w:basedOn w:val="Normal"/>
-    <w:link w:val="TextodegloboCar"/>
-    <w:uiPriority w:val="99"/>
-    <w:semiHidden/>
-    <w:unhideWhenUsed/>
-    <w:rsid w:val="00C23DBA"/>
-    <w:rPr>
-      <w:rFonts w:ascii="Tahoma" w:hAnsi="Tahoma" w:cs="Tahoma"/>
-      <w:sz w:val="16"/>
-      <w:szCs w:val="16"/>
-    </w:rPr>
-  </w:style>
-  <w:style w:type="character" w:customStyle="1" w:styleId="TextodegloboCar">
-    <w:name w:val="Texto de globo Car"/>
-    <w:basedOn w:val="Fuentedeprrafopredeter"/>
-    <w:link w:val="Textodeglobo"/>
-    <w:uiPriority w:val="99"/>
-    <w:semiHidden/>
-    <w:rsid w:val="00C23DBA"/>
-    <w:rPr>
-      <w:rFonts w:ascii="Tahoma" w:eastAsia="Times New Roman" w:hAnsi="Tahoma" w:cs="Tahoma"/>
-      <w:sz w:val="16"/>
-      <w:szCs w:val="16"/>
-      <w:lang w:val="es-ES" w:eastAsia="es-ES"/>
-    </w:rPr>
-  </w:style>
-  <w:style w:type="paragraph" w:styleId="Encabezado">
-    <w:name w:val="header"/>
-    <w:basedOn w:val="Normal"/>
-    <w:link w:val="EncabezadoCar"/>
-    <w:uiPriority w:val="99"/>
-    <w:unhideWhenUsed/>
-    <w:rsid w:val="00C23DBA"/>
-    <w:pPr>
-      <w:tabs>
-        <w:tab w:val="center" w:pos="4252"/>
-        <w:tab w:val="right" w:pos="8504"/>
-      </w:tabs>
-    </w:pPr>
-  </w:style>
-  <w:style w:type="character" w:customStyle="1" w:styleId="EncabezadoCar">
-    <w:name w:val="Encabezado Car"/>
-    <w:basedOn w:val="Fuentedeprrafopredeter"/>
-    <w:link w:val="Encabezado"/>
-    <w:uiPriority w:val="99"/>
-    <w:rsid w:val="00C23DBA"/>
-    <w:rPr>
-      <w:rFonts w:ascii="Trebuchet MS" w:eastAsia="Times New Roman" w:hAnsi="Trebuchet MS" w:cs="Times New Roman"/>
-      <w:sz w:val="20"/>
-      <w:szCs w:val="20"/>
-      <w:lang w:val="es-ES" w:eastAsia="es-ES"/>
-    </w:rPr>
-  </w:style>
-  <w:style w:type="paragraph" w:styleId="Piedepgina">
-    <w:name w:val="footer"/>
-    <w:basedOn w:val="Normal"/>
-    <w:link w:val="PiedepginaCar"/>
-    <w:uiPriority w:val="99"/>
-    <w:unhideWhenUsed/>
-    <w:rsid w:val="00C23DBA"/>
-    <w:pPr>
-      <w:tabs>
-        <w:tab w:val="center" w:pos="4252"/>
-        <w:tab w:val="right" w:pos="8504"/>
-      </w:tabs>
-    </w:pPr>
-  </w:style>
-  <w:style w:type="character" w:customStyle="1" w:styleId="PiedepginaCar">
-    <w:name w:val="Pie de página Car"/>
-    <w:basedOn w:val="Fuentedeprrafopredeter"/>
-    <w:link w:val="Piedepgina"/>
-    <w:uiPriority w:val="99"/>
-    <w:rsid w:val="00C23DBA"/>
-    <w:rPr>
-      <w:rFonts w:ascii="Trebuchet MS" w:eastAsia="Times New Roman" w:hAnsi="Trebuchet MS" w:cs="Times New Roman"/>
-      <w:sz w:val="20"/>
-      <w:szCs w:val="20"/>
-      <w:lang w:val="es-ES" w:eastAsia="es-ES"/>
-    </w:rPr>
-  </w:style>
-</w:styles>
-</file>
-
-<file path=word/stylesWithEffects.xml><?xml version="1.0" encoding="utf-8"?>
-<w:styles xmlns:wpc="http://schemas.microsoft.com/office/word/2010/wordprocessingCanvas" xmlns:mc="http://schemas.openxmlformats.org/markup-compatibility/2006" xmlns:o="urn:schemas-microsoft-com:office:office" xmlns:r="http://schemas.openxmlformats.org/officeDocument/2006/relationships" xmlns:m="http://schemas.openxmlformats.org/officeDocument/2006/math" xmlns:v="urn:schemas-microsoft-com:vml" xmlns:wp14="http://schemas.microsoft.com/office/word/2010/wordprocessingDrawing" xmlns:wp="http://schemas.openxmlformats.org/drawingml/2006/wordprocessingDrawing" xmlns:w10="urn:schemas-microsoft-com:office:word" xmlns:w="http://schemas.openxmlformats.org/wordprocessingml/2006/main" xmlns:w14="http://schemas.microsoft.com/office/word/2010/wordml" xmlns:wpg="http://schemas.microsoft.com/office/word/2010/wordprocessingGroup" xmlns:wpi="http://schemas.microsoft.com/office/word/2010/wordprocessingInk" xmlns:wne="http://schemas.microsoft.com/office/word/2006/wordml" xmlns:wps="http://schemas.microsoft.com/office/word/2010/wordprocessingShape" mc:Ignorable="w14 wp14">
-  <w:docDefaults>
-    <w:rPrDefault>
-      <w:rPr>
-        <w:rFonts w:asciiTheme="minorHAnsi" w:eastAsiaTheme="minorHAnsi" w:hAnsiTheme="minorHAnsi" w:cstheme="minorBidi"/>
-        <w:sz w:val="22"/>
-        <w:szCs w:val="22"/>
-        <w:lang w:val="es-AR" w:eastAsia="en-US" w:bidi="ar-SA"/>
-      </w:rPr>
-    </w:rPrDefault>
-    <w:pPrDefault>
-      <w:pPr>
-        <w:spacing w:after="200" w:line="276" w:lineRule="auto"/>
-      </w:pPr>
-    </w:pPrDefault>
-  </w:docDefaults>
-  <w:latentStyles w:defLockedState="0" w:defUIPriority="99" w:defSemiHidden="1" w:defUnhideWhenUsed="1" w:defQFormat="0" w:count="267">
-    <w:lsdException w:name="Normal" w:semiHidden="0" w:uiPriority="0" w:unhideWhenUsed="0" w:qFormat="1"/>
-    <w:lsdException w:name="heading 1" w:semiHidden="0" w:uiPriority="9" w:unhideWhenUsed="0" w:qFormat="1"/>
-    <w:lsdException w:name="heading 2" w:uiPriority="9" w:qFormat="1"/>
-    <w:lsdException w:name="heading 3" w:uiPriority="9" w:qFormat="1"/>
-    <w:lsdException w:name="heading 4" w:uiPriority="9" w:qFormat="1"/>
-    <w:lsdException w:name="heading 5" w:uiPriority="9" w:qFormat="1"/>
-    <w:lsdException w:name="heading 6" w:uiPriority="9" w:qFormat="1"/>
-    <w:lsdException w:name="heading 7" w:uiPriority="9" w:qFormat="1"/>
-    <w:lsdException w:name="heading 8" w:uiPriority="9" w:qFormat="1"/>
-    <w:lsdException w:name="heading 9" w:uiPriority="9" w:qFormat="1"/>
-    <w:lsdException w:name="toc 1" w:uiPriority="39"/>
-    <w:lsdException w:name="toc 2" w:uiPriority="39"/>
-    <w:lsdException w:name="toc 3" w:uiPriority="39"/>
-    <w:lsdException w:name="toc 4" w:uiPriority="39"/>
-    <w:lsdException w:name="toc 5" w:uiPriority="39"/>
-    <w:lsdException w:name="toc 6" w:uiPriority="39"/>
-    <w:lsdException w:name="toc 7" w:uiPriority="39"/>
-    <w:lsdException w:name="toc 8" w:uiPriority="39"/>
-    <w:lsdException w:name="toc 9" w:uiPriority="39"/>
-    <w:lsdException w:name="caption" w:uiPriority="35" w:qFormat="1"/>
-    <w:lsdException w:name="Title" w:semiHidden="0" w:uiPriority="10" w:unhideWhenUsed="0" w:qFormat="1"/>
-    <w:lsdException w:name="Default Paragraph Font" w:uiPriority="1"/>
-    <w:lsdException w:name="Subtitle" w:semiHidden="0" w:uiPriority="11" w:unhideWhenUsed="0" w:qFormat="1"/>
-    <w:lsdException w:name="Strong" w:semiHidden="0" w:uiPriority="22" w:unhideWhenUsed="0" w:qFormat="1"/>
-    <w:lsdException w:name="Emphasis" w:semiHidden="0" w:uiPriority="20" w:unhideWhenUsed="0" w:qFormat="1"/>
-    <w:lsdException w:name="Table Grid" w:semiHidden="0" w:uiPriority="0" w:unhideWhenUsed="0"/>
-    <w:lsdException w:name="Placeholder Text" w:unhideWhenUsed="0"/>
-    <w:lsdException w:name="No Spacing" w:semiHidden="0" w:uiPriority="1" w:unhideWhenUsed="0" w:qFormat="1"/>
-    <w:lsdException w:name="Light Shading" w:semiHidden="0" w:uiPriority="60" w:unhideWhenUsed="0"/>
-    <w:lsdException w:name="Light List" w:semiHidden="0" w:uiPriority="61" w:unhideWhenUsed="0"/>
-    <w:lsdException w:name="Light Grid" w:semiHidden="0" w:uiPriority="62" w:unhideWhenUsed="0"/>
-    <w:lsdException w:name="Medium Shading 1" w:semiHidden="0" w:uiPriority="63" w:unhideWhenUsed="0"/>
-    <w:lsdException w:name="Medium Shading 2" w:semiHidden="0" w:uiPriority="64" w:unhideWhenUsed="0"/>
-    <w:lsdException w:name="Medium List 1" w:semiHidden="0" w:uiPriority="65" w:unhideWhenUsed="0"/>
-    <w:lsdException w:name="Medium List 2" w:semiHidden="0" w:uiPriority="66" w:unhideWhenUsed="0"/>
-    <w:lsdException w:name="Medium Grid 1" w:semiHidden="0" w:uiPriority="67" w:unhideWhenUsed="0"/>
-    <w:lsdException w:name="Medium Grid 2" w:semiHidden="0" w:uiPriority="68" w:unhideWhenUsed="0"/>
-    <w:lsdException w:name="Medium Grid 3" w:semiHidden="0" w:uiPriority="69" w:unhideWhenUsed="0"/>
-    <w:lsdException w:name="Dark List" w:semiHidden="0" w:uiPriority="70" w:unhideWhenUsed="0"/>
-    <w:lsdException w:name="Colorful Shading" w:semiHidden="0" w:uiPriority="71" w:unhideWhenUsed="0"/>
-    <w:lsdException w:name="Colorful List" w:semiHidden="0" w:uiPriority="72" w:unhideWhenUsed="0"/>
-    <w:lsdException w:name="Colorful Grid" w:semiHidden="0" w:uiPriority="73" w:unhideWhenUsed="0"/>
-    <w:lsdException w:name="Light Shading Accent 1" w:semiHidden="0" w:uiPriority="60" w:unhideWhenUsed="0"/>
-    <w:lsdException w:name="Light List Accent 1" w:semiHidden="0" w:uiPriority="61" w:unhideWhenUsed="0"/>
-    <w:lsdException w:name="Light Grid Accent 1" w:semiHidden="0" w:uiPriority="62" w:unhideWhenUsed="0"/>
-    <w:lsdException w:name="Medium Shading 1 Accent 1" w:semiHidden="0" w:uiPriority="63" w:unhideWhenUsed="0"/>
-    <w:lsdException w:name="Medium Shading 2 Accent 1" w:semiHidden="0" w:uiPriority="64" w:unhideWhenUsed="0"/>
-    <w:lsdException w:name="Medium List 1 Accent 1" w:semiHidden="0" w:uiPriority="65" w:unhideWhenUsed="0"/>
-    <w:lsdException w:name="Revision" w:unhideWhenUsed="0"/>
-    <w:lsdException w:name="List Paragraph" w:semiHidden="0" w:uiPriority="34" w:unhideWhenUsed="0" w:qFormat="1"/>
-    <w:lsdException w:name="Quote" w:semiHidden="0" w:uiPriority="29" w:unhideWhenUsed="0" w:qFormat="1"/>
-    <w:lsdException w:name="Intense Quote" w:semiHidden="0" w:uiPriority="30" w:unhideWhenUsed="0" w:qFormat="1"/>
-    <w:lsdException w:name="Medium List 2 Accent 1" w:semiHidden="0" w:uiPriority="66" w:unhideWhenUsed="0"/>
-    <w:lsdException w:name="Medium Grid 1 Accent 1" w:semiHidden="0" w:uiPriority="67" w:unhideWhenUsed="0"/>
-    <w:lsdException w:name="Medium Grid 2 Accent 1" w:semiHidden="0" w:uiPriority="68" w:unhideWhenUsed="0"/>
-    <w:lsdException w:name="Medium Grid 3 Accent 1" w:semiHidden="0" w:uiPriority="69" w:unhideWhenUsed="0"/>
-    <w:lsdException w:name="Dark List Accent 1" w:semiHidden="0" w:uiPriority="70" w:unhideWhenUsed="0"/>
-    <w:lsdException w:name="Colorful Shading Accent 1" w:semiHidden="0" w:uiPriority="71" w:unhideWhenUsed="0"/>
-    <w:lsdException w:name="Colorful List Accent 1" w:semiHidden="0" w:uiPriority="72" w:unhideWhenUsed="0"/>
-    <w:lsdException w:name="Colorful Grid Accent 1" w:semiHidden="0" w:uiPriority="73" w:unhideWhenUsed="0"/>
-    <w:lsdException w:name="Light Shading Accent 2" w:semiHidden="0" w:uiPriority="60" w:unhideWhenUsed="0"/>
-    <w:lsdException w:name="Light List Accent 2" w:semiHidden="0" w:uiPriority="61" w:unhideWhenUsed="0"/>
-    <w:lsdException w:name="Light Grid Accent 2" w:semiHidden="0" w:uiPriority="62" w:unhideWhenUsed="0"/>
-    <w:lsdException w:name="Medium Shading 1 Accent 2" w:semiHidden="0" w:uiPriority="63" w:unhideWhenUsed="0"/>
-    <w:lsdException w:name="Medium Shading 2 Accent 2" w:semiHidden="0" w:uiPriority="64" w:unhideWhenUsed="0"/>
-    <w:lsdException w:name="Medium List 1 Accent 2" w:semiHidden="0" w:uiPriority="65" w:unhideWhenUsed="0"/>
-    <w:lsdException w:name="Medium List 2 Accent 2" w:semiHidden="0" w:uiPriority="66" w:unhideWhenUsed="0"/>
-    <w:lsdException w:name="Medium Grid 1 Accent 2" w:semiHidden="0" w:uiPriority="67" w:unhideWhenUsed="0"/>
-    <w:lsdException w:name="Medium Grid 2 Accent 2" w:semiHidden="0" w:uiPriority="68" w:unhideWhenUsed="0"/>
-    <w:lsdException w:name="Medium Grid 3 Accent 2" w:semiHidden="0" w:uiPriority="69" w:unhideWhenUsed="0"/>
-    <w:lsdException w:name="Dark List Accent 2" w:semiHidden="0" w:uiPriority="70" w:unhideWhenUsed="0"/>
-    <w:lsdException w:name="Colorful Shading Accent 2" w:semiHidden="0" w:uiPriority="71" w:unhideWhenUsed="0"/>
-    <w:lsdException w:name="Colorful List Accent 2" w:semiHidden="0" w:uiPriority="72" w:unhideWhenUsed="0"/>
-    <w:lsdException w:name="Colorful Grid Accent 2" w:semiHidden="0" w:uiPriority="73" w:unhideWhenUsed="0"/>
-    <w:lsdException w:name="Light Shading Accent 3" w:semiHidden="0" w:uiPriority="60" w:unhideWhenUsed="0"/>
-    <w:lsdException w:name="Light List Accent 3" w:semiHidden="0" w:uiPriority="61" w:unhideWhenUsed="0"/>
-    <w:lsdException w:name="Light Grid Accent 3" w:semiHidden="0" w:uiPriority="62" w:unhideWhenUsed="0"/>
-    <w:lsdException w:name="Medium Shading 1 Accent 3" w:semiHidden="0" w:uiPriority="63" w:unhideWhenUsed="0"/>
-    <w:lsdException w:name="Medium Shading 2 Accent 3" w:semiHidden="0" w:uiPriority="64" w:unhideWhenUsed="0"/>
-    <w:lsdException w:name="Medium List 1 Accent 3" w:semiHidden="0" w:uiPriority="65" w:unhideWhenUsed="0"/>
-    <w:lsdException w:name="Medium List 2 Accent 3" w:semiHidden="0" w:uiPriority="66" w:unhideWhenUsed="0"/>
-    <w:lsdException w:name="Medium Grid 1 Accent 3" w:semiHidden="0" w:uiPriority="67" w:unhideWhenUsed="0"/>
-    <w:lsdException w:name="Medium Grid 2 Accent 3" w:semiHidden="0" w:uiPriority="68" w:unhideWhenUsed="0"/>
-    <w:lsdException w:name="Medium Grid 3 Accent 3" w:semiHidden="0" w:uiPriority="69" w:unhideWhenUsed="0"/>
-    <w:lsdException w:name="Dark List Accent 3" w:semiHidden="0" w:uiPriority="70" w:unhideWhenUsed="0"/>
-    <w:lsdException w:name="Colorful Shading Accent 3" w:semiHidden="0" w:uiPriority="71" w:unhideWhenUsed="0"/>
-    <w:lsdException w:name="Colorful List Accent 3" w:semiHidden="0" w:uiPriority="72" w:unhideWhenUsed="0"/>
-    <w:lsdException w:name="Colorful Grid Accent 3" w:semiHidden="0" w:uiPriority="73" w:unhideWhenUsed="0"/>
-    <w:lsdException w:name="Light Shading Accent 4" w:semiHidden="0" w:uiPriority="60" w:unhideWhenUsed="0"/>
-    <w:lsdException w:name="Light List Accent 4" w:semiHidden="0" w:uiPriority="61" w:unhideWhenUsed="0"/>
-    <w:lsdException w:name="Light Grid Accent 4" w:semiHidden="0" w:uiPriority="62" w:unhideWhenUsed="0"/>
-    <w:lsdException w:name="Medium Shading 1 Accent 4" w:semiHidden="0" w:uiPriority="63" w:unhideWhenUsed="0"/>
-    <w:lsdException w:name="Medium Shading 2 Accent 4" w:semiHidden="0" w:uiPriority="64" w:unhideWhenUsed="0"/>
-    <w:lsdException w:name="Medium List 1 Accent 4" w:semiHidden="0" w:uiPriority="65" w:unhideWhenUsed="0"/>
-    <w:lsdException w:name="Medium List 2 Accent 4" w:semiHidden="0" w:uiPriority="66" w:unhideWhenUsed="0"/>
-    <w:lsdException w:name="Medium Grid 1 Accent 4" w:semiHidden="0" w:uiPriority="67" w:unhideWhenUsed="0"/>
-    <w:lsdException w:name="Medium Grid 2 Accent 4" w:semiHidden="0" w:uiPriority="68" w:unhideWhenUsed="0"/>
-    <w:lsdException w:name="Medium Grid 3 Accent 4" w:semiHidden="0" w:uiPriority="69" w:unhideWhenUsed="0"/>
-    <w:lsdException w:name="Dark List Accent 4" w:semiHidden="0" w:uiPriority="70" w:unhideWhenUsed="0"/>
-    <w:lsdException w:name="Colorful Shading Accent 4" w:semiHidden="0" w:uiPriority="71" w:unhideWhenUsed="0"/>
-    <w:lsdException w:name="Colorful List Accent 4" w:semiHidden="0" w:uiPriority="72" w:unhideWhenUsed="0"/>
-    <w:lsdException w:name="Colorful Grid Accent 4" w:semiHidden="0" w:uiPriority="73" w:unhideWhenUsed="0"/>
-    <w:lsdException w:name="Light Shading Accent 5" w:semiHidden="0" w:uiPriority="60" w:unhideWhenUsed="0"/>
-    <w:lsdException w:name="Light List Accent 5" w:semiHidden="0" w:uiPriority="61" w:unhideWhenUsed="0"/>
-    <w:lsdException w:name="Light Grid Accent 5" w:semiHidden="0" w:uiPriority="62" w:unhideWhenUsed="0"/>
-    <w:lsdException w:name="Medium Shading 1 Accent 5" w:semiHidden="0" w:uiPriority="63" w:unhideWhenUsed="0"/>
-    <w:lsdException w:name="Medium Shading 2 Accent 5" w:semiHidden="0" w:uiPriority="64" w:unhideWhenUsed="0"/>
-    <w:lsdException w:name="Medium List 1 Accent 5" w:semiHidden="0" w:uiPriority="65" w:unhideWhenUsed="0"/>
-    <w:lsdException w:name="Medium List 2 Accent 5" w:semiHidden="0" w:uiPriority="66" w:unhideWhenUsed="0"/>
-    <w:lsdException w:name="Medium Grid 1 Accent 5" w:semiHidden="0" w:uiPriority="67" w:unhideWhenUsed="0"/>
-    <w:lsdException w:name="Medium Grid 2 Accent 5" w:semiHidden="0" w:uiPriority="68" w:unhideWhenUsed="0"/>
-    <w:lsdException w:name="Medium Grid 3 Accent 5" w:semiHidden="0" w:uiPriority="69" w:unhideWhenUsed="0"/>
-    <w:lsdException w:name="Dark List Accent 5" w:semiHidden="0" w:uiPriority="70" w:unhideWhenUsed="0"/>
-    <w:lsdException w:name="Colorful Shading Accent 5" w:semiHidden="0" w:uiPriority="71" w:unhideWhenUsed="0"/>
-    <w:lsdException w:name="Colorful List Accent 5" w:semiHidden="0" w:uiPriority="72" w:unhideWhenUsed="0"/>
-    <w:lsdException w:name="Colorful Grid Accent 5" w:semiHidden="0" w:uiPriority="73" w:unhideWhenUsed="0"/>
-    <w:lsdException w:name="Light Shading Accent 6" w:semiHidden="0" w:uiPriority="60" w:unhideWhenUsed="0"/>
-    <w:lsdException w:name="Light List Accent 6" w:semiHidden="0" w:uiPriority="61" w:unhideWhenUsed="0"/>
-    <w:lsdException w:name="Light Grid Accent 6" w:semiHidden="0" w:uiPriority="62" w:unhideWhenUsed="0"/>
-    <w:lsdException w:name="Medium Shading 1 Accent 6" w:semiHidden="0" w:uiPriority="63" w:unhideWhenUsed="0"/>
-    <w:lsdException w:name="Medium Shading 2 Accent 6" w:semiHidden="0" w:uiPriority="64" w:unhideWhenUsed="0"/>
-    <w:lsdException w:name="Medium List 1 Accent 6" w:semiHidden="0" w:uiPriority="65" w:unhideWhenUsed="0"/>
-    <w:lsdException w:name="Medium List 2 Accent 6" w:semiHidden="0" w:uiPriority="66" w:unhideWhenUsed="0"/>
-    <w:lsdException w:name="Medium Grid 1 Accent 6" w:semiHidden="0" w:uiPriority="67" w:unhideWhenUsed="0"/>
-    <w:lsdException w:name="Medium Grid 2 Accent 6" w:semiHidden="0" w:uiPriority="68" w:unhideWhenUsed="0"/>
-    <w:lsdException w:name="Medium Grid 3 Accent 6" w:semiHidden="0" w:uiPriority="69" w:unhideWhenUsed="0"/>
-    <w:lsdException w:name="Dark List Accent 6" w:semiHidden="0" w:uiPriority="70" w:unhideWhenUsed="0"/>
-    <w:lsdException w:name="Colorful Shading Accent 6" w:semiHidden="0" w:uiPriority="71" w:unhideWhenUsed="0"/>
-    <w:lsdException w:name="Colorful List Accent 6" w:semiHidden="0" w:uiPriority="72" w:unhideWhenUsed="0"/>
-    <w:lsdException w:name="Colorful Grid Accent 6" w:semiHidden="0" w:uiPriority="73" w:unhideWhenUsed="0"/>
-    <w:lsdException w:name="Subtle Emphasis" w:semiHidden="0" w:uiPriority="19" w:unhideWhenUsed="0" w:qFormat="1"/>
-    <w:lsdException w:name="Intense Emphasis" w:semiHidden="0" w:uiPriority="21" w:unhideWhenUsed="0" w:qFormat="1"/>
-    <w:lsdException w:name="Subtle Reference" w:semiHidden="0" w:uiPriority="31" w:unhideWhenUsed="0" w:qFormat="1"/>
-    <w:lsdException w:name="Intense Reference" w:semiHidden="0" w:uiPriority="32" w:unhideWhenUsed="0" w:qFormat="1"/>
-    <w:lsdException w:name="Book Title" w:semiHidden="0" w:uiPriority="33" w:unhideWhenUsed="0" w:qFormat="1"/>
-    <w:lsdException w:name="Bibliography" w:uiPriority="37"/>
-    <w:lsdException w:name="TOC Heading" w:uiPriority="39" w:qFormat="1"/>
-  </w:latentStyles>
-  <w:style w:type="paragraph" w:default="1" w:styleId="Normal">
-    <w:name w:val="Normal"/>
-    <w:qFormat/>
-    <w:rsid w:val="00C23DBA"/>
-    <w:pPr>
-      <w:spacing w:after="0" w:line="240" w:lineRule="auto"/>
-      <w:ind w:firstLine="284"/>
-      <w:jc w:val="both"/>
-    </w:pPr>
-    <w:rPr>
-      <w:rFonts w:ascii="Trebuchet MS" w:eastAsia="Times New Roman" w:hAnsi="Trebuchet MS" w:cs="Times New Roman"/>
-      <w:sz w:val="20"/>
-      <w:szCs w:val="20"/>
-      <w:lang w:val="es-ES" w:eastAsia="es-ES"/>
-    </w:rPr>
-  </w:style>
-  <w:style w:type="paragraph" w:styleId="Ttulo1">
-    <w:name w:val="heading 1"/>
-    <w:basedOn w:val="Normal"/>
-    <w:next w:val="Normal"/>
-    <w:link w:val="Ttulo1Car"/>
-    <w:uiPriority w:val="9"/>
-    <w:qFormat/>
-    <w:rsid w:val="00C23DBA"/>
-    <w:pPr>
-      <w:keepNext/>
-      <w:keepLines/>
-      <w:spacing w:before="240"/>
-      <w:outlineLvl w:val="0"/>
-    </w:pPr>
-    <w:rPr>
-      <w:rFonts w:asciiTheme="majorHAnsi" w:eastAsiaTheme="majorEastAsia" w:hAnsiTheme="majorHAnsi" w:cstheme="majorBidi"/>
-      <w:color w:val="365F91" w:themeColor="accent1" w:themeShade="BF"/>
-      <w:sz w:val="32"/>
-      <w:szCs w:val="32"/>
-    </w:rPr>
-  </w:style>
-  <w:style w:type="paragraph" w:styleId="Ttulo2">
-    <w:name w:val="heading 2"/>
-    <w:basedOn w:val="Normal"/>
-    <w:next w:val="Normal"/>
-    <w:link w:val="Ttulo2Car"/>
-    <w:uiPriority w:val="9"/>
-    <w:unhideWhenUsed/>
-    <w:qFormat/>
-    <w:rsid w:val="00C23DBA"/>
-    <w:pPr>
-      <w:keepNext/>
-      <w:keepLines/>
-      <w:spacing w:before="40" w:line="276" w:lineRule="auto"/>
-      <w:ind w:firstLine="0"/>
-      <w:jc w:val="left"/>
-      <w:outlineLvl w:val="1"/>
-    </w:pPr>
-    <w:rPr>
-      <w:rFonts w:asciiTheme="majorHAnsi" w:eastAsiaTheme="majorEastAsia" w:hAnsiTheme="majorHAnsi" w:cstheme="majorBidi"/>
-      <w:color w:val="365F91" w:themeColor="accent1" w:themeShade="BF"/>
-      <w:sz w:val="26"/>
-      <w:szCs w:val="26"/>
-      <w:lang w:val="es-AR" w:eastAsia="es-AR"/>
-    </w:rPr>
-  </w:style>
-  <w:style w:type="paragraph" w:styleId="Ttulo3">
-    <w:name w:val="heading 3"/>
-    <w:basedOn w:val="Normal"/>
-    <w:next w:val="Normal"/>
-    <w:link w:val="Ttulo3Car"/>
-    <w:uiPriority w:val="9"/>
-    <w:unhideWhenUsed/>
-    <w:qFormat/>
-    <w:rsid w:val="00C23DBA"/>
-    <w:pPr>
-      <w:keepNext/>
-      <w:keepLines/>
-      <w:spacing w:before="40"/>
-      <w:outlineLvl w:val="2"/>
-    </w:pPr>
-    <w:rPr>
-      <w:rFonts w:asciiTheme="majorHAnsi" w:eastAsiaTheme="majorEastAsia" w:hAnsiTheme="majorHAnsi" w:cstheme="majorBidi"/>
-      <w:color w:val="243F60" w:themeColor="accent1" w:themeShade="7F"/>
-      <w:sz w:val="24"/>
-      <w:szCs w:val="24"/>
-    </w:rPr>
-  </w:style>
-  <w:style w:type="character" w:default="1" w:styleId="Fuentedeprrafopredeter">
-    <w:name w:val="Default Paragraph Font"/>
-    <w:uiPriority w:val="1"/>
-    <w:semiHidden/>
-    <w:unhideWhenUsed/>
-  </w:style>
-  <w:style w:type="table" w:default="1" w:styleId="Tablanormal">
-    <w:name w:val="Normal Table"/>
-    <w:uiPriority w:val="99"/>
-    <w:semiHidden/>
-    <w:unhideWhenUsed/>
-    <w:tblPr>
-      <w:tblInd w:w="0" w:type="dxa"/>
-      <w:tblCellMar>
-        <w:top w:w="0" w:type="dxa"/>
-        <w:left w:w="108" w:type="dxa"/>
-        <w:bottom w:w="0" w:type="dxa"/>
-        <w:right w:w="108" w:type="dxa"/>
-      </w:tblCellMar>
-    </w:tblPr>
-  </w:style>
-  <w:style w:type="numbering" w:default="1" w:styleId="Sinlista">
-    <w:name w:val="No List"/>
-    <w:uiPriority w:val="99"/>
-    <w:semiHidden/>
-    <w:unhideWhenUsed/>
-  </w:style>
-  <w:style w:type="paragraph" w:styleId="Prrafodelista">
-    <w:name w:val="List Paragraph"/>
-    <w:basedOn w:val="Normal"/>
-    <w:uiPriority w:val="34"/>
-    <w:qFormat/>
-    <w:rsid w:val="00C23DBA"/>
-    <w:pPr>
-      <w:ind w:left="720"/>
-      <w:contextualSpacing/>
-    </w:pPr>
-  </w:style>
-  <w:style w:type="paragraph" w:customStyle="1" w:styleId="PlantillaCar">
-    <w:name w:val="Plantilla Car"/>
-    <w:basedOn w:val="Normal"/>
-    <w:link w:val="PlantillaCarCar"/>
-    <w:rsid w:val="00C23DBA"/>
-    <w:pPr>
-      <w:ind w:firstLine="0"/>
-    </w:pPr>
-    <w:rPr>
-      <w:rFonts w:ascii="Tahoma" w:hAnsi="Tahoma"/>
-    </w:rPr>
-  </w:style>
-  <w:style w:type="character" w:customStyle="1" w:styleId="PlantillaCarCar">
-    <w:name w:val="Plantilla Car Car"/>
-    <w:link w:val="PlantillaCar"/>
-    <w:rsid w:val="00C23DBA"/>
-    <w:rPr>
-      <w:rFonts w:ascii="Tahoma" w:eastAsia="Times New Roman" w:hAnsi="Tahoma" w:cs="Times New Roman"/>
-      <w:sz w:val="20"/>
-      <w:szCs w:val="20"/>
-      <w:lang w:val="es-ES" w:eastAsia="es-ES"/>
-    </w:rPr>
-  </w:style>
-  <w:style w:type="character" w:customStyle="1" w:styleId="Ttulo1Car">
-    <w:name w:val="Título 1 Car"/>
-    <w:basedOn w:val="Fuentedeprrafopredeter"/>
-    <w:link w:val="Ttulo1"/>
-    <w:uiPriority w:val="9"/>
-    <w:rsid w:val="00C23DBA"/>
-    <w:rPr>
-      <w:rFonts w:asciiTheme="majorHAnsi" w:eastAsiaTheme="majorEastAsia" w:hAnsiTheme="majorHAnsi" w:cstheme="majorBidi"/>
-      <w:color w:val="365F91" w:themeColor="accent1" w:themeShade="BF"/>
-      <w:sz w:val="32"/>
-      <w:szCs w:val="32"/>
-      <w:lang w:val="es-ES" w:eastAsia="es-ES"/>
-    </w:rPr>
-  </w:style>
-  <w:style w:type="character" w:customStyle="1" w:styleId="Ttulo2Car">
-    <w:name w:val="Título 2 Car"/>
-    <w:basedOn w:val="Fuentedeprrafopredeter"/>
-    <w:link w:val="Ttulo2"/>
-    <w:uiPriority w:val="9"/>
-    <w:rsid w:val="00C23DBA"/>
-    <w:rPr>
-      <w:rFonts w:asciiTheme="majorHAnsi" w:eastAsiaTheme="majorEastAsia" w:hAnsiTheme="majorHAnsi" w:cstheme="majorBidi"/>
-      <w:color w:val="365F91" w:themeColor="accent1" w:themeShade="BF"/>
-      <w:sz w:val="26"/>
-      <w:szCs w:val="26"/>
-      <w:lang w:eastAsia="es-AR"/>
-    </w:rPr>
-  </w:style>
-  <w:style w:type="character" w:customStyle="1" w:styleId="Ttulo3Car">
-    <w:name w:val="Título 3 Car"/>
-    <w:basedOn w:val="Fuentedeprrafopredeter"/>
-    <w:link w:val="Ttulo3"/>
-    <w:uiPriority w:val="9"/>
-    <w:rsid w:val="00C23DBA"/>
-    <w:rPr>
-      <w:rFonts w:asciiTheme="majorHAnsi" w:eastAsiaTheme="majorEastAsia" w:hAnsiTheme="majorHAnsi" w:cstheme="majorBidi"/>
-      <w:color w:val="243F60" w:themeColor="accent1" w:themeShade="7F"/>
-      <w:sz w:val="24"/>
-      <w:szCs w:val="24"/>
-      <w:lang w:val="es-ES" w:eastAsia="es-ES"/>
-    </w:rPr>
-  </w:style>
-  <w:style w:type="table" w:styleId="Tablaconcuadrcula">
-    <w:name w:val="Table Grid"/>
-    <w:basedOn w:val="Tablanormal"/>
-    <w:rsid w:val="00C23DBA"/>
-    <w:pPr>
-      <w:spacing w:after="0" w:line="240" w:lineRule="auto"/>
-    </w:pPr>
-    <w:rPr>
-      <w:rFonts w:ascii="Times New Roman" w:eastAsia="Times New Roman" w:hAnsi="Times New Roman" w:cs="Times New Roman"/>
-      <w:sz w:val="20"/>
-      <w:szCs w:val="20"/>
-      <w:lang w:eastAsia="es-AR"/>
-    </w:rPr>
-    <w:tblPr>
-      <w:tblInd w:w="0" w:type="dxa"/>
-      <w:tblBorders>
-        <w:top w:val="single" w:sz="4" w:space="0" w:color="auto"/>
-        <w:left w:val="single" w:sz="4" w:space="0" w:color="auto"/>
-        <w:bottom w:val="single" w:sz="4" w:space="0" w:color="auto"/>
-        <w:right w:val="single" w:sz="4" w:space="0" w:color="auto"/>
-        <w:insideH w:val="single" w:sz="4" w:space="0" w:color="auto"/>
-        <w:insideV w:val="single" w:sz="4" w:space="0" w:color="auto"/>
-      </w:tblBorders>
-      <w:tblCellMar>
-        <w:top w:w="0" w:type="dxa"/>
-        <w:left w:w="108" w:type="dxa"/>
-        <w:bottom w:w="0" w:type="dxa"/>
-        <w:right w:w="108" w:type="dxa"/>
-      </w:tblCellMar>
     </w:tblPr>
   </w:style>
   <w:style w:type="paragraph" w:styleId="Textodeglobo">
@@ -8090,7 +8003,7 @@
 </file>
 
 <file path=word/glossary/document.xml><?xml version="1.0" encoding="utf-8"?>
-<w:glossaryDocument xmlns:wpc="http://schemas.microsoft.com/office/word/2010/wordprocessingCanvas" xmlns:mc="http://schemas.openxmlformats.org/markup-compatibility/2006" xmlns:o="urn:schemas-microsoft-com:office:office" xmlns:r="http://schemas.openxmlformats.org/officeDocument/2006/relationships" xmlns:m="http://schemas.openxmlformats.org/officeDocument/2006/math" xmlns:v="urn:schemas-microsoft-com:vml" xmlns:wp14="http://schemas.microsoft.com/office/word/2010/wordprocessingDrawing" xmlns:wp="http://schemas.openxmlformats.org/drawingml/2006/wordprocessingDrawing" xmlns:w10="urn:schemas-microsoft-com:office:word" xmlns:w="http://schemas.openxmlformats.org/wordprocessingml/2006/main" xmlns:w14="http://schemas.microsoft.com/office/word/2010/wordml" xmlns:wpg="http://schemas.microsoft.com/office/word/2010/wordprocessingGroup" xmlns:wpi="http://schemas.microsoft.com/office/word/2010/wordprocessingInk" xmlns:wne="http://schemas.microsoft.com/office/word/2006/wordml" xmlns:wps="http://schemas.microsoft.com/office/word/2010/wordprocessingShape" mc:Ignorable="w14 wp14">
+<w:glossaryDocument xmlns:wpc="http://schemas.microsoft.com/office/word/2010/wordprocessingCanvas" xmlns:cx="http://schemas.microsoft.com/office/drawing/2014/chartex" xmlns:cx1="http://schemas.microsoft.com/office/drawing/2015/9/8/chartex" xmlns:cx2="http://schemas.microsoft.com/office/drawing/2015/10/21/chartex" xmlns:cx3="http://schemas.microsoft.com/office/drawing/2016/5/9/chartex" xmlns:cx4="http://schemas.microsoft.com/office/drawing/2016/5/10/chartex" xmlns:cx5="http://schemas.microsoft.com/office/drawing/2016/5/11/chartex" xmlns:cx6="http://schemas.microsoft.com/office/drawing/2016/5/12/chartex" xmlns:cx7="http://schemas.microsoft.com/office/drawing/2016/5/13/chartex" xmlns:cx8="http://schemas.microsoft.com/office/drawing/2016/5/14/chartex" xmlns:mc="http://schemas.openxmlformats.org/markup-compatibility/2006" xmlns:aink="http://schemas.microsoft.com/office/drawing/2016/ink" xmlns:am3d="http://schemas.microsoft.com/office/drawing/2017/model3d" xmlns:o="urn:schemas-microsoft-com:office:office" xmlns:oel="http://schemas.microsoft.com/office/2019/extlst" xmlns:r="http://schemas.openxmlformats.org/officeDocument/2006/relationships" xmlns:m="http://schemas.openxmlformats.org/officeDocument/2006/math" xmlns:v="urn:schemas-microsoft-com:vml" xmlns:wp14="http://schemas.microsoft.com/office/word/2010/wordprocessingDrawing" xmlns:wp="http://schemas.openxmlformats.org/drawingml/2006/wordprocessingDrawing" xmlns:w10="urn:schemas-microsoft-com:office:word" xmlns:w="http://schemas.openxmlformats.org/wordprocessingml/2006/main" xmlns:w14="http://schemas.microsoft.com/office/word/2010/wordml" xmlns:w15="http://schemas.microsoft.com/office/word/2012/wordml" xmlns:w16cex="http://schemas.microsoft.com/office/word/2018/wordml/cex" xmlns:w16cid="http://schemas.microsoft.com/office/word/2016/wordml/cid" xmlns:w16="http://schemas.microsoft.com/office/word/2018/wordml" xmlns:w16sdtdh="http://schemas.microsoft.com/office/word/2020/wordml/sdtdatahash" xmlns:w16se="http://schemas.microsoft.com/office/word/2015/wordml/symex" xmlns:wpg="http://schemas.microsoft.com/office/word/2010/wordprocessingGroup" xmlns:wpi="http://schemas.microsoft.com/office/word/2010/wordprocessingInk" xmlns:wne="http://schemas.microsoft.com/office/word/2006/wordml" xmlns:wps="http://schemas.microsoft.com/office/word/2010/wordprocessingShape" mc:Ignorable="w14 w15 w16se w16cid w16 w16cex w16sdtdh wp14">
   <w:docParts>
     <w:docPart>
       <w:docPartPr>
@@ -8184,13 +8097,13 @@
 </file>
 
 <file path=word/glossary/fontTable.xml><?xml version="1.0" encoding="utf-8"?>
-<w:fonts xmlns:mc="http://schemas.openxmlformats.org/markup-compatibility/2006" xmlns:r="http://schemas.openxmlformats.org/officeDocument/2006/relationships" xmlns:w="http://schemas.openxmlformats.org/wordprocessingml/2006/main" xmlns:w14="http://schemas.microsoft.com/office/word/2010/wordml" mc:Ignorable="w14">
-  <w:font w:name="Trebuchet MS">
-    <w:panose1 w:val="020B0603020202020204"/>
-    <w:charset w:val="00"/>
-    <w:family w:val="swiss"/>
+<w:fonts xmlns:mc="http://schemas.openxmlformats.org/markup-compatibility/2006" xmlns:r="http://schemas.openxmlformats.org/officeDocument/2006/relationships" xmlns:w="http://schemas.openxmlformats.org/wordprocessingml/2006/main" xmlns:w14="http://schemas.microsoft.com/office/word/2010/wordml" xmlns:w15="http://schemas.microsoft.com/office/word/2012/wordml" xmlns:w16cex="http://schemas.microsoft.com/office/word/2018/wordml/cex" xmlns:w16cid="http://schemas.microsoft.com/office/word/2016/wordml/cid" xmlns:w16="http://schemas.microsoft.com/office/word/2018/wordml" xmlns:w16sdtdh="http://schemas.microsoft.com/office/word/2020/wordml/sdtdatahash" xmlns:w16se="http://schemas.microsoft.com/office/word/2015/wordml/symex" mc:Ignorable="w14 w15 w16se w16cid w16 w16cex w16sdtdh">
+  <w:font w:name="Symbol">
+    <w:panose1 w:val="05050102010706020507"/>
+    <w:charset w:val="02"/>
+    <w:family w:val="roman"/>
     <w:pitch w:val="variable"/>
-    <w:sig w:usb0="00000687" w:usb1="00000000" w:usb2="00000000" w:usb3="00000000" w:csb0="0000009F" w:csb1="00000000"/>
+    <w:sig w:usb0="00000000" w:usb1="10000000" w:usb2="00000000" w:usb3="00000000" w:csb0="80000000" w:csb1="00000000"/>
   </w:font>
   <w:font w:name="Times New Roman">
     <w:panose1 w:val="02020603050405020304"/>
@@ -8198,13 +8111,6 @@
     <w:family w:val="roman"/>
     <w:pitch w:val="variable"/>
     <w:sig w:usb0="E0002EFF" w:usb1="C000785B" w:usb2="00000009" w:usb3="00000000" w:csb0="000001FF" w:csb1="00000000"/>
-  </w:font>
-  <w:font w:name="Arial">
-    <w:panose1 w:val="020B0604020202020204"/>
-    <w:charset w:val="00"/>
-    <w:family w:val="swiss"/>
-    <w:pitch w:val="variable"/>
-    <w:sig w:usb0="E0002EFF" w:usb1="C0007843" w:usb2="00000009" w:usb3="00000000" w:csb0="000001FF" w:csb1="00000000"/>
   </w:font>
   <w:font w:name="Courier New">
     <w:panose1 w:val="02070309020205020404"/>
@@ -8220,26 +8126,33 @@
     <w:pitch w:val="variable"/>
     <w:sig w:usb0="00000000" w:usb1="10000000" w:usb2="00000000" w:usb3="00000000" w:csb0="80000000" w:csb1="00000000"/>
   </w:font>
-  <w:font w:name="Symbol">
-    <w:panose1 w:val="05050102010706020507"/>
-    <w:charset w:val="02"/>
-    <w:family w:val="roman"/>
+  <w:font w:name="Trebuchet MS">
+    <w:panose1 w:val="020B0603020202020204"/>
+    <w:charset w:val="00"/>
+    <w:family w:val="swiss"/>
     <w:pitch w:val="variable"/>
-    <w:sig w:usb0="00000000" w:usb1="10000000" w:usb2="00000000" w:usb3="00000000" w:csb0="80000000" w:csb1="00000000"/>
+    <w:sig w:usb0="00000687" w:usb1="00000000" w:usb2="00000000" w:usb3="00000000" w:csb0="0000009F" w:csb1="00000000"/>
+  </w:font>
+  <w:font w:name="Arial">
+    <w:panose1 w:val="020B0604020202020204"/>
+    <w:charset w:val="00"/>
+    <w:family w:val="swiss"/>
+    <w:pitch w:val="variable"/>
+    <w:sig w:usb0="E0002EFF" w:usb1="C000785B" w:usb2="00000009" w:usb3="00000000" w:csb0="000001FF" w:csb1="00000000"/>
   </w:font>
   <w:font w:name="Calibri">
     <w:panose1 w:val="020F0502020204030204"/>
     <w:charset w:val="00"/>
     <w:family w:val="swiss"/>
     <w:pitch w:val="variable"/>
-    <w:sig w:usb0="E0002AFF" w:usb1="C000247B" w:usb2="00000009" w:usb3="00000000" w:csb0="000001FF" w:csb1="00000000"/>
+    <w:sig w:usb0="E4002EFF" w:usb1="C200247B" w:usb2="00000009" w:usb3="00000000" w:csb0="000001FF" w:csb1="00000000"/>
   </w:font>
   <w:font w:name="Cambria">
     <w:panose1 w:val="02040503050406030204"/>
     <w:charset w:val="00"/>
     <w:family w:val="roman"/>
     <w:pitch w:val="variable"/>
-    <w:sig w:usb0="E00002FF" w:usb1="400004FF" w:usb2="00000000" w:usb3="00000000" w:csb0="0000019F" w:csb1="00000000"/>
+    <w:sig w:usb0="E00006FF" w:usb1="420024FF" w:usb2="02000000" w:usb3="00000000" w:csb0="0000019F" w:csb1="00000000"/>
   </w:font>
   <w:font w:name="Tahoma">
     <w:panose1 w:val="020B0604030504040204"/>
@@ -8248,11 +8161,18 @@
     <w:pitch w:val="variable"/>
     <w:sig w:usb0="E1002EFF" w:usb1="C000605B" w:usb2="00000029" w:usb3="00000000" w:csb0="000101FF" w:csb1="00000000"/>
   </w:font>
+  <w:font w:name="Calibri Light">
+    <w:panose1 w:val="020F0302020204030204"/>
+    <w:charset w:val="00"/>
+    <w:family w:val="swiss"/>
+    <w:pitch w:val="variable"/>
+    <w:sig w:usb0="E4002EFF" w:usb1="C200247B" w:usb2="00000009" w:usb3="00000000" w:csb0="000001FF" w:csb1="00000000"/>
+  </w:font>
 </w:fonts>
 </file>
 
 <file path=word/glossary/settings.xml><?xml version="1.0" encoding="utf-8"?>
-<w:settings xmlns:mc="http://schemas.openxmlformats.org/markup-compatibility/2006" xmlns:o="urn:schemas-microsoft-com:office:office" xmlns:r="http://schemas.openxmlformats.org/officeDocument/2006/relationships" xmlns:m="http://schemas.openxmlformats.org/officeDocument/2006/math" xmlns:v="urn:schemas-microsoft-com:vml" xmlns:w10="urn:schemas-microsoft-com:office:word" xmlns:w="http://schemas.openxmlformats.org/wordprocessingml/2006/main" xmlns:w14="http://schemas.microsoft.com/office/word/2010/wordml" xmlns:sl="http://schemas.openxmlformats.org/schemaLibrary/2006/main" mc:Ignorable="w14">
+<w:settings xmlns:mc="http://schemas.openxmlformats.org/markup-compatibility/2006" xmlns:o="urn:schemas-microsoft-com:office:office" xmlns:r="http://schemas.openxmlformats.org/officeDocument/2006/relationships" xmlns:m="http://schemas.openxmlformats.org/officeDocument/2006/math" xmlns:v="urn:schemas-microsoft-com:vml" xmlns:w10="urn:schemas-microsoft-com:office:word" xmlns:w="http://schemas.openxmlformats.org/wordprocessingml/2006/main" xmlns:w14="http://schemas.microsoft.com/office/word/2010/wordml" xmlns:w15="http://schemas.microsoft.com/office/word/2012/wordml" xmlns:w16cex="http://schemas.microsoft.com/office/word/2018/wordml/cex" xmlns:w16cid="http://schemas.microsoft.com/office/word/2016/wordml/cid" xmlns:w16="http://schemas.microsoft.com/office/word/2018/wordml" xmlns:w16sdtdh="http://schemas.microsoft.com/office/word/2020/wordml/sdtdatahash" xmlns:w16se="http://schemas.microsoft.com/office/word/2015/wordml/symex" xmlns:sl="http://schemas.openxmlformats.org/schemaLibrary/2006/main" mc:Ignorable="w14 w15 w16se w16cid w16 w16cex w16sdtdh">
   <w:view w:val="normal"/>
   <w:revisionView w:markup="0" w:comments="0" w:insDel="0" w:formatting="0" w:inkAnnotations="0"/>
   <w:defaultTabStop w:val="708"/>
@@ -8264,12 +8184,14 @@
     <w:compatSetting w:name="overrideTableStyleFontSizeAndJustification" w:uri="http://schemas.microsoft.com/office/word" w:val="1"/>
     <w:compatSetting w:name="enableOpenTypeFeatures" w:uri="http://schemas.microsoft.com/office/word" w:val="1"/>
     <w:compatSetting w:name="doNotFlipMirrorIndents" w:uri="http://schemas.microsoft.com/office/word" w:val="1"/>
+    <w:compatSetting w:name="useWord2013TrackBottomHyphenation" w:uri="http://schemas.microsoft.com/office/word" w:val="1"/>
   </w:compat>
   <w:rsids>
     <w:rsidRoot w:val="00480F7C"/>
     <w:rsid w:val="00222A09"/>
     <w:rsid w:val="003A465B"/>
     <w:rsid w:val="00480F7C"/>
+    <w:rsid w:val="005C5FF1"/>
     <w:rsid w:val="00DF607B"/>
   </w:rsids>
   <m:mathPr>
@@ -8293,7 +8215,7 @@
 </file>
 
 <file path=word/glossary/styles.xml><?xml version="1.0" encoding="utf-8"?>
-<w:styles xmlns:mc="http://schemas.openxmlformats.org/markup-compatibility/2006" xmlns:r="http://schemas.openxmlformats.org/officeDocument/2006/relationships" xmlns:w="http://schemas.openxmlformats.org/wordprocessingml/2006/main" xmlns:w14="http://schemas.microsoft.com/office/word/2010/wordml" mc:Ignorable="w14">
+<w:styles xmlns:mc="http://schemas.openxmlformats.org/markup-compatibility/2006" xmlns:r="http://schemas.openxmlformats.org/officeDocument/2006/relationships" xmlns:w="http://schemas.openxmlformats.org/wordprocessingml/2006/main" xmlns:w14="http://schemas.microsoft.com/office/word/2010/wordml" xmlns:w15="http://schemas.microsoft.com/office/word/2012/wordml" xmlns:w16cex="http://schemas.microsoft.com/office/word/2018/wordml/cex" xmlns:w16cid="http://schemas.microsoft.com/office/word/2016/wordml/cid" xmlns:w16="http://schemas.microsoft.com/office/word/2018/wordml" xmlns:w16sdtdh="http://schemas.microsoft.com/office/word/2020/wordml/sdtdatahash" xmlns:w16se="http://schemas.microsoft.com/office/word/2015/wordml/symex" mc:Ignorable="w14 w15 w16se w16cid w16 w16cex w16sdtdh">
   <w:docDefaults>
     <w:rPrDefault>
       <w:rPr>
@@ -8309,356 +8231,383 @@
       </w:pPr>
     </w:pPrDefault>
   </w:docDefaults>
-  <w:latentStyles w:defLockedState="0" w:defUIPriority="99" w:defSemiHidden="1" w:defUnhideWhenUsed="1" w:defQFormat="0" w:count="267">
-    <w:lsdException w:name="Normal" w:semiHidden="0" w:uiPriority="0" w:unhideWhenUsed="0" w:qFormat="1"/>
-    <w:lsdException w:name="heading 1" w:semiHidden="0" w:uiPriority="9" w:unhideWhenUsed="0" w:qFormat="1"/>
-    <w:lsdException w:name="heading 2" w:uiPriority="9" w:qFormat="1"/>
-    <w:lsdException w:name="heading 3" w:uiPriority="9" w:qFormat="1"/>
-    <w:lsdException w:name="heading 4" w:uiPriority="9" w:qFormat="1"/>
-    <w:lsdException w:name="heading 5" w:uiPriority="9" w:qFormat="1"/>
-    <w:lsdException w:name="heading 6" w:uiPriority="9" w:qFormat="1"/>
-    <w:lsdException w:name="heading 7" w:uiPriority="9" w:qFormat="1"/>
-    <w:lsdException w:name="heading 8" w:uiPriority="9" w:qFormat="1"/>
-    <w:lsdException w:name="heading 9" w:uiPriority="9" w:qFormat="1"/>
-    <w:lsdException w:name="toc 1" w:uiPriority="39"/>
-    <w:lsdException w:name="toc 2" w:uiPriority="39"/>
-    <w:lsdException w:name="toc 3" w:uiPriority="39"/>
-    <w:lsdException w:name="toc 4" w:uiPriority="39"/>
-    <w:lsdException w:name="toc 5" w:uiPriority="39"/>
-    <w:lsdException w:name="toc 6" w:uiPriority="39"/>
-    <w:lsdException w:name="toc 7" w:uiPriority="39"/>
-    <w:lsdException w:name="toc 8" w:uiPriority="39"/>
-    <w:lsdException w:name="toc 9" w:uiPriority="39"/>
-    <w:lsdException w:name="caption" w:uiPriority="35" w:qFormat="1"/>
-    <w:lsdException w:name="Title" w:semiHidden="0" w:uiPriority="10" w:unhideWhenUsed="0" w:qFormat="1"/>
-    <w:lsdException w:name="Default Paragraph Font" w:uiPriority="1"/>
-    <w:lsdException w:name="Subtitle" w:semiHidden="0" w:uiPriority="11" w:unhideWhenUsed="0" w:qFormat="1"/>
-    <w:lsdException w:name="Strong" w:semiHidden="0" w:uiPriority="22" w:unhideWhenUsed="0" w:qFormat="1"/>
-    <w:lsdException w:name="Emphasis" w:semiHidden="0" w:uiPriority="20" w:unhideWhenUsed="0" w:qFormat="1"/>
-    <w:lsdException w:name="Table Grid" w:semiHidden="0" w:uiPriority="59" w:unhideWhenUsed="0"/>
-    <w:lsdException w:name="Placeholder Text" w:unhideWhenUsed="0"/>
-    <w:lsdException w:name="No Spacing" w:semiHidden="0" w:uiPriority="1" w:unhideWhenUsed="0" w:qFormat="1"/>
-    <w:lsdException w:name="Light Shading" w:semiHidden="0" w:uiPriority="60" w:unhideWhenUsed="0"/>
-    <w:lsdException w:name="Light List" w:semiHidden="0" w:uiPriority="61" w:unhideWhenUsed="0"/>
-    <w:lsdException w:name="Light Grid" w:semiHidden="0" w:uiPriority="62" w:unhideWhenUsed="0"/>
-    <w:lsdException w:name="Medium Shading 1" w:semiHidden="0" w:uiPriority="63" w:unhideWhenUsed="0"/>
-    <w:lsdException w:name="Medium Shading 2" w:semiHidden="0" w:uiPriority="64" w:unhideWhenUsed="0"/>
-    <w:lsdException w:name="Medium List 1" w:semiHidden="0" w:uiPriority="65" w:unhideWhenUsed="0"/>
-    <w:lsdException w:name="Medium List 2" w:semiHidden="0" w:uiPriority="66" w:unhideWhenUsed="0"/>
-    <w:lsdException w:name="Medium Grid 1" w:semiHidden="0" w:uiPriority="67" w:unhideWhenUsed="0"/>
-    <w:lsdException w:name="Medium Grid 2" w:semiHidden="0" w:uiPriority="68" w:unhideWhenUsed="0"/>
-    <w:lsdException w:name="Medium Grid 3" w:semiHidden="0" w:uiPriority="69" w:unhideWhenUsed="0"/>
-    <w:lsdException w:name="Dark List" w:semiHidden="0" w:uiPriority="70" w:unhideWhenUsed="0"/>
-    <w:lsdException w:name="Colorful Shading" w:semiHidden="0" w:uiPriority="71" w:unhideWhenUsed="0"/>
-    <w:lsdException w:name="Colorful List" w:semiHidden="0" w:uiPriority="72" w:unhideWhenUsed="0"/>
-    <w:lsdException w:name="Colorful Grid" w:semiHidden="0" w:uiPriority="73" w:unhideWhenUsed="0"/>
-    <w:lsdException w:name="Light Shading Accent 1" w:semiHidden="0" w:uiPriority="60" w:unhideWhenUsed="0"/>
-    <w:lsdException w:name="Light List Accent 1" w:semiHidden="0" w:uiPriority="61" w:unhideWhenUsed="0"/>
-    <w:lsdException w:name="Light Grid Accent 1" w:semiHidden="0" w:uiPriority="62" w:unhideWhenUsed="0"/>
-    <w:lsdException w:name="Medium Shading 1 Accent 1" w:semiHidden="0" w:uiPriority="63" w:unhideWhenUsed="0"/>
-    <w:lsdException w:name="Medium Shading 2 Accent 1" w:semiHidden="0" w:uiPriority="64" w:unhideWhenUsed="0"/>
-    <w:lsdException w:name="Medium List 1 Accent 1" w:semiHidden="0" w:uiPriority="65" w:unhideWhenUsed="0"/>
-    <w:lsdException w:name="Revision" w:unhideWhenUsed="0"/>
-    <w:lsdException w:name="List Paragraph" w:semiHidden="0" w:uiPriority="34" w:unhideWhenUsed="0" w:qFormat="1"/>
-    <w:lsdException w:name="Quote" w:semiHidden="0" w:uiPriority="29" w:unhideWhenUsed="0" w:qFormat="1"/>
-    <w:lsdException w:name="Intense Quote" w:semiHidden="0" w:uiPriority="30" w:unhideWhenUsed="0" w:qFormat="1"/>
-    <w:lsdException w:name="Medium List 2 Accent 1" w:semiHidden="0" w:uiPriority="66" w:unhideWhenUsed="0"/>
-    <w:lsdException w:name="Medium Grid 1 Accent 1" w:semiHidden="0" w:uiPriority="67" w:unhideWhenUsed="0"/>
-    <w:lsdException w:name="Medium Grid 2 Accent 1" w:semiHidden="0" w:uiPriority="68" w:unhideWhenUsed="0"/>
-    <w:lsdException w:name="Medium Grid 3 Accent 1" w:semiHidden="0" w:uiPriority="69" w:unhideWhenUsed="0"/>
-    <w:lsdException w:name="Dark List Accent 1" w:semiHidden="0" w:uiPriority="70" w:unhideWhenUsed="0"/>
-    <w:lsdException w:name="Colorful Shading Accent 1" w:semiHidden="0" w:uiPriority="71" w:unhideWhenUsed="0"/>
-    <w:lsdException w:name="Colorful List Accent 1" w:semiHidden="0" w:uiPriority="72" w:unhideWhenUsed="0"/>
-    <w:lsdException w:name="Colorful Grid Accent 1" w:semiHidden="0" w:uiPriority="73" w:unhideWhenUsed="0"/>
-    <w:lsdException w:name="Light Shading Accent 2" w:semiHidden="0" w:uiPriority="60" w:unhideWhenUsed="0"/>
-    <w:lsdException w:name="Light List Accent 2" w:semiHidden="0" w:uiPriority="61" w:unhideWhenUsed="0"/>
-    <w:lsdException w:name="Light Grid Accent 2" w:semiHidden="0" w:uiPriority="62" w:unhideWhenUsed="0"/>
-    <w:lsdException w:name="Medium Shading 1 Accent 2" w:semiHidden="0" w:uiPriority="63" w:unhideWhenUsed="0"/>
-    <w:lsdException w:name="Medium Shading 2 Accent 2" w:semiHidden="0" w:uiPriority="64" w:unhideWhenUsed="0"/>
-    <w:lsdException w:name="Medium List 1 Accent 2" w:semiHidden="0" w:uiPriority="65" w:unhideWhenUsed="0"/>
-    <w:lsdException w:name="Medium List 2 Accent 2" w:semiHidden="0" w:uiPriority="66" w:unhideWhenUsed="0"/>
-    <w:lsdException w:name="Medium Grid 1 Accent 2" w:semiHidden="0" w:uiPriority="67" w:unhideWhenUsed="0"/>
-    <w:lsdException w:name="Medium Grid 2 Accent 2" w:semiHidden="0" w:uiPriority="68" w:unhideWhenUsed="0"/>
-    <w:lsdException w:name="Medium Grid 3 Accent 2" w:semiHidden="0" w:uiPriority="69" w:unhideWhenUsed="0"/>
-    <w:lsdException w:name="Dark List Accent 2" w:semiHidden="0" w:uiPriority="70" w:unhideWhenUsed="0"/>
-    <w:lsdException w:name="Colorful Shading Accent 2" w:semiHidden="0" w:uiPriority="71" w:unhideWhenUsed="0"/>
-    <w:lsdException w:name="Colorful List Accent 2" w:semiHidden="0" w:uiPriority="72" w:unhideWhenUsed="0"/>
-    <w:lsdException w:name="Colorful Grid Accent 2" w:semiHidden="0" w:uiPriority="73" w:unhideWhenUsed="0"/>
-    <w:lsdException w:name="Light Shading Accent 3" w:semiHidden="0" w:uiPriority="60" w:unhideWhenUsed="0"/>
-    <w:lsdException w:name="Light List Accent 3" w:semiHidden="0" w:uiPriority="61" w:unhideWhenUsed="0"/>
-    <w:lsdException w:name="Light Grid Accent 3" w:semiHidden="0" w:uiPriority="62" w:unhideWhenUsed="0"/>
-    <w:lsdException w:name="Medium Shading 1 Accent 3" w:semiHidden="0" w:uiPriority="63" w:unhideWhenUsed="0"/>
-    <w:lsdException w:name="Medium Shading 2 Accent 3" w:semiHidden="0" w:uiPriority="64" w:unhideWhenUsed="0"/>
-    <w:lsdException w:name="Medium List 1 Accent 3" w:semiHidden="0" w:uiPriority="65" w:unhideWhenUsed="0"/>
-    <w:lsdException w:name="Medium List 2 Accent 3" w:semiHidden="0" w:uiPriority="66" w:unhideWhenUsed="0"/>
-    <w:lsdException w:name="Medium Grid 1 Accent 3" w:semiHidden="0" w:uiPriority="67" w:unhideWhenUsed="0"/>
-    <w:lsdException w:name="Medium Grid 2 Accent 3" w:semiHidden="0" w:uiPriority="68" w:unhideWhenUsed="0"/>
-    <w:lsdException w:name="Medium Grid 3 Accent 3" w:semiHidden="0" w:uiPriority="69" w:unhideWhenUsed="0"/>
-    <w:lsdException w:name="Dark List Accent 3" w:semiHidden="0" w:uiPriority="70" w:unhideWhenUsed="0"/>
-    <w:lsdException w:name="Colorful Shading Accent 3" w:semiHidden="0" w:uiPriority="71" w:unhideWhenUsed="0"/>
-    <w:lsdException w:name="Colorful List Accent 3" w:semiHidden="0" w:uiPriority="72" w:unhideWhenUsed="0"/>
-    <w:lsdException w:name="Colorful Grid Accent 3" w:semiHidden="0" w:uiPriority="73" w:unhideWhenUsed="0"/>
-    <w:lsdException w:name="Light Shading Accent 4" w:semiHidden="0" w:uiPriority="60" w:unhideWhenUsed="0"/>
-    <w:lsdException w:name="Light List Accent 4" w:semiHidden="0" w:uiPriority="61" w:unhideWhenUsed="0"/>
-    <w:lsdException w:name="Light Grid Accent 4" w:semiHidden="0" w:uiPriority="62" w:unhideWhenUsed="0"/>
-    <w:lsdException w:name="Medium Shading 1 Accent 4" w:semiHidden="0" w:uiPriority="63" w:unhideWhenUsed="0"/>
-    <w:lsdException w:name="Medium Shading 2 Accent 4" w:semiHidden="0" w:uiPriority="64" w:unhideWhenUsed="0"/>
-    <w:lsdException w:name="Medium List 1 Accent 4" w:semiHidden="0" w:uiPriority="65" w:unhideWhenUsed="0"/>
-    <w:lsdException w:name="Medium List 2 Accent 4" w:semiHidden="0" w:uiPriority="66" w:unhideWhenUsed="0"/>
-    <w:lsdException w:name="Medium Grid 1 Accent 4" w:semiHidden="0" w:uiPriority="67" w:unhideWhenUsed="0"/>
-    <w:lsdException w:name="Medium Grid 2 Accent 4" w:semiHidden="0" w:uiPriority="68" w:unhideWhenUsed="0"/>
-    <w:lsdException w:name="Medium Grid 3 Accent 4" w:semiHidden="0" w:uiPriority="69" w:unhideWhenUsed="0"/>
-    <w:lsdException w:name="Dark List Accent 4" w:semiHidden="0" w:uiPriority="70" w:unhideWhenUsed="0"/>
-    <w:lsdException w:name="Colorful Shading Accent 4" w:semiHidden="0" w:uiPriority="71" w:unhideWhenUsed="0"/>
-    <w:lsdException w:name="Colorful List Accent 4" w:semiHidden="0" w:uiPriority="72" w:unhideWhenUsed="0"/>
-    <w:lsdException w:name="Colorful Grid Accent 4" w:semiHidden="0" w:uiPriority="73" w:unhideWhenUsed="0"/>
-    <w:lsdException w:name="Light Shading Accent 5" w:semiHidden="0" w:uiPriority="60" w:unhideWhenUsed="0"/>
-    <w:lsdException w:name="Light List Accent 5" w:semiHidden="0" w:uiPriority="61" w:unhideWhenUsed="0"/>
-    <w:lsdException w:name="Light Grid Accent 5" w:semiHidden="0" w:uiPriority="62" w:unhideWhenUsed="0"/>
-    <w:lsdException w:name="Medium Shading 1 Accent 5" w:semiHidden="0" w:uiPriority="63" w:unhideWhenUsed="0"/>
-    <w:lsdException w:name="Medium Shading 2 Accent 5" w:semiHidden="0" w:uiPriority="64" w:unhideWhenUsed="0"/>
-    <w:lsdException w:name="Medium List 1 Accent 5" w:semiHidden="0" w:uiPriority="65" w:unhideWhenUsed="0"/>
-    <w:lsdException w:name="Medium List 2 Accent 5" w:semiHidden="0" w:uiPriority="66" w:unhideWhenUsed="0"/>
-    <w:lsdException w:name="Medium Grid 1 Accent 5" w:semiHidden="0" w:uiPriority="67" w:unhideWhenUsed="0"/>
-    <w:lsdException w:name="Medium Grid 2 Accent 5" w:semiHidden="0" w:uiPriority="68" w:unhideWhenUsed="0"/>
-    <w:lsdException w:name="Medium Grid 3 Accent 5" w:semiHidden="0" w:uiPriority="69" w:unhideWhenUsed="0"/>
-    <w:lsdException w:name="Dark List Accent 5" w:semiHidden="0" w:uiPriority="70" w:unhideWhenUsed="0"/>
-    <w:lsdException w:name="Colorful Shading Accent 5" w:semiHidden="0" w:uiPriority="71" w:unhideWhenUsed="0"/>
-    <w:lsdException w:name="Colorful List Accent 5" w:semiHidden="0" w:uiPriority="72" w:unhideWhenUsed="0"/>
-    <w:lsdException w:name="Colorful Grid Accent 5" w:semiHidden="0" w:uiPriority="73" w:unhideWhenUsed="0"/>
-    <w:lsdException w:name="Light Shading Accent 6" w:semiHidden="0" w:uiPriority="60" w:unhideWhenUsed="0"/>
-    <w:lsdException w:name="Light List Accent 6" w:semiHidden="0" w:uiPriority="61" w:unhideWhenUsed="0"/>
-    <w:lsdException w:name="Light Grid Accent 6" w:semiHidden="0" w:uiPriority="62" w:unhideWhenUsed="0"/>
-    <w:lsdException w:name="Medium Shading 1 Accent 6" w:semiHidden="0" w:uiPriority="63" w:unhideWhenUsed="0"/>
-    <w:lsdException w:name="Medium Shading 2 Accent 6" w:semiHidden="0" w:uiPriority="64" w:unhideWhenUsed="0"/>
-    <w:lsdException w:name="Medium List 1 Accent 6" w:semiHidden="0" w:uiPriority="65" w:unhideWhenUsed="0"/>
-    <w:lsdException w:name="Medium List 2 Accent 6" w:semiHidden="0" w:uiPriority="66" w:unhideWhenUsed="0"/>
-    <w:lsdException w:name="Medium Grid 1 Accent 6" w:semiHidden="0" w:uiPriority="67" w:unhideWhenUsed="0"/>
-    <w:lsdException w:name="Medium Grid 2 Accent 6" w:semiHidden="0" w:uiPriority="68" w:unhideWhenUsed="0"/>
-    <w:lsdException w:name="Medium Grid 3 Accent 6" w:semiHidden="0" w:uiPriority="69" w:unhideWhenUsed="0"/>
-    <w:lsdException w:name="Dark List Accent 6" w:semiHidden="0" w:uiPriority="70" w:unhideWhenUsed="0"/>
-    <w:lsdException w:name="Colorful Shading Accent 6" w:semiHidden="0" w:uiPriority="71" w:unhideWhenUsed="0"/>
-    <w:lsdException w:name="Colorful List Accent 6" w:semiHidden="0" w:uiPriority="72" w:unhideWhenUsed="0"/>
-    <w:lsdException w:name="Colorful Grid Accent 6" w:semiHidden="0" w:uiPriority="73" w:unhideWhenUsed="0"/>
-    <w:lsdException w:name="Subtle Emphasis" w:semiHidden="0" w:uiPriority="19" w:unhideWhenUsed="0" w:qFormat="1"/>
-    <w:lsdException w:name="Intense Emphasis" w:semiHidden="0" w:uiPriority="21" w:unhideWhenUsed="0" w:qFormat="1"/>
-    <w:lsdException w:name="Subtle Reference" w:semiHidden="0" w:uiPriority="31" w:unhideWhenUsed="0" w:qFormat="1"/>
-    <w:lsdException w:name="Intense Reference" w:semiHidden="0" w:uiPriority="32" w:unhideWhenUsed="0" w:qFormat="1"/>
-    <w:lsdException w:name="Book Title" w:semiHidden="0" w:uiPriority="33" w:unhideWhenUsed="0" w:qFormat="1"/>
-    <w:lsdException w:name="Bibliography" w:uiPriority="37"/>
-    <w:lsdException w:name="TOC Heading" w:uiPriority="39" w:qFormat="1"/>
-  </w:latentStyles>
-  <w:style w:type="paragraph" w:default="1" w:styleId="Normal">
-    <w:name w:val="Normal"/>
-    <w:qFormat/>
-  </w:style>
-  <w:style w:type="character" w:default="1" w:styleId="Fuentedeprrafopredeter">
-    <w:name w:val="Default Paragraph Font"/>
-    <w:uiPriority w:val="1"/>
-    <w:semiHidden/>
-    <w:unhideWhenUsed/>
-  </w:style>
-  <w:style w:type="table" w:default="1" w:styleId="Tablanormal">
-    <w:name w:val="Normal Table"/>
-    <w:uiPriority w:val="99"/>
-    <w:semiHidden/>
-    <w:unhideWhenUsed/>
-    <w:tblPr>
-      <w:tblInd w:w="0" w:type="dxa"/>
-      <w:tblCellMar>
-        <w:top w:w="0" w:type="dxa"/>
-        <w:left w:w="108" w:type="dxa"/>
-        <w:bottom w:w="0" w:type="dxa"/>
-        <w:right w:w="108" w:type="dxa"/>
-      </w:tblCellMar>
-    </w:tblPr>
-  </w:style>
-  <w:style w:type="numbering" w:default="1" w:styleId="Sinlista">
-    <w:name w:val="No List"/>
-    <w:uiPriority w:val="99"/>
-    <w:semiHidden/>
-    <w:unhideWhenUsed/>
-  </w:style>
-  <w:style w:type="character" w:styleId="Textodelmarcadordeposicin">
-    <w:name w:val="Placeholder Text"/>
-    <w:basedOn w:val="Fuentedeprrafopredeter"/>
-    <w:uiPriority w:val="99"/>
-    <w:semiHidden/>
-    <w:rsid w:val="00480F7C"/>
-    <w:rPr>
-      <w:color w:val="808080"/>
-    </w:rPr>
-  </w:style>
-  <w:style w:type="paragraph" w:customStyle="1" w:styleId="CCEEC506B1454AE699B1B0CECBE2B348">
-    <w:name w:val="CCEEC506B1454AE699B1B0CECBE2B348"/>
-    <w:rsid w:val="00480F7C"/>
-  </w:style>
-  <w:style w:type="paragraph" w:customStyle="1" w:styleId="DBA2AECC5E0B492A80FB24FB20CEC244">
-    <w:name w:val="DBA2AECC5E0B492A80FB24FB20CEC244"/>
-    <w:rsid w:val="00480F7C"/>
-  </w:style>
-  <w:style w:type="paragraph" w:customStyle="1" w:styleId="9CE63D34D20F4B7D87611196C6DC36C0">
-    <w:name w:val="9CE63D34D20F4B7D87611196C6DC36C0"/>
-    <w:rsid w:val="00480F7C"/>
-  </w:style>
-</w:styles>
-</file>
-
-<file path=word/glossary/stylesWithEffects.xml><?xml version="1.0" encoding="utf-8"?>
-<w:styles xmlns:wpc="http://schemas.microsoft.com/office/word/2010/wordprocessingCanvas" xmlns:mc="http://schemas.openxmlformats.org/markup-compatibility/2006" xmlns:o="urn:schemas-microsoft-com:office:office" xmlns:r="http://schemas.openxmlformats.org/officeDocument/2006/relationships" xmlns:m="http://schemas.openxmlformats.org/officeDocument/2006/math" xmlns:v="urn:schemas-microsoft-com:vml" xmlns:wp14="http://schemas.microsoft.com/office/word/2010/wordprocessingDrawing" xmlns:wp="http://schemas.openxmlformats.org/drawingml/2006/wordprocessingDrawing" xmlns:w10="urn:schemas-microsoft-com:office:word" xmlns:w="http://schemas.openxmlformats.org/wordprocessingml/2006/main" xmlns:w14="http://schemas.microsoft.com/office/word/2010/wordml" xmlns:wpg="http://schemas.microsoft.com/office/word/2010/wordprocessingGroup" xmlns:wpi="http://schemas.microsoft.com/office/word/2010/wordprocessingInk" xmlns:wne="http://schemas.microsoft.com/office/word/2006/wordml" xmlns:wps="http://schemas.microsoft.com/office/word/2010/wordprocessingShape" mc:Ignorable="w14 wp14">
-  <w:docDefaults>
-    <w:rPrDefault>
-      <w:rPr>
-        <w:rFonts w:asciiTheme="minorHAnsi" w:eastAsiaTheme="minorEastAsia" w:hAnsiTheme="minorHAnsi" w:cstheme="minorBidi"/>
-        <w:sz w:val="22"/>
-        <w:szCs w:val="22"/>
-        <w:lang w:val="es-AR" w:eastAsia="es-AR" w:bidi="ar-SA"/>
-      </w:rPr>
-    </w:rPrDefault>
-    <w:pPrDefault>
-      <w:pPr>
-        <w:spacing w:after="200" w:line="276" w:lineRule="auto"/>
-      </w:pPr>
-    </w:pPrDefault>
-  </w:docDefaults>
-  <w:latentStyles w:defLockedState="0" w:defUIPriority="99" w:defSemiHidden="1" w:defUnhideWhenUsed="1" w:defQFormat="0" w:count="267">
-    <w:lsdException w:name="Normal" w:semiHidden="0" w:uiPriority="0" w:unhideWhenUsed="0" w:qFormat="1"/>
-    <w:lsdException w:name="heading 1" w:semiHidden="0" w:uiPriority="9" w:unhideWhenUsed="0" w:qFormat="1"/>
-    <w:lsdException w:name="heading 2" w:uiPriority="9" w:qFormat="1"/>
-    <w:lsdException w:name="heading 3" w:uiPriority="9" w:qFormat="1"/>
-    <w:lsdException w:name="heading 4" w:uiPriority="9" w:qFormat="1"/>
-    <w:lsdException w:name="heading 5" w:uiPriority="9" w:qFormat="1"/>
-    <w:lsdException w:name="heading 6" w:uiPriority="9" w:qFormat="1"/>
-    <w:lsdException w:name="heading 7" w:uiPriority="9" w:qFormat="1"/>
-    <w:lsdException w:name="heading 8" w:uiPriority="9" w:qFormat="1"/>
-    <w:lsdException w:name="heading 9" w:uiPriority="9" w:qFormat="1"/>
-    <w:lsdException w:name="toc 1" w:uiPriority="39"/>
-    <w:lsdException w:name="toc 2" w:uiPriority="39"/>
-    <w:lsdException w:name="toc 3" w:uiPriority="39"/>
-    <w:lsdException w:name="toc 4" w:uiPriority="39"/>
-    <w:lsdException w:name="toc 5" w:uiPriority="39"/>
-    <w:lsdException w:name="toc 6" w:uiPriority="39"/>
-    <w:lsdException w:name="toc 7" w:uiPriority="39"/>
-    <w:lsdException w:name="toc 8" w:uiPriority="39"/>
-    <w:lsdException w:name="toc 9" w:uiPriority="39"/>
-    <w:lsdException w:name="caption" w:uiPriority="35" w:qFormat="1"/>
-    <w:lsdException w:name="Title" w:semiHidden="0" w:uiPriority="10" w:unhideWhenUsed="0" w:qFormat="1"/>
-    <w:lsdException w:name="Default Paragraph Font" w:uiPriority="1"/>
-    <w:lsdException w:name="Subtitle" w:semiHidden="0" w:uiPriority="11" w:unhideWhenUsed="0" w:qFormat="1"/>
-    <w:lsdException w:name="Strong" w:semiHidden="0" w:uiPriority="22" w:unhideWhenUsed="0" w:qFormat="1"/>
-    <w:lsdException w:name="Emphasis" w:semiHidden="0" w:uiPriority="20" w:unhideWhenUsed="0" w:qFormat="1"/>
-    <w:lsdException w:name="Table Grid" w:semiHidden="0" w:uiPriority="59" w:unhideWhenUsed="0"/>
-    <w:lsdException w:name="Placeholder Text" w:unhideWhenUsed="0"/>
-    <w:lsdException w:name="No Spacing" w:semiHidden="0" w:uiPriority="1" w:unhideWhenUsed="0" w:qFormat="1"/>
-    <w:lsdException w:name="Light Shading" w:semiHidden="0" w:uiPriority="60" w:unhideWhenUsed="0"/>
-    <w:lsdException w:name="Light List" w:semiHidden="0" w:uiPriority="61" w:unhideWhenUsed="0"/>
-    <w:lsdException w:name="Light Grid" w:semiHidden="0" w:uiPriority="62" w:unhideWhenUsed="0"/>
-    <w:lsdException w:name="Medium Shading 1" w:semiHidden="0" w:uiPriority="63" w:unhideWhenUsed="0"/>
-    <w:lsdException w:name="Medium Shading 2" w:semiHidden="0" w:uiPriority="64" w:unhideWhenUsed="0"/>
-    <w:lsdException w:name="Medium List 1" w:semiHidden="0" w:uiPriority="65" w:unhideWhenUsed="0"/>
-    <w:lsdException w:name="Medium List 2" w:semiHidden="0" w:uiPriority="66" w:unhideWhenUsed="0"/>
-    <w:lsdException w:name="Medium Grid 1" w:semiHidden="0" w:uiPriority="67" w:unhideWhenUsed="0"/>
-    <w:lsdException w:name="Medium Grid 2" w:semiHidden="0" w:uiPriority="68" w:unhideWhenUsed="0"/>
-    <w:lsdException w:name="Medium Grid 3" w:semiHidden="0" w:uiPriority="69" w:unhideWhenUsed="0"/>
-    <w:lsdException w:name="Dark List" w:semiHidden="0" w:uiPriority="70" w:unhideWhenUsed="0"/>
-    <w:lsdException w:name="Colorful Shading" w:semiHidden="0" w:uiPriority="71" w:unhideWhenUsed="0"/>
-    <w:lsdException w:name="Colorful List" w:semiHidden="0" w:uiPriority="72" w:unhideWhenUsed="0"/>
-    <w:lsdException w:name="Colorful Grid" w:semiHidden="0" w:uiPriority="73" w:unhideWhenUsed="0"/>
-    <w:lsdException w:name="Light Shading Accent 1" w:semiHidden="0" w:uiPriority="60" w:unhideWhenUsed="0"/>
-    <w:lsdException w:name="Light List Accent 1" w:semiHidden="0" w:uiPriority="61" w:unhideWhenUsed="0"/>
-    <w:lsdException w:name="Light Grid Accent 1" w:semiHidden="0" w:uiPriority="62" w:unhideWhenUsed="0"/>
-    <w:lsdException w:name="Medium Shading 1 Accent 1" w:semiHidden="0" w:uiPriority="63" w:unhideWhenUsed="0"/>
-    <w:lsdException w:name="Medium Shading 2 Accent 1" w:semiHidden="0" w:uiPriority="64" w:unhideWhenUsed="0"/>
-    <w:lsdException w:name="Medium List 1 Accent 1" w:semiHidden="0" w:uiPriority="65" w:unhideWhenUsed="0"/>
-    <w:lsdException w:name="Revision" w:unhideWhenUsed="0"/>
-    <w:lsdException w:name="List Paragraph" w:semiHidden="0" w:uiPriority="34" w:unhideWhenUsed="0" w:qFormat="1"/>
-    <w:lsdException w:name="Quote" w:semiHidden="0" w:uiPriority="29" w:unhideWhenUsed="0" w:qFormat="1"/>
-    <w:lsdException w:name="Intense Quote" w:semiHidden="0" w:uiPriority="30" w:unhideWhenUsed="0" w:qFormat="1"/>
-    <w:lsdException w:name="Medium List 2 Accent 1" w:semiHidden="0" w:uiPriority="66" w:unhideWhenUsed="0"/>
-    <w:lsdException w:name="Medium Grid 1 Accent 1" w:semiHidden="0" w:uiPriority="67" w:unhideWhenUsed="0"/>
-    <w:lsdException w:name="Medium Grid 2 Accent 1" w:semiHidden="0" w:uiPriority="68" w:unhideWhenUsed="0"/>
-    <w:lsdException w:name="Medium Grid 3 Accent 1" w:semiHidden="0" w:uiPriority="69" w:unhideWhenUsed="0"/>
-    <w:lsdException w:name="Dark List Accent 1" w:semiHidden="0" w:uiPriority="70" w:unhideWhenUsed="0"/>
-    <w:lsdException w:name="Colorful Shading Accent 1" w:semiHidden="0" w:uiPriority="71" w:unhideWhenUsed="0"/>
-    <w:lsdException w:name="Colorful List Accent 1" w:semiHidden="0" w:uiPriority="72" w:unhideWhenUsed="0"/>
-    <w:lsdException w:name="Colorful Grid Accent 1" w:semiHidden="0" w:uiPriority="73" w:unhideWhenUsed="0"/>
-    <w:lsdException w:name="Light Shading Accent 2" w:semiHidden="0" w:uiPriority="60" w:unhideWhenUsed="0"/>
-    <w:lsdException w:name="Light List Accent 2" w:semiHidden="0" w:uiPriority="61" w:unhideWhenUsed="0"/>
-    <w:lsdException w:name="Light Grid Accent 2" w:semiHidden="0" w:uiPriority="62" w:unhideWhenUsed="0"/>
-    <w:lsdException w:name="Medium Shading 1 Accent 2" w:semiHidden="0" w:uiPriority="63" w:unhideWhenUsed="0"/>
-    <w:lsdException w:name="Medium Shading 2 Accent 2" w:semiHidden="0" w:uiPriority="64" w:unhideWhenUsed="0"/>
-    <w:lsdException w:name="Medium List 1 Accent 2" w:semiHidden="0" w:uiPriority="65" w:unhideWhenUsed="0"/>
-    <w:lsdException w:name="Medium List 2 Accent 2" w:semiHidden="0" w:uiPriority="66" w:unhideWhenUsed="0"/>
-    <w:lsdException w:name="Medium Grid 1 Accent 2" w:semiHidden="0" w:uiPriority="67" w:unhideWhenUsed="0"/>
-    <w:lsdException w:name="Medium Grid 2 Accent 2" w:semiHidden="0" w:uiPriority="68" w:unhideWhenUsed="0"/>
-    <w:lsdException w:name="Medium Grid 3 Accent 2" w:semiHidden="0" w:uiPriority="69" w:unhideWhenUsed="0"/>
-    <w:lsdException w:name="Dark List Accent 2" w:semiHidden="0" w:uiPriority="70" w:unhideWhenUsed="0"/>
-    <w:lsdException w:name="Colorful Shading Accent 2" w:semiHidden="0" w:uiPriority="71" w:unhideWhenUsed="0"/>
-    <w:lsdException w:name="Colorful List Accent 2" w:semiHidden="0" w:uiPriority="72" w:unhideWhenUsed="0"/>
-    <w:lsdException w:name="Colorful Grid Accent 2" w:semiHidden="0" w:uiPriority="73" w:unhideWhenUsed="0"/>
-    <w:lsdException w:name="Light Shading Accent 3" w:semiHidden="0" w:uiPriority="60" w:unhideWhenUsed="0"/>
-    <w:lsdException w:name="Light List Accent 3" w:semiHidden="0" w:uiPriority="61" w:unhideWhenUsed="0"/>
-    <w:lsdException w:name="Light Grid Accent 3" w:semiHidden="0" w:uiPriority="62" w:unhideWhenUsed="0"/>
-    <w:lsdException w:name="Medium Shading 1 Accent 3" w:semiHidden="0" w:uiPriority="63" w:unhideWhenUsed="0"/>
-    <w:lsdException w:name="Medium Shading 2 Accent 3" w:semiHidden="0" w:uiPriority="64" w:unhideWhenUsed="0"/>
-    <w:lsdException w:name="Medium List 1 Accent 3" w:semiHidden="0" w:uiPriority="65" w:unhideWhenUsed="0"/>
-    <w:lsdException w:name="Medium List 2 Accent 3" w:semiHidden="0" w:uiPriority="66" w:unhideWhenUsed="0"/>
-    <w:lsdException w:name="Medium Grid 1 Accent 3" w:semiHidden="0" w:uiPriority="67" w:unhideWhenUsed="0"/>
-    <w:lsdException w:name="Medium Grid 2 Accent 3" w:semiHidden="0" w:uiPriority="68" w:unhideWhenUsed="0"/>
-    <w:lsdException w:name="Medium Grid 3 Accent 3" w:semiHidden="0" w:uiPriority="69" w:unhideWhenUsed="0"/>
-    <w:lsdException w:name="Dark List Accent 3" w:semiHidden="0" w:uiPriority="70" w:unhideWhenUsed="0"/>
-    <w:lsdException w:name="Colorful Shading Accent 3" w:semiHidden="0" w:uiPriority="71" w:unhideWhenUsed="0"/>
-    <w:lsdException w:name="Colorful List Accent 3" w:semiHidden="0" w:uiPriority="72" w:unhideWhenUsed="0"/>
-    <w:lsdException w:name="Colorful Grid Accent 3" w:semiHidden="0" w:uiPriority="73" w:unhideWhenUsed="0"/>
-    <w:lsdException w:name="Light Shading Accent 4" w:semiHidden="0" w:uiPriority="60" w:unhideWhenUsed="0"/>
-    <w:lsdException w:name="Light List Accent 4" w:semiHidden="0" w:uiPriority="61" w:unhideWhenUsed="0"/>
-    <w:lsdException w:name="Light Grid Accent 4" w:semiHidden="0" w:uiPriority="62" w:unhideWhenUsed="0"/>
-    <w:lsdException w:name="Medium Shading 1 Accent 4" w:semiHidden="0" w:uiPriority="63" w:unhideWhenUsed="0"/>
-    <w:lsdException w:name="Medium Shading 2 Accent 4" w:semiHidden="0" w:uiPriority="64" w:unhideWhenUsed="0"/>
-    <w:lsdException w:name="Medium List 1 Accent 4" w:semiHidden="0" w:uiPriority="65" w:unhideWhenUsed="0"/>
-    <w:lsdException w:name="Medium List 2 Accent 4" w:semiHidden="0" w:uiPriority="66" w:unhideWhenUsed="0"/>
-    <w:lsdException w:name="Medium Grid 1 Accent 4" w:semiHidden="0" w:uiPriority="67" w:unhideWhenUsed="0"/>
-    <w:lsdException w:name="Medium Grid 2 Accent 4" w:semiHidden="0" w:uiPriority="68" w:unhideWhenUsed="0"/>
-    <w:lsdException w:name="Medium Grid 3 Accent 4" w:semiHidden="0" w:uiPriority="69" w:unhideWhenUsed="0"/>
-    <w:lsdException w:name="Dark List Accent 4" w:semiHidden="0" w:uiPriority="70" w:unhideWhenUsed="0"/>
-    <w:lsdException w:name="Colorful Shading Accent 4" w:semiHidden="0" w:uiPriority="71" w:unhideWhenUsed="0"/>
-    <w:lsdException w:name="Colorful List Accent 4" w:semiHidden="0" w:uiPriority="72" w:unhideWhenUsed="0"/>
-    <w:lsdException w:name="Colorful Grid Accent 4" w:semiHidden="0" w:uiPriority="73" w:unhideWhenUsed="0"/>
-    <w:lsdException w:name="Light Shading Accent 5" w:semiHidden="0" w:uiPriority="60" w:unhideWhenUsed="0"/>
-    <w:lsdException w:name="Light List Accent 5" w:semiHidden="0" w:uiPriority="61" w:unhideWhenUsed="0"/>
-    <w:lsdException w:name="Light Grid Accent 5" w:semiHidden="0" w:uiPriority="62" w:unhideWhenUsed="0"/>
-    <w:lsdException w:name="Medium Shading 1 Accent 5" w:semiHidden="0" w:uiPriority="63" w:unhideWhenUsed="0"/>
-    <w:lsdException w:name="Medium Shading 2 Accent 5" w:semiHidden="0" w:uiPriority="64" w:unhideWhenUsed="0"/>
-    <w:lsdException w:name="Medium List 1 Accent 5" w:semiHidden="0" w:uiPriority="65" w:unhideWhenUsed="0"/>
-    <w:lsdException w:name="Medium List 2 Accent 5" w:semiHidden="0" w:uiPriority="66" w:unhideWhenUsed="0"/>
-    <w:lsdException w:name="Medium Grid 1 Accent 5" w:semiHidden="0" w:uiPriority="67" w:unhideWhenUsed="0"/>
-    <w:lsdException w:name="Medium Grid 2 Accent 5" w:semiHidden="0" w:uiPriority="68" w:unhideWhenUsed="0"/>
-    <w:lsdException w:name="Medium Grid 3 Accent 5" w:semiHidden="0" w:uiPriority="69" w:unhideWhenUsed="0"/>
-    <w:lsdException w:name="Dark List Accent 5" w:semiHidden="0" w:uiPriority="70" w:unhideWhenUsed="0"/>
-    <w:lsdException w:name="Colorful Shading Accent 5" w:semiHidden="0" w:uiPriority="71" w:unhideWhenUsed="0"/>
-    <w:lsdException w:name="Colorful List Accent 5" w:semiHidden="0" w:uiPriority="72" w:unhideWhenUsed="0"/>
-    <w:lsdException w:name="Colorful Grid Accent 5" w:semiHidden="0" w:uiPriority="73" w:unhideWhenUsed="0"/>
-    <w:lsdException w:name="Light Shading Accent 6" w:semiHidden="0" w:uiPriority="60" w:unhideWhenUsed="0"/>
-    <w:lsdException w:name="Light List Accent 6" w:semiHidden="0" w:uiPriority="61" w:unhideWhenUsed="0"/>
-    <w:lsdException w:name="Light Grid Accent 6" w:semiHidden="0" w:uiPriority="62" w:unhideWhenUsed="0"/>
-    <w:lsdException w:name="Medium Shading 1 Accent 6" w:semiHidden="0" w:uiPriority="63" w:unhideWhenUsed="0"/>
-    <w:lsdException w:name="Medium Shading 2 Accent 6" w:semiHidden="0" w:uiPriority="64" w:unhideWhenUsed="0"/>
-    <w:lsdException w:name="Medium List 1 Accent 6" w:semiHidden="0" w:uiPriority="65" w:unhideWhenUsed="0"/>
-    <w:lsdException w:name="Medium List 2 Accent 6" w:semiHidden="0" w:uiPriority="66" w:unhideWhenUsed="0"/>
-    <w:lsdException w:name="Medium Grid 1 Accent 6" w:semiHidden="0" w:uiPriority="67" w:unhideWhenUsed="0"/>
-    <w:lsdException w:name="Medium Grid 2 Accent 6" w:semiHidden="0" w:uiPriority="68" w:unhideWhenUsed="0"/>
-    <w:lsdException w:name="Medium Grid 3 Accent 6" w:semiHidden="0" w:uiPriority="69" w:unhideWhenUsed="0"/>
-    <w:lsdException w:name="Dark List Accent 6" w:semiHidden="0" w:uiPriority="70" w:unhideWhenUsed="0"/>
-    <w:lsdException w:name="Colorful Shading Accent 6" w:semiHidden="0" w:uiPriority="71" w:unhideWhenUsed="0"/>
-    <w:lsdException w:name="Colorful List Accent 6" w:semiHidden="0" w:uiPriority="72" w:unhideWhenUsed="0"/>
-    <w:lsdException w:name="Colorful Grid Accent 6" w:semiHidden="0" w:uiPriority="73" w:unhideWhenUsed="0"/>
-    <w:lsdException w:name="Subtle Emphasis" w:semiHidden="0" w:uiPriority="19" w:unhideWhenUsed="0" w:qFormat="1"/>
-    <w:lsdException w:name="Intense Emphasis" w:semiHidden="0" w:uiPriority="21" w:unhideWhenUsed="0" w:qFormat="1"/>
-    <w:lsdException w:name="Subtle Reference" w:semiHidden="0" w:uiPriority="31" w:unhideWhenUsed="0" w:qFormat="1"/>
-    <w:lsdException w:name="Intense Reference" w:semiHidden="0" w:uiPriority="32" w:unhideWhenUsed="0" w:qFormat="1"/>
-    <w:lsdException w:name="Book Title" w:semiHidden="0" w:uiPriority="33" w:unhideWhenUsed="0" w:qFormat="1"/>
-    <w:lsdException w:name="Bibliography" w:uiPriority="37"/>
-    <w:lsdException w:name="TOC Heading" w:uiPriority="39" w:qFormat="1"/>
+  <w:latentStyles w:defLockedState="0" w:defUIPriority="99" w:defSemiHidden="0" w:defUnhideWhenUsed="0" w:defQFormat="0" w:count="376">
+    <w:lsdException w:name="Normal" w:uiPriority="0" w:qFormat="1"/>
+    <w:lsdException w:name="heading 1" w:uiPriority="9" w:qFormat="1"/>
+    <w:lsdException w:name="heading 2" w:semiHidden="1" w:uiPriority="9" w:unhideWhenUsed="1" w:qFormat="1"/>
+    <w:lsdException w:name="heading 3" w:semiHidden="1" w:uiPriority="9" w:unhideWhenUsed="1" w:qFormat="1"/>
+    <w:lsdException w:name="heading 4" w:semiHidden="1" w:uiPriority="9" w:unhideWhenUsed="1" w:qFormat="1"/>
+    <w:lsdException w:name="heading 5" w:semiHidden="1" w:uiPriority="9" w:unhideWhenUsed="1" w:qFormat="1"/>
+    <w:lsdException w:name="heading 6" w:semiHidden="1" w:uiPriority="9" w:unhideWhenUsed="1" w:qFormat="1"/>
+    <w:lsdException w:name="heading 7" w:semiHidden="1" w:uiPriority="9" w:unhideWhenUsed="1" w:qFormat="1"/>
+    <w:lsdException w:name="heading 8" w:semiHidden="1" w:uiPriority="9" w:unhideWhenUsed="1" w:qFormat="1"/>
+    <w:lsdException w:name="heading 9" w:semiHidden="1" w:uiPriority="9" w:unhideWhenUsed="1" w:qFormat="1"/>
+    <w:lsdException w:name="index 1" w:semiHidden="1" w:unhideWhenUsed="1"/>
+    <w:lsdException w:name="index 2" w:semiHidden="1" w:unhideWhenUsed="1"/>
+    <w:lsdException w:name="index 3" w:semiHidden="1" w:unhideWhenUsed="1"/>
+    <w:lsdException w:name="index 4" w:semiHidden="1" w:unhideWhenUsed="1"/>
+    <w:lsdException w:name="index 5" w:semiHidden="1" w:unhideWhenUsed="1"/>
+    <w:lsdException w:name="index 6" w:semiHidden="1" w:unhideWhenUsed="1"/>
+    <w:lsdException w:name="index 7" w:semiHidden="1" w:unhideWhenUsed="1"/>
+    <w:lsdException w:name="index 8" w:semiHidden="1" w:unhideWhenUsed="1"/>
+    <w:lsdException w:name="index 9" w:semiHidden="1" w:unhideWhenUsed="1"/>
+    <w:lsdException w:name="toc 1" w:semiHidden="1" w:uiPriority="39" w:unhideWhenUsed="1"/>
+    <w:lsdException w:name="toc 2" w:semiHidden="1" w:uiPriority="39" w:unhideWhenUsed="1"/>
+    <w:lsdException w:name="toc 3" w:semiHidden="1" w:uiPriority="39" w:unhideWhenUsed="1"/>
+    <w:lsdException w:name="toc 4" w:semiHidden="1" w:uiPriority="39" w:unhideWhenUsed="1"/>
+    <w:lsdException w:name="toc 5" w:semiHidden="1" w:uiPriority="39" w:unhideWhenUsed="1"/>
+    <w:lsdException w:name="toc 6" w:semiHidden="1" w:uiPriority="39" w:unhideWhenUsed="1"/>
+    <w:lsdException w:name="toc 7" w:semiHidden="1" w:uiPriority="39" w:unhideWhenUsed="1"/>
+    <w:lsdException w:name="toc 8" w:semiHidden="1" w:uiPriority="39" w:unhideWhenUsed="1"/>
+    <w:lsdException w:name="toc 9" w:semiHidden="1" w:uiPriority="39" w:unhideWhenUsed="1"/>
+    <w:lsdException w:name="Normal Indent" w:semiHidden="1" w:unhideWhenUsed="1"/>
+    <w:lsdException w:name="footnote text" w:semiHidden="1" w:unhideWhenUsed="1"/>
+    <w:lsdException w:name="annotation text" w:semiHidden="1" w:unhideWhenUsed="1"/>
+    <w:lsdException w:name="header" w:semiHidden="1" w:unhideWhenUsed="1"/>
+    <w:lsdException w:name="footer" w:semiHidden="1" w:unhideWhenUsed="1"/>
+    <w:lsdException w:name="index heading" w:semiHidden="1" w:unhideWhenUsed="1"/>
+    <w:lsdException w:name="caption" w:semiHidden="1" w:uiPriority="35" w:unhideWhenUsed="1" w:qFormat="1"/>
+    <w:lsdException w:name="table of figures" w:semiHidden="1" w:unhideWhenUsed="1"/>
+    <w:lsdException w:name="envelope address" w:semiHidden="1" w:unhideWhenUsed="1"/>
+    <w:lsdException w:name="envelope return" w:semiHidden="1" w:unhideWhenUsed="1"/>
+    <w:lsdException w:name="footnote reference" w:semiHidden="1" w:unhideWhenUsed="1"/>
+    <w:lsdException w:name="annotation reference" w:semiHidden="1" w:unhideWhenUsed="1"/>
+    <w:lsdException w:name="line number" w:semiHidden="1" w:unhideWhenUsed="1"/>
+    <w:lsdException w:name="page number" w:semiHidden="1" w:unhideWhenUsed="1"/>
+    <w:lsdException w:name="endnote reference" w:semiHidden="1" w:unhideWhenUsed="1"/>
+    <w:lsdException w:name="endnote text" w:semiHidden="1" w:unhideWhenUsed="1"/>
+    <w:lsdException w:name="table of authorities" w:semiHidden="1" w:unhideWhenUsed="1"/>
+    <w:lsdException w:name="macro" w:semiHidden="1" w:unhideWhenUsed="1"/>
+    <w:lsdException w:name="toa heading" w:semiHidden="1" w:unhideWhenUsed="1"/>
+    <w:lsdException w:name="List" w:semiHidden="1" w:unhideWhenUsed="1"/>
+    <w:lsdException w:name="List Bullet" w:semiHidden="1" w:unhideWhenUsed="1"/>
+    <w:lsdException w:name="List Number" w:semiHidden="1" w:unhideWhenUsed="1"/>
+    <w:lsdException w:name="List 2" w:semiHidden="1" w:unhideWhenUsed="1"/>
+    <w:lsdException w:name="List 3" w:semiHidden="1" w:unhideWhenUsed="1"/>
+    <w:lsdException w:name="List 4" w:semiHidden="1" w:unhideWhenUsed="1"/>
+    <w:lsdException w:name="List 5" w:semiHidden="1" w:unhideWhenUsed="1"/>
+    <w:lsdException w:name="List Bullet 2" w:semiHidden="1" w:unhideWhenUsed="1"/>
+    <w:lsdException w:name="List Bullet 3" w:semiHidden="1" w:unhideWhenUsed="1"/>
+    <w:lsdException w:name="List Bullet 4" w:semiHidden="1" w:unhideWhenUsed="1"/>
+    <w:lsdException w:name="List Bullet 5" w:semiHidden="1" w:unhideWhenUsed="1"/>
+    <w:lsdException w:name="List Number 2" w:semiHidden="1" w:unhideWhenUsed="1"/>
+    <w:lsdException w:name="List Number 3" w:semiHidden="1" w:unhideWhenUsed="1"/>
+    <w:lsdException w:name="List Number 4" w:semiHidden="1" w:unhideWhenUsed="1"/>
+    <w:lsdException w:name="List Number 5" w:semiHidden="1" w:unhideWhenUsed="1"/>
+    <w:lsdException w:name="Title" w:uiPriority="10" w:qFormat="1"/>
+    <w:lsdException w:name="Closing" w:semiHidden="1" w:unhideWhenUsed="1"/>
+    <w:lsdException w:name="Signature" w:semiHidden="1" w:unhideWhenUsed="1"/>
+    <w:lsdException w:name="Default Paragraph Font" w:semiHidden="1" w:uiPriority="1" w:unhideWhenUsed="1"/>
+    <w:lsdException w:name="Body Text" w:semiHidden="1" w:unhideWhenUsed="1"/>
+    <w:lsdException w:name="Body Text Indent" w:semiHidden="1" w:unhideWhenUsed="1"/>
+    <w:lsdException w:name="List Continue" w:semiHidden="1" w:unhideWhenUsed="1"/>
+    <w:lsdException w:name="List Continue 2" w:semiHidden="1" w:unhideWhenUsed="1"/>
+    <w:lsdException w:name="List Continue 3" w:semiHidden="1" w:unhideWhenUsed="1"/>
+    <w:lsdException w:name="List Continue 4" w:semiHidden="1" w:unhideWhenUsed="1"/>
+    <w:lsdException w:name="List Continue 5" w:semiHidden="1" w:unhideWhenUsed="1"/>
+    <w:lsdException w:name="Message Header" w:semiHidden="1" w:unhideWhenUsed="1"/>
+    <w:lsdException w:name="Subtitle" w:uiPriority="11" w:qFormat="1"/>
+    <w:lsdException w:name="Salutation" w:semiHidden="1" w:unhideWhenUsed="1"/>
+    <w:lsdException w:name="Date" w:semiHidden="1" w:unhideWhenUsed="1"/>
+    <w:lsdException w:name="Body Text First Indent" w:semiHidden="1" w:unhideWhenUsed="1"/>
+    <w:lsdException w:name="Body Text First Indent 2" w:semiHidden="1" w:unhideWhenUsed="1"/>
+    <w:lsdException w:name="Note Heading" w:semiHidden="1" w:unhideWhenUsed="1"/>
+    <w:lsdException w:name="Body Text 2" w:semiHidden="1" w:unhideWhenUsed="1"/>
+    <w:lsdException w:name="Body Text 3" w:semiHidden="1" w:unhideWhenUsed="1"/>
+    <w:lsdException w:name="Body Text Indent 2" w:semiHidden="1" w:unhideWhenUsed="1"/>
+    <w:lsdException w:name="Body Text Indent 3" w:semiHidden="1" w:unhideWhenUsed="1"/>
+    <w:lsdException w:name="Block Text" w:semiHidden="1" w:unhideWhenUsed="1"/>
+    <w:lsdException w:name="Hyperlink" w:semiHidden="1" w:unhideWhenUsed="1"/>
+    <w:lsdException w:name="FollowedHyperlink" w:semiHidden="1" w:unhideWhenUsed="1"/>
+    <w:lsdException w:name="Strong" w:uiPriority="22" w:qFormat="1"/>
+    <w:lsdException w:name="Emphasis" w:uiPriority="20" w:qFormat="1"/>
+    <w:lsdException w:name="Document Map" w:semiHidden="1" w:unhideWhenUsed="1"/>
+    <w:lsdException w:name="Plain Text" w:semiHidden="1" w:unhideWhenUsed="1"/>
+    <w:lsdException w:name="E-mail Signature" w:semiHidden="1" w:unhideWhenUsed="1"/>
+    <w:lsdException w:name="HTML Top of Form" w:semiHidden="1" w:unhideWhenUsed="1"/>
+    <w:lsdException w:name="HTML Bottom of Form" w:semiHidden="1" w:unhideWhenUsed="1"/>
+    <w:lsdException w:name="Normal (Web)" w:semiHidden="1" w:unhideWhenUsed="1"/>
+    <w:lsdException w:name="HTML Acronym" w:semiHidden="1" w:unhideWhenUsed="1"/>
+    <w:lsdException w:name="HTML Address" w:semiHidden="1" w:unhideWhenUsed="1"/>
+    <w:lsdException w:name="HTML Cite" w:semiHidden="1" w:unhideWhenUsed="1"/>
+    <w:lsdException w:name="HTML Code" w:semiHidden="1" w:unhideWhenUsed="1"/>
+    <w:lsdException w:name="HTML Definition" w:semiHidden="1" w:unhideWhenUsed="1"/>
+    <w:lsdException w:name="HTML Keyboard" w:semiHidden="1" w:unhideWhenUsed="1"/>
+    <w:lsdException w:name="HTML Preformatted" w:semiHidden="1" w:unhideWhenUsed="1"/>
+    <w:lsdException w:name="HTML Sample" w:semiHidden="1" w:unhideWhenUsed="1"/>
+    <w:lsdException w:name="HTML Typewriter" w:semiHidden="1" w:unhideWhenUsed="1"/>
+    <w:lsdException w:name="HTML Variable" w:semiHidden="1" w:unhideWhenUsed="1"/>
+    <w:lsdException w:name="Normal Table" w:semiHidden="1" w:unhideWhenUsed="1"/>
+    <w:lsdException w:name="annotation subject" w:semiHidden="1" w:unhideWhenUsed="1"/>
+    <w:lsdException w:name="No List" w:semiHidden="1" w:unhideWhenUsed="1"/>
+    <w:lsdException w:name="Outline List 1" w:semiHidden="1" w:unhideWhenUsed="1"/>
+    <w:lsdException w:name="Outline List 2" w:semiHidden="1" w:unhideWhenUsed="1"/>
+    <w:lsdException w:name="Outline List 3" w:semiHidden="1" w:unhideWhenUsed="1"/>
+    <w:lsdException w:name="Table Simple 1" w:semiHidden="1" w:unhideWhenUsed="1"/>
+    <w:lsdException w:name="Table Simple 2" w:semiHidden="1" w:unhideWhenUsed="1"/>
+    <w:lsdException w:name="Table Simple 3" w:semiHidden="1" w:unhideWhenUsed="1"/>
+    <w:lsdException w:name="Table Classic 1" w:semiHidden="1" w:unhideWhenUsed="1"/>
+    <w:lsdException w:name="Table Classic 2" w:semiHidden="1" w:unhideWhenUsed="1"/>
+    <w:lsdException w:name="Table Classic 3" w:semiHidden="1" w:unhideWhenUsed="1"/>
+    <w:lsdException w:name="Table Classic 4" w:semiHidden="1" w:unhideWhenUsed="1"/>
+    <w:lsdException w:name="Table Colorful 1" w:semiHidden="1" w:unhideWhenUsed="1"/>
+    <w:lsdException w:name="Table Colorful 2" w:semiHidden="1" w:unhideWhenUsed="1"/>
+    <w:lsdException w:name="Table Colorful 3" w:semiHidden="1" w:unhideWhenUsed="1"/>
+    <w:lsdException w:name="Table Columns 1" w:semiHidden="1" w:unhideWhenUsed="1"/>
+    <w:lsdException w:name="Table Columns 2" w:semiHidden="1" w:unhideWhenUsed="1"/>
+    <w:lsdException w:name="Table Columns 3" w:semiHidden="1" w:unhideWhenUsed="1"/>
+    <w:lsdException w:name="Table Columns 4" w:semiHidden="1" w:unhideWhenUsed="1"/>
+    <w:lsdException w:name="Table Columns 5" w:semiHidden="1" w:unhideWhenUsed="1"/>
+    <w:lsdException w:name="Table Grid 1" w:semiHidden="1" w:unhideWhenUsed="1"/>
+    <w:lsdException w:name="Table Grid 2" w:semiHidden="1" w:unhideWhenUsed="1"/>
+    <w:lsdException w:name="Table Grid 3" w:semiHidden="1" w:unhideWhenUsed="1"/>
+    <w:lsdException w:name="Table Grid 4" w:semiHidden="1" w:unhideWhenUsed="1"/>
+    <w:lsdException w:name="Table Grid 5" w:semiHidden="1" w:unhideWhenUsed="1"/>
+    <w:lsdException w:name="Table Grid 6" w:semiHidden="1" w:unhideWhenUsed="1"/>
+    <w:lsdException w:name="Table Grid 7" w:semiHidden="1" w:unhideWhenUsed="1"/>
+    <w:lsdException w:name="Table Grid 8" w:semiHidden="1" w:unhideWhenUsed="1"/>
+    <w:lsdException w:name="Table List 1" w:semiHidden="1" w:unhideWhenUsed="1"/>
+    <w:lsdException w:name="Table List 2" w:semiHidden="1" w:unhideWhenUsed="1"/>
+    <w:lsdException w:name="Table List 3" w:semiHidden="1" w:unhideWhenUsed="1"/>
+    <w:lsdException w:name="Table List 4" w:semiHidden="1" w:unhideWhenUsed="1"/>
+    <w:lsdException w:name="Table List 5" w:semiHidden="1" w:unhideWhenUsed="1"/>
+    <w:lsdException w:name="Table List 6" w:semiHidden="1" w:unhideWhenUsed="1"/>
+    <w:lsdException w:name="Table List 7" w:semiHidden="1" w:unhideWhenUsed="1"/>
+    <w:lsdException w:name="Table List 8" w:semiHidden="1" w:unhideWhenUsed="1"/>
+    <w:lsdException w:name="Table 3D effects 1" w:semiHidden="1" w:unhideWhenUsed="1"/>
+    <w:lsdException w:name="Table 3D effects 2" w:semiHidden="1" w:unhideWhenUsed="1"/>
+    <w:lsdException w:name="Table 3D effects 3" w:semiHidden="1" w:unhideWhenUsed="1"/>
+    <w:lsdException w:name="Table Contemporary" w:semiHidden="1" w:unhideWhenUsed="1"/>
+    <w:lsdException w:name="Table Elegant" w:semiHidden="1" w:unhideWhenUsed="1"/>
+    <w:lsdException w:name="Table Professional" w:semiHidden="1" w:unhideWhenUsed="1"/>
+    <w:lsdException w:name="Table Subtle 1" w:semiHidden="1" w:unhideWhenUsed="1"/>
+    <w:lsdException w:name="Table Subtle 2" w:semiHidden="1" w:unhideWhenUsed="1"/>
+    <w:lsdException w:name="Table Web 1" w:semiHidden="1" w:unhideWhenUsed="1"/>
+    <w:lsdException w:name="Table Web 2" w:semiHidden="1" w:unhideWhenUsed="1"/>
+    <w:lsdException w:name="Table Web 3" w:semiHidden="1" w:unhideWhenUsed="1"/>
+    <w:lsdException w:name="Balloon Text" w:semiHidden="1" w:unhideWhenUsed="1"/>
+    <w:lsdException w:name="Table Grid" w:semiHidden="1" w:uiPriority="59" w:unhideWhenUsed="1"/>
+    <w:lsdException w:name="Table Theme" w:semiHidden="1" w:unhideWhenUsed="1"/>
+    <w:lsdException w:name="Placeholder Text" w:semiHidden="1"/>
+    <w:lsdException w:name="No Spacing" w:uiPriority="1" w:qFormat="1"/>
+    <w:lsdException w:name="Light Shading" w:uiPriority="60"/>
+    <w:lsdException w:name="Light List" w:uiPriority="61"/>
+    <w:lsdException w:name="Light Grid" w:uiPriority="62"/>
+    <w:lsdException w:name="Medium Shading 1" w:uiPriority="63"/>
+    <w:lsdException w:name="Medium Shading 2" w:uiPriority="64"/>
+    <w:lsdException w:name="Medium List 1" w:uiPriority="65"/>
+    <w:lsdException w:name="Medium List 2" w:uiPriority="66"/>
+    <w:lsdException w:name="Medium Grid 1" w:uiPriority="67"/>
+    <w:lsdException w:name="Medium Grid 2" w:uiPriority="68"/>
+    <w:lsdException w:name="Medium Grid 3" w:uiPriority="69"/>
+    <w:lsdException w:name="Dark List" w:uiPriority="70"/>
+    <w:lsdException w:name="Colorful Shading" w:uiPriority="71"/>
+    <w:lsdException w:name="Colorful List" w:uiPriority="72"/>
+    <w:lsdException w:name="Colorful Grid" w:uiPriority="73"/>
+    <w:lsdException w:name="Light Shading Accent 1" w:uiPriority="60"/>
+    <w:lsdException w:name="Light List Accent 1" w:uiPriority="61"/>
+    <w:lsdException w:name="Light Grid Accent 1" w:uiPriority="62"/>
+    <w:lsdException w:name="Medium Shading 1 Accent 1" w:uiPriority="63"/>
+    <w:lsdException w:name="Medium Shading 2 Accent 1" w:uiPriority="64"/>
+    <w:lsdException w:name="Medium List 1 Accent 1" w:uiPriority="65"/>
+    <w:lsdException w:name="Revision" w:semiHidden="1"/>
+    <w:lsdException w:name="List Paragraph" w:uiPriority="34" w:qFormat="1"/>
+    <w:lsdException w:name="Quote" w:uiPriority="29" w:qFormat="1"/>
+    <w:lsdException w:name="Intense Quote" w:uiPriority="30" w:qFormat="1"/>
+    <w:lsdException w:name="Medium List 2 Accent 1" w:uiPriority="66"/>
+    <w:lsdException w:name="Medium Grid 1 Accent 1" w:uiPriority="67"/>
+    <w:lsdException w:name="Medium Grid 2 Accent 1" w:uiPriority="68"/>
+    <w:lsdException w:name="Medium Grid 3 Accent 1" w:uiPriority="69"/>
+    <w:lsdException w:name="Dark List Accent 1" w:uiPriority="70"/>
+    <w:lsdException w:name="Colorful Shading Accent 1" w:uiPriority="71"/>
+    <w:lsdException w:name="Colorful List Accent 1" w:uiPriority="72"/>
+    <w:lsdException w:name="Colorful Grid Accent 1" w:uiPriority="73"/>
+    <w:lsdException w:name="Light Shading Accent 2" w:uiPriority="60"/>
+    <w:lsdException w:name="Light List Accent 2" w:uiPriority="61"/>
+    <w:lsdException w:name="Light Grid Accent 2" w:uiPriority="62"/>
+    <w:lsdException w:name="Medium Shading 1 Accent 2" w:uiPriority="63"/>
+    <w:lsdException w:name="Medium Shading 2 Accent 2" w:uiPriority="64"/>
+    <w:lsdException w:name="Medium List 1 Accent 2" w:uiPriority="65"/>
+    <w:lsdException w:name="Medium List 2 Accent 2" w:uiPriority="66"/>
+    <w:lsdException w:name="Medium Grid 1 Accent 2" w:uiPriority="67"/>
+    <w:lsdException w:name="Medium Grid 2 Accent 2" w:uiPriority="68"/>
+    <w:lsdException w:name="Medium Grid 3 Accent 2" w:uiPriority="69"/>
+    <w:lsdException w:name="Dark List Accent 2" w:uiPriority="70"/>
+    <w:lsdException w:name="Colorful Shading Accent 2" w:uiPriority="71"/>
+    <w:lsdException w:name="Colorful List Accent 2" w:uiPriority="72"/>
+    <w:lsdException w:name="Colorful Grid Accent 2" w:uiPriority="73"/>
+    <w:lsdException w:name="Light Shading Accent 3" w:uiPriority="60"/>
+    <w:lsdException w:name="Light List Accent 3" w:uiPriority="61"/>
+    <w:lsdException w:name="Light Grid Accent 3" w:uiPriority="62"/>
+    <w:lsdException w:name="Medium Shading 1 Accent 3" w:uiPriority="63"/>
+    <w:lsdException w:name="Medium Shading 2 Accent 3" w:uiPriority="64"/>
+    <w:lsdException w:name="Medium List 1 Accent 3" w:uiPriority="65"/>
+    <w:lsdException w:name="Medium List 2 Accent 3" w:uiPriority="66"/>
+    <w:lsdException w:name="Medium Grid 1 Accent 3" w:uiPriority="67"/>
+    <w:lsdException w:name="Medium Grid 2 Accent 3" w:uiPriority="68"/>
+    <w:lsdException w:name="Medium Grid 3 Accent 3" w:uiPriority="69"/>
+    <w:lsdException w:name="Dark List Accent 3" w:uiPriority="70"/>
+    <w:lsdException w:name="Colorful Shading Accent 3" w:uiPriority="71"/>
+    <w:lsdException w:name="Colorful List Accent 3" w:uiPriority="72"/>
+    <w:lsdException w:name="Colorful Grid Accent 3" w:uiPriority="73"/>
+    <w:lsdException w:name="Light Shading Accent 4" w:uiPriority="60"/>
+    <w:lsdException w:name="Light List Accent 4" w:uiPriority="61"/>
+    <w:lsdException w:name="Light Grid Accent 4" w:uiPriority="62"/>
+    <w:lsdException w:name="Medium Shading 1 Accent 4" w:uiPriority="63"/>
+    <w:lsdException w:name="Medium Shading 2 Accent 4" w:uiPriority="64"/>
+    <w:lsdException w:name="Medium List 1 Accent 4" w:uiPriority="65"/>
+    <w:lsdException w:name="Medium List 2 Accent 4" w:uiPriority="66"/>
+    <w:lsdException w:name="Medium Grid 1 Accent 4" w:uiPriority="67"/>
+    <w:lsdException w:name="Medium Grid 2 Accent 4" w:uiPriority="68"/>
+    <w:lsdException w:name="Medium Grid 3 Accent 4" w:uiPriority="69"/>
+    <w:lsdException w:name="Dark List Accent 4" w:uiPriority="70"/>
+    <w:lsdException w:name="Colorful Shading Accent 4" w:uiPriority="71"/>
+    <w:lsdException w:name="Colorful List Accent 4" w:uiPriority="72"/>
+    <w:lsdException w:name="Colorful Grid Accent 4" w:uiPriority="73"/>
+    <w:lsdException w:name="Light Shading Accent 5" w:uiPriority="60"/>
+    <w:lsdException w:name="Light List Accent 5" w:uiPriority="61"/>
+    <w:lsdException w:name="Light Grid Accent 5" w:uiPriority="62"/>
+    <w:lsdException w:name="Medium Shading 1 Accent 5" w:uiPriority="63"/>
+    <w:lsdException w:name="Medium Shading 2 Accent 5" w:uiPriority="64"/>
+    <w:lsdException w:name="Medium List 1 Accent 5" w:uiPriority="65"/>
+    <w:lsdException w:name="Medium List 2 Accent 5" w:uiPriority="66"/>
+    <w:lsdException w:name="Medium Grid 1 Accent 5" w:uiPriority="67"/>
+    <w:lsdException w:name="Medium Grid 2 Accent 5" w:uiPriority="68"/>
+    <w:lsdException w:name="Medium Grid 3 Accent 5" w:uiPriority="69"/>
+    <w:lsdException w:name="Dark List Accent 5" w:uiPriority="70"/>
+    <w:lsdException w:name="Colorful Shading Accent 5" w:uiPriority="71"/>
+    <w:lsdException w:name="Colorful List Accent 5" w:uiPriority="72"/>
+    <w:lsdException w:name="Colorful Grid Accent 5" w:uiPriority="73"/>
+    <w:lsdException w:name="Light Shading Accent 6" w:uiPriority="60"/>
+    <w:lsdException w:name="Light List Accent 6" w:uiPriority="61"/>
+    <w:lsdException w:name="Light Grid Accent 6" w:uiPriority="62"/>
+    <w:lsdException w:name="Medium Shading 1 Accent 6" w:uiPriority="63"/>
+    <w:lsdException w:name="Medium Shading 2 Accent 6" w:uiPriority="64"/>
+    <w:lsdException w:name="Medium List 1 Accent 6" w:uiPriority="65"/>
+    <w:lsdException w:name="Medium List 2 Accent 6" w:uiPriority="66"/>
+    <w:lsdException w:name="Medium Grid 1 Accent 6" w:uiPriority="67"/>
+    <w:lsdException w:name="Medium Grid 2 Accent 6" w:uiPriority="68"/>
+    <w:lsdException w:name="Medium Grid 3 Accent 6" w:uiPriority="69"/>
+    <w:lsdException w:name="Dark List Accent 6" w:uiPriority="70"/>
+    <w:lsdException w:name="Colorful Shading Accent 6" w:uiPriority="71"/>
+    <w:lsdException w:name="Colorful List Accent 6" w:uiPriority="72"/>
+    <w:lsdException w:name="Colorful Grid Accent 6" w:uiPriority="73"/>
+    <w:lsdException w:name="Subtle Emphasis" w:uiPriority="19" w:qFormat="1"/>
+    <w:lsdException w:name="Intense Emphasis" w:uiPriority="21" w:qFormat="1"/>
+    <w:lsdException w:name="Subtle Reference" w:uiPriority="31" w:qFormat="1"/>
+    <w:lsdException w:name="Intense Reference" w:uiPriority="32" w:qFormat="1"/>
+    <w:lsdException w:name="Book Title" w:uiPriority="33" w:qFormat="1"/>
+    <w:lsdException w:name="Bibliography" w:semiHidden="1" w:uiPriority="37" w:unhideWhenUsed="1"/>
+    <w:lsdException w:name="TOC Heading" w:semiHidden="1" w:uiPriority="39" w:unhideWhenUsed="1" w:qFormat="1"/>
+    <w:lsdException w:name="Plain Table 1" w:uiPriority="41"/>
+    <w:lsdException w:name="Plain Table 2" w:uiPriority="42"/>
+    <w:lsdException w:name="Plain Table 3" w:uiPriority="43"/>
+    <w:lsdException w:name="Plain Table 4" w:uiPriority="44"/>
+    <w:lsdException w:name="Plain Table 5" w:uiPriority="45"/>
+    <w:lsdException w:name="Grid Table Light" w:uiPriority="40"/>
+    <w:lsdException w:name="Grid Table 1 Light" w:uiPriority="46"/>
+    <w:lsdException w:name="Grid Table 2" w:uiPriority="47"/>
+    <w:lsdException w:name="Grid Table 3" w:uiPriority="48"/>
+    <w:lsdException w:name="Grid Table 4" w:uiPriority="49"/>
+    <w:lsdException w:name="Grid Table 5 Dark" w:uiPriority="50"/>
+    <w:lsdException w:name="Grid Table 6 Colorful" w:uiPriority="51"/>
+    <w:lsdException w:name="Grid Table 7 Colorful" w:uiPriority="52"/>
+    <w:lsdException w:name="Grid Table 1 Light Accent 1" w:uiPriority="46"/>
+    <w:lsdException w:name="Grid Table 2 Accent 1" w:uiPriority="47"/>
+    <w:lsdException w:name="Grid Table 3 Accent 1" w:uiPriority="48"/>
+    <w:lsdException w:name="Grid Table 4 Accent 1" w:uiPriority="49"/>
+    <w:lsdException w:name="Grid Table 5 Dark Accent 1" w:uiPriority="50"/>
+    <w:lsdException w:name="Grid Table 6 Colorful Accent 1" w:uiPriority="51"/>
+    <w:lsdException w:name="Grid Table 7 Colorful Accent 1" w:uiPriority="52"/>
+    <w:lsdException w:name="Grid Table 1 Light Accent 2" w:uiPriority="46"/>
+    <w:lsdException w:name="Grid Table 2 Accent 2" w:uiPriority="47"/>
+    <w:lsdException w:name="Grid Table 3 Accent 2" w:uiPriority="48"/>
+    <w:lsdException w:name="Grid Table 4 Accent 2" w:uiPriority="49"/>
+    <w:lsdException w:name="Grid Table 5 Dark Accent 2" w:uiPriority="50"/>
+    <w:lsdException w:name="Grid Table 6 Colorful Accent 2" w:uiPriority="51"/>
+    <w:lsdException w:name="Grid Table 7 Colorful Accent 2" w:uiPriority="52"/>
+    <w:lsdException w:name="Grid Table 1 Light Accent 3" w:uiPriority="46"/>
+    <w:lsdException w:name="Grid Table 2 Accent 3" w:uiPriority="47"/>
+    <w:lsdException w:name="Grid Table 3 Accent 3" w:uiPriority="48"/>
+    <w:lsdException w:name="Grid Table 4 Accent 3" w:uiPriority="49"/>
+    <w:lsdException w:name="Grid Table 5 Dark Accent 3" w:uiPriority="50"/>
+    <w:lsdException w:name="Grid Table 6 Colorful Accent 3" w:uiPriority="51"/>
+    <w:lsdException w:name="Grid Table 7 Colorful Accent 3" w:uiPriority="52"/>
+    <w:lsdException w:name="Grid Table 1 Light Accent 4" w:uiPriority="46"/>
+    <w:lsdException w:name="Grid Table 2 Accent 4" w:uiPriority="47"/>
+    <w:lsdException w:name="Grid Table 3 Accent 4" w:uiPriority="48"/>
+    <w:lsdException w:name="Grid Table 4 Accent 4" w:uiPriority="49"/>
+    <w:lsdException w:name="Grid Table 5 Dark Accent 4" w:uiPriority="50"/>
+    <w:lsdException w:name="Grid Table 6 Colorful Accent 4" w:uiPriority="51"/>
+    <w:lsdException w:name="Grid Table 7 Colorful Accent 4" w:uiPriority="52"/>
+    <w:lsdException w:name="Grid Table 1 Light Accent 5" w:uiPriority="46"/>
+    <w:lsdException w:name="Grid Table 2 Accent 5" w:uiPriority="47"/>
+    <w:lsdException w:name="Grid Table 3 Accent 5" w:uiPriority="48"/>
+    <w:lsdException w:name="Grid Table 4 Accent 5" w:uiPriority="49"/>
+    <w:lsdException w:name="Grid Table 5 Dark Accent 5" w:uiPriority="50"/>
+    <w:lsdException w:name="Grid Table 6 Colorful Accent 5" w:uiPriority="51"/>
+    <w:lsdException w:name="Grid Table 7 Colorful Accent 5" w:uiPriority="52"/>
+    <w:lsdException w:name="Grid Table 1 Light Accent 6" w:uiPriority="46"/>
+    <w:lsdException w:name="Grid Table 2 Accent 6" w:uiPriority="47"/>
+    <w:lsdException w:name="Grid Table 3 Accent 6" w:uiPriority="48"/>
+    <w:lsdException w:name="Grid Table 4 Accent 6" w:uiPriority="49"/>
+    <w:lsdException w:name="Grid Table 5 Dark Accent 6" w:uiPriority="50"/>
+    <w:lsdException w:name="Grid Table 6 Colorful Accent 6" w:uiPriority="51"/>
+    <w:lsdException w:name="Grid Table 7 Colorful Accent 6" w:uiPriority="52"/>
+    <w:lsdException w:name="List Table 1 Light" w:uiPriority="46"/>
+    <w:lsdException w:name="List Table 2" w:uiPriority="47"/>
+    <w:lsdException w:name="List Table 3" w:uiPriority="48"/>
+    <w:lsdException w:name="List Table 4" w:uiPriority="49"/>
+    <w:lsdException w:name="List Table 5 Dark" w:uiPriority="50"/>
+    <w:lsdException w:name="List Table 6 Colorful" w:uiPriority="51"/>
+    <w:lsdException w:name="List Table 7 Colorful" w:uiPriority="52"/>
+    <w:lsdException w:name="List Table 1 Light Accent 1" w:uiPriority="46"/>
+    <w:lsdException w:name="List Table 2 Accent 1" w:uiPriority="47"/>
+    <w:lsdException w:name="List Table 3 Accent 1" w:uiPriority="48"/>
+    <w:lsdException w:name="List Table 4 Accent 1" w:uiPriority="49"/>
+    <w:lsdException w:name="List Table 5 Dark Accent 1" w:uiPriority="50"/>
+    <w:lsdException w:name="List Table 6 Colorful Accent 1" w:uiPriority="51"/>
+    <w:lsdException w:name="List Table 7 Colorful Accent 1" w:uiPriority="52"/>
+    <w:lsdException w:name="List Table 1 Light Accent 2" w:uiPriority="46"/>
+    <w:lsdException w:name="List Table 2 Accent 2" w:uiPriority="47"/>
+    <w:lsdException w:name="List Table 3 Accent 2" w:uiPriority="48"/>
+    <w:lsdException w:name="List Table 4 Accent 2" w:uiPriority="49"/>
+    <w:lsdException w:name="List Table 5 Dark Accent 2" w:uiPriority="50"/>
+    <w:lsdException w:name="List Table 6 Colorful Accent 2" w:uiPriority="51"/>
+    <w:lsdException w:name="List Table 7 Colorful Accent 2" w:uiPriority="52"/>
+    <w:lsdException w:name="List Table 1 Light Accent 3" w:uiPriority="46"/>
+    <w:lsdException w:name="List Table 2 Accent 3" w:uiPriority="47"/>
+    <w:lsdException w:name="List Table 3 Accent 3" w:uiPriority="48"/>
+    <w:lsdException w:name="List Table 4 Accent 3" w:uiPriority="49"/>
+    <w:lsdException w:name="List Table 5 Dark Accent 3" w:uiPriority="50"/>
+    <w:lsdException w:name="List Table 6 Colorful Accent 3" w:uiPriority="51"/>
+    <w:lsdException w:name="List Table 7 Colorful Accent 3" w:uiPriority="52"/>
+    <w:lsdException w:name="List Table 1 Light Accent 4" w:uiPriority="46"/>
+    <w:lsdException w:name="List Table 2 Accent 4" w:uiPriority="47"/>
+    <w:lsdException w:name="List Table 3 Accent 4" w:uiPriority="48"/>
+    <w:lsdException w:name="List Table 4 Accent 4" w:uiPriority="49"/>
+    <w:lsdException w:name="List Table 5 Dark Accent 4" w:uiPriority="50"/>
+    <w:lsdException w:name="List Table 6 Colorful Accent 4" w:uiPriority="51"/>
+    <w:lsdException w:name="List Table 7 Colorful Accent 4" w:uiPriority="52"/>
+    <w:lsdException w:name="List Table 1 Light Accent 5" w:uiPriority="46"/>
+    <w:lsdException w:name="List Table 2 Accent 5" w:uiPriority="47"/>
+    <w:lsdException w:name="List Table 3 Accent 5" w:uiPriority="48"/>
+    <w:lsdException w:name="List Table 4 Accent 5" w:uiPriority="49"/>
+    <w:lsdException w:name="List Table 5 Dark Accent 5" w:uiPriority="50"/>
+    <w:lsdException w:name="List Table 6 Colorful Accent 5" w:uiPriority="51"/>
+    <w:lsdException w:name="List Table 7 Colorful Accent 5" w:uiPriority="52"/>
+    <w:lsdException w:name="List Table 1 Light Accent 6" w:uiPriority="46"/>
+    <w:lsdException w:name="List Table 2 Accent 6" w:uiPriority="47"/>
+    <w:lsdException w:name="List Table 3 Accent 6" w:uiPriority="48"/>
+    <w:lsdException w:name="List Table 4 Accent 6" w:uiPriority="49"/>
+    <w:lsdException w:name="List Table 5 Dark Accent 6" w:uiPriority="50"/>
+    <w:lsdException w:name="List Table 6 Colorful Accent 6" w:uiPriority="51"/>
+    <w:lsdException w:name="List Table 7 Colorful Accent 6" w:uiPriority="52"/>
+    <w:lsdException w:name="Mention" w:semiHidden="1" w:unhideWhenUsed="1"/>
+    <w:lsdException w:name="Smart Hyperlink" w:semiHidden="1" w:unhideWhenUsed="1"/>
+    <w:lsdException w:name="Hashtag" w:semiHidden="1" w:unhideWhenUsed="1"/>
+    <w:lsdException w:name="Unresolved Mention" w:semiHidden="1" w:unhideWhenUsed="1"/>
+    <w:lsdException w:name="Smart Link" w:semiHidden="1" w:unhideWhenUsed="1"/>
   </w:latentStyles>
   <w:style w:type="paragraph" w:default="1" w:styleId="Normal">
     <w:name w:val="Normal"/>
@@ -8717,7 +8666,7 @@
 </file>
 
 <file path=word/glossary/webSettings.xml><?xml version="1.0" encoding="utf-8"?>
-<w:webSettings xmlns:mc="http://schemas.openxmlformats.org/markup-compatibility/2006" xmlns:r="http://schemas.openxmlformats.org/officeDocument/2006/relationships" xmlns:w="http://schemas.openxmlformats.org/wordprocessingml/2006/main" xmlns:w14="http://schemas.microsoft.com/office/word/2010/wordml" mc:Ignorable="w14">
+<w:webSettings xmlns:mc="http://schemas.openxmlformats.org/markup-compatibility/2006" xmlns:r="http://schemas.openxmlformats.org/officeDocument/2006/relationships" xmlns:w="http://schemas.openxmlformats.org/wordprocessingml/2006/main" xmlns:w14="http://schemas.microsoft.com/office/word/2010/wordml" xmlns:w15="http://schemas.microsoft.com/office/word/2012/wordml" xmlns:w16cex="http://schemas.microsoft.com/office/word/2018/wordml/cex" xmlns:w16cid="http://schemas.microsoft.com/office/word/2016/wordml/cid" xmlns:w16="http://schemas.microsoft.com/office/word/2018/wordml" xmlns:w16sdtdh="http://schemas.microsoft.com/office/word/2020/wordml/sdtdatahash" xmlns:w16se="http://schemas.microsoft.com/office/word/2015/wordml/symex" mc:Ignorable="w14 w15 w16se w16cid w16 w16cex w16sdtdh">
   <w:optimizeForBrowser/>
   <w:allowPNG/>
 </w:webSettings>

</xml_diff>